<commit_message>
Up Acceptance Test V.2
</commit_message>
<xml_diff>
--- a/acceptance_Test.docx
+++ b/acceptance_Test.docx
@@ -188,10 +188,7 @@
               <w:t xml:space="preserve">ong </w:t>
             </w:r>
             <w:r>
-              <w:t>website”</w:t>
-            </w:r>
-            <w:r>
-              <w:t>.</w:t>
+              <w:t>website”.</w:t>
             </w:r>
           </w:p>
         </w:tc>
@@ -461,10 +458,7 @@
               <w:t xml:space="preserve">ong </w:t>
             </w:r>
             <w:r>
-              <w:t>website”</w:t>
-            </w:r>
-            <w:r>
-              <w:t>.</w:t>
+              <w:t>website”.</w:t>
             </w:r>
           </w:p>
         </w:tc>
@@ -765,10 +759,7 @@
               <w:t xml:space="preserve">ong </w:t>
             </w:r>
             <w:r>
-              <w:t>website”</w:t>
-            </w:r>
-            <w:r>
-              <w:t>.</w:t>
+              <w:t>website”.</w:t>
             </w:r>
           </w:p>
         </w:tc>
@@ -929,16 +920,7 @@
               <w:t>uccessfully</w:t>
             </w:r>
             <w:r>
-              <w:t xml:space="preserve">”) and display </w:t>
-            </w:r>
-            <w:r>
-              <w:t>log-in page</w:t>
-            </w:r>
-            <w:r>
-              <w:t xml:space="preserve"> </w:t>
-            </w:r>
-            <w:r>
-              <w:t>to users.</w:t>
+              <w:t>”) and display log-in page to users.</w:t>
             </w:r>
           </w:p>
         </w:tc>
@@ -1163,10 +1145,7 @@
               <w:t xml:space="preserve">ong </w:t>
             </w:r>
             <w:r>
-              <w:t>website”</w:t>
-            </w:r>
-            <w:r>
-              <w:t>.</w:t>
+              <w:t>website”.</w:t>
             </w:r>
           </w:p>
         </w:tc>
@@ -1433,10 +1412,7 @@
               <w:t xml:space="preserve">ong </w:t>
             </w:r>
             <w:r>
-              <w:t>website”</w:t>
-            </w:r>
-            <w:r>
-              <w:t>.</w:t>
+              <w:t>website”.</w:t>
             </w:r>
           </w:p>
         </w:tc>
@@ -1482,10 +1458,7 @@
           </w:tcPr>
           <w:p>
             <w:r>
-              <w:t>Click on “Facebook” icon on main page</w:t>
-            </w:r>
-            <w:r>
-              <w:t>.</w:t>
+              <w:t>Click on “Facebook” icon on main page.</w:t>
             </w:r>
           </w:p>
         </w:tc>
@@ -1704,10 +1677,7 @@
               <w:t xml:space="preserve">ong </w:t>
             </w:r>
             <w:r>
-              <w:t>website”</w:t>
-            </w:r>
-            <w:r>
-              <w:t>.</w:t>
+              <w:t>website”.</w:t>
             </w:r>
           </w:p>
         </w:tc>
@@ -1868,19 +1838,7 @@
         <w:tab/>
       </w:r>
       <w:r>
-        <w:t xml:space="preserve">The users can view the </w:t>
-      </w:r>
-      <w:r>
-        <w:t>annual</w:t>
-      </w:r>
-      <w:r>
-        <w:t xml:space="preserve"> activities of the temple. The website will display about the </w:t>
-      </w:r>
-      <w:r>
-        <w:t>annual</w:t>
-      </w:r>
-      <w:r>
-        <w:t xml:space="preserve"> activities of the temple to the users.</w:t>
+        <w:t>The users can view the annual activities of the temple. The website will display about the annual activities of the temple to the users.</w:t>
       </w:r>
     </w:p>
     <w:p>
@@ -2023,10 +1981,7 @@
               <w:t xml:space="preserve">ong </w:t>
             </w:r>
             <w:r>
-              <w:t>website”</w:t>
-            </w:r>
-            <w:r>
-              <w:t>.</w:t>
+              <w:t>website”.</w:t>
             </w:r>
           </w:p>
         </w:tc>
@@ -2058,13 +2013,7 @@
           </w:tcPr>
           <w:p>
             <w:r>
-              <w:t xml:space="preserve">The user can </w:t>
-            </w:r>
-            <w:r>
-              <w:t>access to</w:t>
-            </w:r>
-            <w:r>
-              <w:t xml:space="preserve"> the current activities of the temple.</w:t>
+              <w:t>The user can access to the current activities of the temple.</w:t>
             </w:r>
           </w:p>
         </w:tc>
@@ -2106,54 +2055,27 @@
           </w:tcPr>
           <w:p>
             <w:r>
-              <w:t xml:space="preserve">The user can view the </w:t>
-            </w:r>
-            <w:r>
-              <w:t>annual</w:t>
-            </w:r>
-            <w:r>
-              <w:t xml:space="preserve"> activities of the temple.</w:t>
-            </w:r>
-          </w:p>
-        </w:tc>
-        <w:tc>
-          <w:tcPr>
-            <w:tcW w:w="2338" w:type="dxa"/>
-          </w:tcPr>
-          <w:p>
-            <w:r>
-              <w:t>Click on “</w:t>
-            </w:r>
-            <w:r>
-              <w:t xml:space="preserve">Annual </w:t>
-            </w:r>
-            <w:r>
-              <w:t>Activity” button</w:t>
-            </w:r>
-            <w:r>
-              <w:t xml:space="preserve"> on activity page.</w:t>
-            </w:r>
-          </w:p>
-        </w:tc>
-        <w:tc>
-          <w:tcPr>
-            <w:tcW w:w="2338" w:type="dxa"/>
-          </w:tcPr>
-          <w:p>
-            <w:r>
-              <w:t xml:space="preserve">The website shall display the </w:t>
-            </w:r>
-            <w:r>
-              <w:t>annual</w:t>
-            </w:r>
-            <w:r>
-              <w:t xml:space="preserve"> activity that provide the </w:t>
-            </w:r>
-            <w:r>
-              <w:t xml:space="preserve">annual </w:t>
-            </w:r>
-            <w:r>
-              <w:t>activity of the temple.</w:t>
+              <w:t>The user can view the annual activities of the temple.</w:t>
+            </w:r>
+          </w:p>
+        </w:tc>
+        <w:tc>
+          <w:tcPr>
+            <w:tcW w:w="2338" w:type="dxa"/>
+          </w:tcPr>
+          <w:p>
+            <w:r>
+              <w:t>Click on “Annual Activity” button on activity page.</w:t>
+            </w:r>
+          </w:p>
+        </w:tc>
+        <w:tc>
+          <w:tcPr>
+            <w:tcW w:w="2338" w:type="dxa"/>
+          </w:tcPr>
+          <w:p>
+            <w:r>
+              <w:t>The website shall display the annual activity that provide the annual activity of the temple.</w:t>
             </w:r>
           </w:p>
         </w:tc>
@@ -2220,19 +2142,7 @@
         <w:tab/>
       </w:r>
       <w:r>
-        <w:t xml:space="preserve">The users can view the </w:t>
-      </w:r>
-      <w:r>
-        <w:t>other</w:t>
-      </w:r>
-      <w:r>
-        <w:t xml:space="preserve"> activities of the temple. The website will display about the </w:t>
-      </w:r>
-      <w:r>
-        <w:t>other</w:t>
-      </w:r>
-      <w:r>
-        <w:t xml:space="preserve"> activities of the temple to the users.</w:t>
+        <w:t>The users can view the other activities of the temple. The website will display about the other activities of the temple to the users.</w:t>
       </w:r>
     </w:p>
     <w:p>
@@ -2278,13 +2188,7 @@
       </w:r>
       <w:r>
         <w:tab/>
-        <w:t>3. Click on “</w:t>
-      </w:r>
-      <w:r>
-        <w:t>Other</w:t>
-      </w:r>
-      <w:r>
-        <w:t xml:space="preserve"> Activity” button</w:t>
+        <w:t>3. Click on “Other Activity” button</w:t>
       </w:r>
       <w:r>
         <w:br/>
@@ -2378,10 +2282,7 @@
               <w:t xml:space="preserve">ong </w:t>
             </w:r>
             <w:r>
-              <w:t>website”</w:t>
-            </w:r>
-            <w:r>
-              <w:t>.</w:t>
+              <w:t>website”.</w:t>
             </w:r>
           </w:p>
         </w:tc>
@@ -2460,51 +2361,27 @@
           </w:tcPr>
           <w:p>
             <w:r>
-              <w:t xml:space="preserve">The user can view the </w:t>
-            </w:r>
-            <w:r>
-              <w:t>other</w:t>
-            </w:r>
-            <w:r>
-              <w:t xml:space="preserve"> activities of the temple.</w:t>
-            </w:r>
-          </w:p>
-        </w:tc>
-        <w:tc>
-          <w:tcPr>
-            <w:tcW w:w="2338" w:type="dxa"/>
-          </w:tcPr>
-          <w:p>
-            <w:r>
-              <w:t>Click on “</w:t>
-            </w:r>
-            <w:r>
-              <w:t>Other</w:t>
-            </w:r>
-            <w:r>
-              <w:t xml:space="preserve"> Activity” button on activity page.</w:t>
-            </w:r>
-          </w:p>
-        </w:tc>
-        <w:tc>
-          <w:tcPr>
-            <w:tcW w:w="2338" w:type="dxa"/>
-          </w:tcPr>
-          <w:p>
-            <w:r>
-              <w:t xml:space="preserve">The website shall display the </w:t>
-            </w:r>
-            <w:r>
-              <w:t>other</w:t>
-            </w:r>
-            <w:r>
-              <w:t xml:space="preserve"> activity that provide the </w:t>
-            </w:r>
-            <w:r>
-              <w:t>other</w:t>
-            </w:r>
-            <w:r>
-              <w:t xml:space="preserve"> activity of the temple.</w:t>
+              <w:t>The user can view the other activities of the temple.</w:t>
+            </w:r>
+          </w:p>
+        </w:tc>
+        <w:tc>
+          <w:tcPr>
+            <w:tcW w:w="2338" w:type="dxa"/>
+          </w:tcPr>
+          <w:p>
+            <w:r>
+              <w:t>Click on “Other Activity” button on activity page.</w:t>
+            </w:r>
+          </w:p>
+        </w:tc>
+        <w:tc>
+          <w:tcPr>
+            <w:tcW w:w="2338" w:type="dxa"/>
+          </w:tcPr>
+          <w:p>
+            <w:r>
+              <w:t>The website shall display the other activity that provide the other activity of the temple.</w:t>
             </w:r>
           </w:p>
         </w:tc>
@@ -2741,10 +2618,7 @@
               <w:t xml:space="preserve">ong </w:t>
             </w:r>
             <w:r>
-              <w:t>website”</w:t>
-            </w:r>
-            <w:r>
-              <w:t>.</w:t>
+              <w:t>website”.</w:t>
             </w:r>
           </w:p>
         </w:tc>
@@ -2824,10 +2698,7 @@
           </w:tcPr>
           <w:p>
             <w:r>
-              <w:t>The member</w:t>
-            </w:r>
-            <w:r>
-              <w:t xml:space="preserve"> can log-in to website.</w:t>
+              <w:t>The member can log-in to website.</w:t>
             </w:r>
           </w:p>
         </w:tc>
@@ -2847,13 +2718,7 @@
           </w:tcPr>
           <w:p>
             <w:r>
-              <w:t>The website shall provide</w:t>
-            </w:r>
-            <w:r>
-              <w:t xml:space="preserve"> pop up (“Log in Successfully”) and display the</w:t>
-            </w:r>
-            <w:r>
-              <w:t xml:space="preserve"> webboard of Dharma Q&amp;A to member.</w:t>
+              <w:t>The website shall provide pop up (“Log in Successfully”) and display the main page to member.</w:t>
             </w:r>
           </w:p>
         </w:tc>
@@ -3197,7 +3062,7 @@
           </w:tcPr>
           <w:p>
             <w:r>
-              <w:t>The website shall provide webboard of Dharma Q&amp;A to member.</w:t>
+              <w:t>The website shall provide pop up (“Log in Successfully”) and display the main page to member.</w:t>
             </w:r>
           </w:p>
         </w:tc>
@@ -3405,6 +3270,9 @@
       </w:r>
       <w:r>
         <w:br/>
+      </w:r>
+      <w:r>
+        <w:lastRenderedPageBreak/>
         <w:t xml:space="preserve"> </w:t>
       </w:r>
       <w:r>
@@ -3413,9 +3281,6 @@
       </w:r>
       <w:r>
         <w:br/>
-      </w:r>
-      <w:r>
-        <w:lastRenderedPageBreak/>
         <w:t xml:space="preserve"> </w:t>
       </w:r>
       <w:r>
@@ -3628,7 +3493,13 @@
           </w:tcPr>
           <w:p>
             <w:r>
-              <w:t>The website shall provide pop up (“Log in Successfully”) and display the webboard of Dharma Q&amp;A to member.</w:t>
+              <w:t xml:space="preserve">The website shall provide pop up (“Log in Successfully”) and display </w:t>
+            </w:r>
+            <w:r>
+              <w:t>the main page</w:t>
+            </w:r>
+            <w:r>
+              <w:t xml:space="preserve"> to member.</w:t>
             </w:r>
           </w:p>
         </w:tc>
@@ -3641,6 +3512,48 @@
           <w:p>
             <w:r>
               <w:t>4</w:t>
+            </w:r>
+          </w:p>
+        </w:tc>
+        <w:tc>
+          <w:tcPr>
+            <w:tcW w:w="2337" w:type="dxa"/>
+          </w:tcPr>
+          <w:p>
+            <w:r>
+              <w:t>The member can view the webboard.</w:t>
+            </w:r>
+          </w:p>
+        </w:tc>
+        <w:tc>
+          <w:tcPr>
+            <w:tcW w:w="2338" w:type="dxa"/>
+          </w:tcPr>
+          <w:p>
+            <w:r>
+              <w:t>Click on “Dharma Q&amp;A” button.</w:t>
+            </w:r>
+          </w:p>
+        </w:tc>
+        <w:tc>
+          <w:tcPr>
+            <w:tcW w:w="2338" w:type="dxa"/>
+          </w:tcPr>
+          <w:p>
+            <w:r>
+              <w:t>The website shall provide the webboard of Dharma Q&amp;A to member.</w:t>
+            </w:r>
+          </w:p>
+        </w:tc>
+      </w:tr>
+      <w:tr>
+        <w:tc>
+          <w:tcPr>
+            <w:tcW w:w="2337" w:type="dxa"/>
+          </w:tcPr>
+          <w:p>
+            <w:r>
+              <w:t>5</w:t>
             </w:r>
           </w:p>
         </w:tc>
@@ -3786,8 +3699,6 @@
       </w:r>
       <w:r>
         <w:br/>
-      </w:r>
-      <w:r>
         <w:t>Test Cases :</w:t>
       </w:r>
     </w:p>
@@ -3900,6 +3811,7 @@
           </w:tcPr>
           <w:p>
             <w:r>
+              <w:lastRenderedPageBreak/>
               <w:t>2</w:t>
             </w:r>
           </w:p>
@@ -3942,7 +3854,6 @@
           </w:tcPr>
           <w:p>
             <w:r>
-              <w:lastRenderedPageBreak/>
               <w:t>3</w:t>
             </w:r>
           </w:p>
@@ -3973,7 +3884,55 @@
           </w:tcPr>
           <w:p>
             <w:r>
-              <w:t>The website shall provide pop up (“Log in Successfully”) and display the webboard of Dharma Q&amp;A to member.</w:t>
+              <w:t xml:space="preserve">The website shall provide pop up (“Log in Successfully”) and display </w:t>
+            </w:r>
+            <w:r>
+              <w:t>the main page</w:t>
+            </w:r>
+            <w:r>
+              <w:t xml:space="preserve"> to member.</w:t>
+            </w:r>
+          </w:p>
+        </w:tc>
+      </w:tr>
+      <w:tr>
+        <w:tc>
+          <w:tcPr>
+            <w:tcW w:w="2337" w:type="dxa"/>
+          </w:tcPr>
+          <w:p>
+            <w:r>
+              <w:t>4</w:t>
+            </w:r>
+          </w:p>
+        </w:tc>
+        <w:tc>
+          <w:tcPr>
+            <w:tcW w:w="2337" w:type="dxa"/>
+          </w:tcPr>
+          <w:p>
+            <w:r>
+              <w:t>The member can view the webboard.</w:t>
+            </w:r>
+          </w:p>
+        </w:tc>
+        <w:tc>
+          <w:tcPr>
+            <w:tcW w:w="2338" w:type="dxa"/>
+          </w:tcPr>
+          <w:p>
+            <w:r>
+              <w:t>Click on “Dharma Q&amp;A” button.</w:t>
+            </w:r>
+          </w:p>
+        </w:tc>
+        <w:tc>
+          <w:tcPr>
+            <w:tcW w:w="2338" w:type="dxa"/>
+          </w:tcPr>
+          <w:p>
+            <w:r>
+              <w:t>The website shall provide the webboard of Dharma Q&amp;A to member.</w:t>
             </w:r>
           </w:p>
         </w:tc>
@@ -4006,9 +3965,15 @@
     <w:p/>
     <w:p>
       <w:r>
+        <w:rPr>
+          <w:color w:val="FF0000"/>
+        </w:rPr>
         <w:t>Test Case</w:t>
       </w:r>
       <w:r>
+        <w:rPr>
+          <w:color w:val="FF0000"/>
+        </w:rPr>
         <w:t>-13</w:t>
       </w:r>
       <w:r>
@@ -4021,14 +3986,14 @@
         <w:br/>
         <w:t>Description</w:t>
       </w:r>
-      <w:bookmarkStart w:id="0" w:name="_GoBack"/>
-      <w:bookmarkEnd w:id="0"/>
-      <w:r>
-        <w:br/>
-      </w:r>
-      <w:r>
-        <w:tab/>
-        <w:t>The users can log in to the system. The log in method is require to use some function on the website, registered users have to input their account in text box that system provided.</w:t>
+      <w:r>
+        <w:br/>
+      </w:r>
+      <w:r>
+        <w:tab/>
+      </w:r>
+      <w:r>
+        <w:t>The admin can log in to the system. The log in method is require to use some function on the website, the admin have to input their account in text box that system provided.</w:t>
       </w:r>
     </w:p>
     <w:p>
@@ -4052,8 +4017,6 @@
       </w:r>
       <w:r>
         <w:tab/>
-      </w:r>
-      <w:r>
         <w:t>1. Open “Wat Muen Ngoen K</w:t>
       </w:r>
       <w:r>
@@ -4068,33 +4031,252 @@
       </w:r>
       <w:r>
         <w:tab/>
-        <w:t>2. Click on “Login” button</w:t>
-      </w:r>
-      <w:r>
-        <w:br/>
-        <w:t xml:space="preserve"> </w:t>
-      </w:r>
-      <w:r>
-        <w:tab/>
-        <w:t>3. Input Username</w:t>
-      </w:r>
-      <w:r>
-        <w:br/>
-        <w:t xml:space="preserve"> </w:t>
-      </w:r>
-      <w:r>
-        <w:tab/>
-        <w:t>4. Input Password</w:t>
-      </w:r>
-      <w:r>
-        <w:br/>
-        <w:t xml:space="preserve"> </w:t>
-      </w:r>
-      <w:r>
-        <w:tab/>
-        <w:t>5. Click “Summit” button</w:t>
+        <w:t>2. Click on “Dharma Q&amp;A” button</w:t>
+      </w:r>
+      <w:r>
+        <w:br/>
+        <w:t xml:space="preserve"> </w:t>
+      </w:r>
+      <w:r>
+        <w:tab/>
+        <w:t xml:space="preserve">3. Click “log-in” button to log-in when </w:t>
+      </w:r>
+      <w:r>
+        <w:t>admin</w:t>
+      </w:r>
+      <w:r>
+        <w:t xml:space="preserve"> input some required(email and password)</w:t>
+      </w:r>
+      <w:r>
+        <w:br/>
+        <w:t xml:space="preserve"> </w:t>
+      </w:r>
+      <w:r>
+        <w:tab/>
+      </w:r>
+      <w:r>
+        <w:br/>
+        <w:t>Test Cases :</w:t>
       </w:r>
     </w:p>
+    <w:tbl>
+      <w:tblPr>
+        <w:tblStyle w:val="TableGrid"/>
+        <w:tblW w:w="0" w:type="auto"/>
+        <w:tblLook w:val="04A0" w:firstRow="1" w:lastRow="0" w:firstColumn="1" w:lastColumn="0" w:noHBand="0" w:noVBand="1"/>
+      </w:tblPr>
+      <w:tblGrid>
+        <w:gridCol w:w="2337"/>
+        <w:gridCol w:w="2337"/>
+        <w:gridCol w:w="2338"/>
+        <w:gridCol w:w="2338"/>
+      </w:tblGrid>
+      <w:tr>
+        <w:tc>
+          <w:tcPr>
+            <w:tcW w:w="2337" w:type="dxa"/>
+          </w:tcPr>
+          <w:p>
+            <w:r>
+              <w:t>Test case No.</w:t>
+            </w:r>
+          </w:p>
+        </w:tc>
+        <w:tc>
+          <w:tcPr>
+            <w:tcW w:w="2337" w:type="dxa"/>
+          </w:tcPr>
+          <w:p>
+            <w:r>
+              <w:t>Description</w:t>
+            </w:r>
+          </w:p>
+        </w:tc>
+        <w:tc>
+          <w:tcPr>
+            <w:tcW w:w="2338" w:type="dxa"/>
+          </w:tcPr>
+          <w:p>
+            <w:r>
+              <w:t>Input</w:t>
+            </w:r>
+          </w:p>
+        </w:tc>
+        <w:tc>
+          <w:tcPr>
+            <w:tcW w:w="2338" w:type="dxa"/>
+          </w:tcPr>
+          <w:p>
+            <w:r>
+              <w:t>Expected Output</w:t>
+            </w:r>
+          </w:p>
+        </w:tc>
+      </w:tr>
+      <w:tr>
+        <w:tc>
+          <w:tcPr>
+            <w:tcW w:w="2337" w:type="dxa"/>
+          </w:tcPr>
+          <w:p>
+            <w:r>
+              <w:t>1</w:t>
+            </w:r>
+          </w:p>
+        </w:tc>
+        <w:tc>
+          <w:tcPr>
+            <w:tcW w:w="2337" w:type="dxa"/>
+          </w:tcPr>
+          <w:p>
+            <w:r>
+              <w:t xml:space="preserve">The </w:t>
+            </w:r>
+            <w:r>
+              <w:t>admin</w:t>
+            </w:r>
+            <w:r>
+              <w:t xml:space="preserve"> can access to main page.</w:t>
+            </w:r>
+          </w:p>
+        </w:tc>
+        <w:tc>
+          <w:tcPr>
+            <w:tcW w:w="2338" w:type="dxa"/>
+          </w:tcPr>
+          <w:p>
+            <w:r>
+              <w:t>Open “Wat Muen Ngoen K</w:t>
+            </w:r>
+            <w:r>
+              <w:t xml:space="preserve">ong </w:t>
+            </w:r>
+            <w:r>
+              <w:t>website”.</w:t>
+            </w:r>
+          </w:p>
+        </w:tc>
+        <w:tc>
+          <w:tcPr>
+            <w:tcW w:w="2338" w:type="dxa"/>
+          </w:tcPr>
+          <w:p>
+            <w:r>
+              <w:t>The website shall display main page of website.</w:t>
+            </w:r>
+          </w:p>
+        </w:tc>
+      </w:tr>
+      <w:tr>
+        <w:tc>
+          <w:tcPr>
+            <w:tcW w:w="2337" w:type="dxa"/>
+          </w:tcPr>
+          <w:p>
+            <w:r>
+              <w:t>2</w:t>
+            </w:r>
+          </w:p>
+        </w:tc>
+        <w:tc>
+          <w:tcPr>
+            <w:tcW w:w="2337" w:type="dxa"/>
+          </w:tcPr>
+          <w:p>
+            <w:r>
+              <w:t>The system shall display log-in page.</w:t>
+            </w:r>
+          </w:p>
+        </w:tc>
+        <w:tc>
+          <w:tcPr>
+            <w:tcW w:w="2338" w:type="dxa"/>
+          </w:tcPr>
+          <w:p>
+            <w:r>
+              <w:t>Click on “Dharma Q&amp;A” button on main page.</w:t>
+            </w:r>
+          </w:p>
+        </w:tc>
+        <w:tc>
+          <w:tcPr>
+            <w:tcW w:w="2338" w:type="dxa"/>
+          </w:tcPr>
+          <w:p>
+            <w:r>
+              <w:t xml:space="preserve">The website shall provide the log-in page to </w:t>
+            </w:r>
+            <w:r>
+              <w:t>admin</w:t>
+            </w:r>
+            <w:r>
+              <w:t xml:space="preserve"> for use these features.</w:t>
+            </w:r>
+          </w:p>
+        </w:tc>
+      </w:tr>
+      <w:tr>
+        <w:tc>
+          <w:tcPr>
+            <w:tcW w:w="2337" w:type="dxa"/>
+          </w:tcPr>
+          <w:p>
+            <w:r>
+              <w:t>3</w:t>
+            </w:r>
+          </w:p>
+        </w:tc>
+        <w:tc>
+          <w:tcPr>
+            <w:tcW w:w="2337" w:type="dxa"/>
+          </w:tcPr>
+          <w:p>
+            <w:r>
+              <w:t xml:space="preserve">The </w:t>
+            </w:r>
+            <w:r>
+              <w:t>admin</w:t>
+            </w:r>
+            <w:r>
+              <w:t xml:space="preserve"> can log-in to website.</w:t>
+            </w:r>
+          </w:p>
+        </w:tc>
+        <w:tc>
+          <w:tcPr>
+            <w:tcW w:w="2338" w:type="dxa"/>
+          </w:tcPr>
+          <w:p>
+            <w:r>
+              <w:t>“Email”, “Password”, and click on “log-in” button.</w:t>
+            </w:r>
+          </w:p>
+        </w:tc>
+        <w:tc>
+          <w:tcPr>
+            <w:tcW w:w="2338" w:type="dxa"/>
+          </w:tcPr>
+          <w:p>
+            <w:r>
+              <w:t xml:space="preserve">The website shall provide pop up (“Log in Successfully”) and display </w:t>
+            </w:r>
+            <w:r>
+              <w:t>main page</w:t>
+            </w:r>
+            <w:r>
+              <w:t xml:space="preserve"> to </w:t>
+            </w:r>
+            <w:r>
+              <w:t>admin</w:t>
+            </w:r>
+            <w:r>
+              <w:t>.</w:t>
+            </w:r>
+          </w:p>
+        </w:tc>
+      </w:tr>
+    </w:tbl>
+    <w:p/>
     <w:p/>
     <w:p>
       <w:r>
@@ -4121,19 +4303,33 @@
     <w:p/>
     <w:p>
       <w:r>
+        <w:rPr>
+          <w:color w:val="FF0000"/>
+        </w:rPr>
         <w:t>Test Case</w:t>
       </w:r>
       <w:r>
+        <w:rPr>
+          <w:color w:val="FF0000"/>
+        </w:rPr>
         <w:t>-14</w:t>
       </w:r>
       <w:r>
-        <w:t xml:space="preserve"> :</w:t>
+        <w:rPr>
+          <w:color w:val="FF0000"/>
+        </w:rPr>
+        <w:t xml:space="preserve"> </w:t>
+      </w:r>
+      <w:r>
+        <w:t>:</w:t>
       </w:r>
       <w:r>
         <w:t xml:space="preserve"> The admin can log out.</w:t>
       </w:r>
       <w:r>
         <w:br/>
+      </w:r>
+      <w:r>
         <w:t>Description</w:t>
       </w:r>
       <w:r>
@@ -4141,7 +4337,25 @@
       </w:r>
       <w:r>
         <w:tab/>
-        <w:t>The users can log in to the system. The log in method is require to use some function on the website, registered users have to input their account in text box that system provided.</w:t>
+        <w:t>The admin can log out the system</w:t>
+      </w:r>
+      <w:r>
+        <w:t xml:space="preserve"> to back to main page. When the </w:t>
+      </w:r>
+      <w:r>
+        <w:t>admin</w:t>
+      </w:r>
+      <w:r>
+        <w:t xml:space="preserve"> log out from system, they can’t using some function which has permission for </w:t>
+      </w:r>
+      <w:r>
+        <w:t>admin</w:t>
+      </w:r>
+      <w:r>
+        <w:t xml:space="preserve"> only</w:t>
+      </w:r>
+      <w:r>
+        <w:t>.</w:t>
       </w:r>
     </w:p>
     <w:p>
@@ -4165,8 +4379,6 @@
       </w:r>
       <w:r>
         <w:tab/>
-      </w:r>
-      <w:r>
         <w:t>1. Open “Wat Muen Ngoen K</w:t>
       </w:r>
       <w:r>
@@ -4181,37 +4393,324 @@
       </w:r>
       <w:r>
         <w:tab/>
-        <w:t>2. Click on “Login” button</w:t>
-      </w:r>
-      <w:r>
-        <w:br/>
-        <w:t xml:space="preserve"> </w:t>
-      </w:r>
-      <w:r>
-        <w:tab/>
-        <w:t>3. Input Username</w:t>
-      </w:r>
-      <w:r>
-        <w:br/>
-        <w:t xml:space="preserve"> </w:t>
-      </w:r>
-      <w:r>
-        <w:tab/>
-        <w:t>4. Input Password</w:t>
-      </w:r>
-      <w:r>
-        <w:br/>
-        <w:t xml:space="preserve"> </w:t>
-      </w:r>
-      <w:r>
-        <w:tab/>
-        <w:t>5. Click “Summit” button</w:t>
+        <w:t>2. Click on “Dharma Q&amp;A” button</w:t>
+      </w:r>
+      <w:r>
+        <w:br/>
+        <w:t xml:space="preserve"> </w:t>
+      </w:r>
+      <w:r>
+        <w:tab/>
+        <w:t xml:space="preserve">3. Click “log-in” button to log-in when </w:t>
+      </w:r>
+      <w:r>
+        <w:t>admin</w:t>
+      </w:r>
+      <w:r>
+        <w:t xml:space="preserve"> input some required(email and password)</w:t>
+      </w:r>
+      <w:r>
+        <w:br/>
+        <w:t xml:space="preserve"> </w:t>
+      </w:r>
+      <w:r>
+        <w:tab/>
+        <w:t>4. Click “log-out” button for exist of using some feature and back to main page</w:t>
+      </w:r>
+      <w:r>
+        <w:br/>
+        <w:t>Test Cases :</w:t>
       </w:r>
     </w:p>
+    <w:tbl>
+      <w:tblPr>
+        <w:tblStyle w:val="TableGrid"/>
+        <w:tblW w:w="0" w:type="auto"/>
+        <w:tblLook w:val="04A0" w:firstRow="1" w:lastRow="0" w:firstColumn="1" w:lastColumn="0" w:noHBand="0" w:noVBand="1"/>
+      </w:tblPr>
+      <w:tblGrid>
+        <w:gridCol w:w="2337"/>
+        <w:gridCol w:w="2337"/>
+        <w:gridCol w:w="2338"/>
+        <w:gridCol w:w="2338"/>
+      </w:tblGrid>
+      <w:tr>
+        <w:tc>
+          <w:tcPr>
+            <w:tcW w:w="2337" w:type="dxa"/>
+          </w:tcPr>
+          <w:p>
+            <w:r>
+              <w:t>Test case No.</w:t>
+            </w:r>
+          </w:p>
+        </w:tc>
+        <w:tc>
+          <w:tcPr>
+            <w:tcW w:w="2337" w:type="dxa"/>
+          </w:tcPr>
+          <w:p>
+            <w:r>
+              <w:t>Description</w:t>
+            </w:r>
+          </w:p>
+        </w:tc>
+        <w:tc>
+          <w:tcPr>
+            <w:tcW w:w="2338" w:type="dxa"/>
+          </w:tcPr>
+          <w:p>
+            <w:r>
+              <w:t>Input</w:t>
+            </w:r>
+          </w:p>
+        </w:tc>
+        <w:tc>
+          <w:tcPr>
+            <w:tcW w:w="2338" w:type="dxa"/>
+          </w:tcPr>
+          <w:p>
+            <w:r>
+              <w:t>Expected Output</w:t>
+            </w:r>
+          </w:p>
+        </w:tc>
+      </w:tr>
+      <w:tr>
+        <w:tc>
+          <w:tcPr>
+            <w:tcW w:w="2337" w:type="dxa"/>
+          </w:tcPr>
+          <w:p>
+            <w:r>
+              <w:t>1</w:t>
+            </w:r>
+          </w:p>
+        </w:tc>
+        <w:tc>
+          <w:tcPr>
+            <w:tcW w:w="2337" w:type="dxa"/>
+          </w:tcPr>
+          <w:p>
+            <w:r>
+              <w:t xml:space="preserve">The </w:t>
+            </w:r>
+            <w:r>
+              <w:t>admin</w:t>
+            </w:r>
+            <w:r>
+              <w:t xml:space="preserve"> can access to main page.</w:t>
+            </w:r>
+          </w:p>
+        </w:tc>
+        <w:tc>
+          <w:tcPr>
+            <w:tcW w:w="2338" w:type="dxa"/>
+          </w:tcPr>
+          <w:p>
+            <w:r>
+              <w:t>Open “Wat Muen Ngoen K</w:t>
+            </w:r>
+            <w:r>
+              <w:t xml:space="preserve">ong </w:t>
+            </w:r>
+            <w:r>
+              <w:t>website”.</w:t>
+            </w:r>
+          </w:p>
+        </w:tc>
+        <w:tc>
+          <w:tcPr>
+            <w:tcW w:w="2338" w:type="dxa"/>
+          </w:tcPr>
+          <w:p>
+            <w:r>
+              <w:t>The website shall display main page of website.</w:t>
+            </w:r>
+          </w:p>
+        </w:tc>
+      </w:tr>
+      <w:tr>
+        <w:tc>
+          <w:tcPr>
+            <w:tcW w:w="2337" w:type="dxa"/>
+          </w:tcPr>
+          <w:p>
+            <w:r>
+              <w:t>2</w:t>
+            </w:r>
+          </w:p>
+        </w:tc>
+        <w:tc>
+          <w:tcPr>
+            <w:tcW w:w="2337" w:type="dxa"/>
+          </w:tcPr>
+          <w:p>
+            <w:r>
+              <w:t>The system shall display log-in page.</w:t>
+            </w:r>
+          </w:p>
+        </w:tc>
+        <w:tc>
+          <w:tcPr>
+            <w:tcW w:w="2338" w:type="dxa"/>
+          </w:tcPr>
+          <w:p>
+            <w:r>
+              <w:t>Click on “Dharma Q&amp;A” button on main page.</w:t>
+            </w:r>
+          </w:p>
+        </w:tc>
+        <w:tc>
+          <w:tcPr>
+            <w:tcW w:w="2338" w:type="dxa"/>
+          </w:tcPr>
+          <w:p>
+            <w:r>
+              <w:t xml:space="preserve">The website shall provide the log-in page to </w:t>
+            </w:r>
+            <w:r>
+              <w:t>admin</w:t>
+            </w:r>
+            <w:r>
+              <w:t xml:space="preserve"> for use these features.</w:t>
+            </w:r>
+          </w:p>
+        </w:tc>
+      </w:tr>
+      <w:tr>
+        <w:tc>
+          <w:tcPr>
+            <w:tcW w:w="2337" w:type="dxa"/>
+          </w:tcPr>
+          <w:p>
+            <w:r>
+              <w:t>3</w:t>
+            </w:r>
+          </w:p>
+        </w:tc>
+        <w:tc>
+          <w:tcPr>
+            <w:tcW w:w="2337" w:type="dxa"/>
+          </w:tcPr>
+          <w:p>
+            <w:r>
+              <w:t xml:space="preserve">The </w:t>
+            </w:r>
+            <w:r>
+              <w:t>admin</w:t>
+            </w:r>
+            <w:r>
+              <w:t xml:space="preserve"> can log-in to website.</w:t>
+            </w:r>
+          </w:p>
+        </w:tc>
+        <w:tc>
+          <w:tcPr>
+            <w:tcW w:w="2338" w:type="dxa"/>
+          </w:tcPr>
+          <w:p>
+            <w:r>
+              <w:t>“Email”, “Password”, and click on “log-in” button.</w:t>
+            </w:r>
+          </w:p>
+        </w:tc>
+        <w:tc>
+          <w:tcPr>
+            <w:tcW w:w="2338" w:type="dxa"/>
+          </w:tcPr>
+          <w:p>
+            <w:r>
+              <w:t xml:space="preserve">The website shall provide pop up (“Log in Successfully”) and display the main page to </w:t>
+            </w:r>
+            <w:r>
+              <w:t>admin</w:t>
+            </w:r>
+            <w:r>
+              <w:t>.</w:t>
+            </w:r>
+          </w:p>
+        </w:tc>
+      </w:tr>
+      <w:tr>
+        <w:tc>
+          <w:tcPr>
+            <w:tcW w:w="2337" w:type="dxa"/>
+          </w:tcPr>
+          <w:p>
+            <w:r>
+              <w:t>4</w:t>
+            </w:r>
+          </w:p>
+        </w:tc>
+        <w:tc>
+          <w:tcPr>
+            <w:tcW w:w="2337" w:type="dxa"/>
+          </w:tcPr>
+          <w:p>
+            <w:r>
+              <w:t xml:space="preserve">The </w:t>
+            </w:r>
+            <w:r>
+              <w:t>admin</w:t>
+            </w:r>
+            <w:r>
+              <w:t xml:space="preserve"> can log-out the website.</w:t>
+            </w:r>
+          </w:p>
+        </w:tc>
+        <w:tc>
+          <w:tcPr>
+            <w:tcW w:w="2338" w:type="dxa"/>
+          </w:tcPr>
+          <w:p>
+            <w:r>
+              <w:t>Click on “log-out” button.</w:t>
+            </w:r>
+          </w:p>
+        </w:tc>
+        <w:tc>
+          <w:tcPr>
+            <w:tcW w:w="2338" w:type="dxa"/>
+          </w:tcPr>
+          <w:p>
+            <w:r>
+              <w:t>The website shall provide pop up(</w:t>
+            </w:r>
+            <w:r>
+              <w:rPr>
+                <w:rFonts w:cstheme="minorHAnsi"/>
+                <w:sz w:val="24"/>
+                <w:szCs w:val="24"/>
+              </w:rPr>
+              <w:t>“Logout S</w:t>
+            </w:r>
+            <w:r>
+              <w:rPr>
+                <w:rFonts w:cstheme="minorHAnsi"/>
+                <w:sz w:val="24"/>
+                <w:szCs w:val="24"/>
+              </w:rPr>
+              <w:t>uccessfully</w:t>
+            </w:r>
+            <w:r>
+              <w:rPr>
+                <w:rFonts w:cstheme="minorHAnsi"/>
+                <w:sz w:val="24"/>
+                <w:szCs w:val="24"/>
+              </w:rPr>
+              <w:t>”</w:t>
+            </w:r>
+            <w:r>
+              <w:t>) and back the main page .</w:t>
+            </w:r>
+          </w:p>
+        </w:tc>
+      </w:tr>
+    </w:tbl>
     <w:p/>
     <w:p>
       <w:r>
-        <w:lastRenderedPageBreak/>
         <w:tab/>
       </w:r>
       <w:r>
@@ -4235,9 +4734,15 @@
     <w:p/>
     <w:p>
       <w:r>
+        <w:rPr>
+          <w:color w:val="FF0000"/>
+        </w:rPr>
         <w:t>Test Case</w:t>
       </w:r>
       <w:r>
+        <w:rPr>
+          <w:color w:val="FF0000"/>
+        </w:rPr>
         <w:t>-15</w:t>
       </w:r>
       <w:r>
@@ -4254,20 +4759,43 @@
         <w:br/>
       </w:r>
       <w:r>
-        <w:tab/>
-        <w:t>The users can log in to the system. The log in method is require to use some function on the website, registered users have to input their account in text box that system provided.</w:t>
+        <w:lastRenderedPageBreak/>
+        <w:tab/>
+      </w:r>
+      <w:r>
+        <w:t xml:space="preserve">The admin can edit history architecture of the temple. The </w:t>
+      </w:r>
+      <w:r>
+        <w:t>website will provide</w:t>
+      </w:r>
+      <w:r>
+        <w:t xml:space="preserve"> history of the temple </w:t>
+      </w:r>
+      <w:r>
+        <w:t xml:space="preserve">that can edit information </w:t>
+      </w:r>
+      <w:r>
+        <w:t>to the admin.</w:t>
       </w:r>
     </w:p>
     <w:p>
       <w:r>
-        <w:t>Prerequisites or Test input</w:t>
-      </w:r>
-      <w:r>
-        <w:br/>
-      </w:r>
-      <w:r>
-        <w:tab/>
-        <w:t>The test data is available at Appendix A</w:t>
+        <w:t>Prerequisites or Test input*</w:t>
+      </w:r>
+      <w:r>
+        <w:br/>
+      </w:r>
+      <w:r>
+        <w:tab/>
+      </w:r>
+      <w:r>
+        <w:t>The admin must log</w:t>
+      </w:r>
+      <w:r>
+        <w:t>ed</w:t>
+      </w:r>
+      <w:r>
+        <w:t>-in.</w:t>
       </w:r>
       <w:r>
         <w:br/>
@@ -4279,8 +4807,6 @@
       </w:r>
       <w:r>
         <w:tab/>
-      </w:r>
-      <w:r>
         <w:t>1. Open “Wat Muen Ngoen K</w:t>
       </w:r>
       <w:r>
@@ -4295,34 +4821,184 @@
       </w:r>
       <w:r>
         <w:tab/>
-        <w:t>2. Click on “Login” button</w:t>
-      </w:r>
-      <w:r>
-        <w:br/>
-        <w:t xml:space="preserve"> </w:t>
-      </w:r>
-      <w:r>
-        <w:tab/>
-        <w:t>3. Input Username</w:t>
-      </w:r>
-      <w:r>
-        <w:br/>
-        <w:t xml:space="preserve"> </w:t>
-      </w:r>
-      <w:r>
-        <w:tab/>
-        <w:t>4. Input Password</w:t>
-      </w:r>
-      <w:r>
-        <w:br/>
-        <w:t xml:space="preserve"> </w:t>
-      </w:r>
-      <w:r>
-        <w:tab/>
-        <w:t>5. Click “Summit” button</w:t>
+        <w:t>2. Click on “History” button</w:t>
+      </w:r>
+      <w:r>
+        <w:br/>
+        <w:t>Test Cases :</w:t>
       </w:r>
     </w:p>
-    <w:p/>
+    <w:tbl>
+      <w:tblPr>
+        <w:tblStyle w:val="TableGrid"/>
+        <w:tblW w:w="0" w:type="auto"/>
+        <w:tblLook w:val="04A0" w:firstRow="1" w:lastRow="0" w:firstColumn="1" w:lastColumn="0" w:noHBand="0" w:noVBand="1"/>
+      </w:tblPr>
+      <w:tblGrid>
+        <w:gridCol w:w="2281"/>
+        <w:gridCol w:w="2492"/>
+        <w:gridCol w:w="2153"/>
+        <w:gridCol w:w="2424"/>
+      </w:tblGrid>
+      <w:tr>
+        <w:tc>
+          <w:tcPr>
+            <w:tcW w:w="2281" w:type="dxa"/>
+            <w:shd w:val="clear" w:color="auto" w:fill="FFFFFF" w:themeFill="background1"/>
+          </w:tcPr>
+          <w:p>
+            <w:r>
+              <w:t>Test case No.</w:t>
+            </w:r>
+          </w:p>
+        </w:tc>
+        <w:tc>
+          <w:tcPr>
+            <w:tcW w:w="2492" w:type="dxa"/>
+            <w:shd w:val="clear" w:color="auto" w:fill="FFFFFF" w:themeFill="background1"/>
+          </w:tcPr>
+          <w:p>
+            <w:r>
+              <w:t>Description</w:t>
+            </w:r>
+          </w:p>
+        </w:tc>
+        <w:tc>
+          <w:tcPr>
+            <w:tcW w:w="2153" w:type="dxa"/>
+            <w:shd w:val="clear" w:color="auto" w:fill="FFFFFF" w:themeFill="background1"/>
+          </w:tcPr>
+          <w:p>
+            <w:r>
+              <w:t>Input</w:t>
+            </w:r>
+          </w:p>
+        </w:tc>
+        <w:tc>
+          <w:tcPr>
+            <w:tcW w:w="2424" w:type="dxa"/>
+            <w:shd w:val="clear" w:color="auto" w:fill="FFFFFF" w:themeFill="background1"/>
+          </w:tcPr>
+          <w:p>
+            <w:r>
+              <w:t>Expected Output</w:t>
+            </w:r>
+          </w:p>
+        </w:tc>
+      </w:tr>
+      <w:tr>
+        <w:tc>
+          <w:tcPr>
+            <w:tcW w:w="2281" w:type="dxa"/>
+            <w:shd w:val="clear" w:color="auto" w:fill="FFFFFF" w:themeFill="background1"/>
+          </w:tcPr>
+          <w:p>
+            <w:r>
+              <w:t>1</w:t>
+            </w:r>
+          </w:p>
+        </w:tc>
+        <w:tc>
+          <w:tcPr>
+            <w:tcW w:w="2492" w:type="dxa"/>
+            <w:shd w:val="clear" w:color="auto" w:fill="FFFFFF" w:themeFill="background1"/>
+          </w:tcPr>
+          <w:p>
+            <w:r>
+              <w:t xml:space="preserve">The </w:t>
+            </w:r>
+            <w:r>
+              <w:t>admin</w:t>
+            </w:r>
+            <w:r>
+              <w:t xml:space="preserve"> can access to main page.</w:t>
+            </w:r>
+          </w:p>
+        </w:tc>
+        <w:tc>
+          <w:tcPr>
+            <w:tcW w:w="2153" w:type="dxa"/>
+            <w:shd w:val="clear" w:color="auto" w:fill="FFFFFF" w:themeFill="background1"/>
+          </w:tcPr>
+          <w:p>
+            <w:r>
+              <w:t>Open “Wat Muen Ngoen K</w:t>
+            </w:r>
+            <w:r>
+              <w:t xml:space="preserve">ong </w:t>
+            </w:r>
+            <w:r>
+              <w:t>website”.</w:t>
+            </w:r>
+          </w:p>
+        </w:tc>
+        <w:tc>
+          <w:tcPr>
+            <w:tcW w:w="2424" w:type="dxa"/>
+            <w:shd w:val="clear" w:color="auto" w:fill="FFFFFF" w:themeFill="background1"/>
+          </w:tcPr>
+          <w:p>
+            <w:r>
+              <w:t>The website shall display main page of website.</w:t>
+            </w:r>
+          </w:p>
+        </w:tc>
+      </w:tr>
+      <w:tr>
+        <w:tc>
+          <w:tcPr>
+            <w:tcW w:w="2281" w:type="dxa"/>
+          </w:tcPr>
+          <w:p>
+            <w:r>
+              <w:t>2</w:t>
+            </w:r>
+          </w:p>
+        </w:tc>
+        <w:tc>
+          <w:tcPr>
+            <w:tcW w:w="2492" w:type="dxa"/>
+          </w:tcPr>
+          <w:p>
+            <w:r>
+              <w:t xml:space="preserve">The </w:t>
+            </w:r>
+            <w:r>
+              <w:t>admin</w:t>
+            </w:r>
+            <w:r>
+              <w:t xml:space="preserve"> can view history architecture of the temple.</w:t>
+            </w:r>
+          </w:p>
+        </w:tc>
+        <w:tc>
+          <w:tcPr>
+            <w:tcW w:w="2153" w:type="dxa"/>
+          </w:tcPr>
+          <w:p>
+            <w:r>
+              <w:t>Click on “History” button on main page.</w:t>
+            </w:r>
+          </w:p>
+        </w:tc>
+        <w:tc>
+          <w:tcPr>
+            <w:tcW w:w="2424" w:type="dxa"/>
+          </w:tcPr>
+          <w:p>
+            <w:r>
+              <w:t xml:space="preserve">The website shall display the history page that </w:t>
+            </w:r>
+            <w:r>
+              <w:t>provide a frame of history that can edit information</w:t>
+            </w:r>
+            <w:r>
+              <w:t>.</w:t>
+            </w:r>
+          </w:p>
+        </w:tc>
+      </w:tr>
+    </w:tbl>
     <w:p>
       <w:r>
         <w:tab/>
@@ -4348,19 +5024,33 @@
     <w:p/>
     <w:p>
       <w:r>
+        <w:rPr>
+          <w:color w:val="FF0000"/>
+        </w:rPr>
         <w:t>Test Case</w:t>
       </w:r>
       <w:r>
+        <w:rPr>
+          <w:color w:val="FF0000"/>
+        </w:rPr>
         <w:t>-16</w:t>
       </w:r>
       <w:r>
-        <w:t xml:space="preserve"> : </w:t>
+        <w:rPr>
+          <w:color w:val="FF0000"/>
+        </w:rPr>
+        <w:t xml:space="preserve"> </w:t>
+      </w:r>
+      <w:r>
+        <w:t xml:space="preserve">: </w:t>
       </w:r>
       <w:r>
         <w:t>The admin can edit the current the temple’s activity.</w:t>
       </w:r>
       <w:r>
         <w:br/>
+      </w:r>
+      <w:r>
         <w:t>Description</w:t>
       </w:r>
       <w:r>
@@ -4368,7 +5058,21 @@
       </w:r>
       <w:r>
         <w:tab/>
-        <w:t>The users can log in to the system. The log in method is require to use some function on the website, registered users have to input their account in text box that system provided.</w:t>
+      </w:r>
+      <w:r>
+        <w:t xml:space="preserve">The admin can </w:t>
+      </w:r>
+      <w:r>
+        <w:t>edit</w:t>
+      </w:r>
+      <w:r>
+        <w:t xml:space="preserve"> the activity include annual and other activity to database and display it on activity page</w:t>
+      </w:r>
+      <w:r>
+        <w:t xml:space="preserve"> with updated</w:t>
+      </w:r>
+      <w:r>
+        <w:t>.</w:t>
       </w:r>
     </w:p>
     <w:p>
@@ -4380,7 +5084,15 @@
       </w:r>
       <w:r>
         <w:tab/>
-        <w:t>The test data is available at Appendix A</w:t>
+      </w:r>
+      <w:r>
+        <w:t>The admin must log</w:t>
+      </w:r>
+      <w:r>
+        <w:t>ed</w:t>
+      </w:r>
+      <w:r>
+        <w:t>-in.</w:t>
       </w:r>
       <w:r>
         <w:br/>
@@ -4408,33 +5120,301 @@
       </w:r>
       <w:r>
         <w:tab/>
-        <w:t>2. Click on “Login” button</w:t>
-      </w:r>
-      <w:r>
-        <w:br/>
-        <w:t xml:space="preserve"> </w:t>
-      </w:r>
-      <w:r>
-        <w:tab/>
-        <w:t>3. Input Username</w:t>
-      </w:r>
-      <w:r>
-        <w:br/>
-        <w:t xml:space="preserve"> </w:t>
-      </w:r>
-      <w:r>
-        <w:tab/>
-        <w:t>4. Input Password</w:t>
-      </w:r>
-      <w:r>
-        <w:br/>
-        <w:t xml:space="preserve"> </w:t>
-      </w:r>
-      <w:r>
-        <w:tab/>
-        <w:t>5. Click “Summit” button</w:t>
+        <w:t>2. Click on “Activity” button</w:t>
+      </w:r>
+      <w:r>
+        <w:br/>
+      </w:r>
+      <w:r>
+        <w:tab/>
+        <w:t>3. Click on “</w:t>
+      </w:r>
+      <w:r>
+        <w:t>Edit</w:t>
+      </w:r>
+      <w:r>
+        <w:t>” button</w:t>
+      </w:r>
+      <w:r>
+        <w:br/>
+      </w:r>
+      <w:r>
+        <w:t>Test Cases :</w:t>
       </w:r>
     </w:p>
+    <w:tbl>
+      <w:tblPr>
+        <w:tblStyle w:val="TableGrid"/>
+        <w:tblW w:w="0" w:type="auto"/>
+        <w:tblLook w:val="04A0" w:firstRow="1" w:lastRow="0" w:firstColumn="1" w:lastColumn="0" w:noHBand="0" w:noVBand="1"/>
+      </w:tblPr>
+      <w:tblGrid>
+        <w:gridCol w:w="2337"/>
+        <w:gridCol w:w="2337"/>
+        <w:gridCol w:w="2338"/>
+        <w:gridCol w:w="2338"/>
+      </w:tblGrid>
+      <w:tr>
+        <w:tc>
+          <w:tcPr>
+            <w:tcW w:w="2337" w:type="dxa"/>
+          </w:tcPr>
+          <w:p>
+            <w:r>
+              <w:t>Test case No.</w:t>
+            </w:r>
+          </w:p>
+        </w:tc>
+        <w:tc>
+          <w:tcPr>
+            <w:tcW w:w="2337" w:type="dxa"/>
+          </w:tcPr>
+          <w:p>
+            <w:r>
+              <w:t>Description</w:t>
+            </w:r>
+          </w:p>
+        </w:tc>
+        <w:tc>
+          <w:tcPr>
+            <w:tcW w:w="2338" w:type="dxa"/>
+          </w:tcPr>
+          <w:p>
+            <w:r>
+              <w:t>Input</w:t>
+            </w:r>
+          </w:p>
+        </w:tc>
+        <w:tc>
+          <w:tcPr>
+            <w:tcW w:w="2338" w:type="dxa"/>
+          </w:tcPr>
+          <w:p>
+            <w:r>
+              <w:t>Expected Output</w:t>
+            </w:r>
+          </w:p>
+        </w:tc>
+      </w:tr>
+      <w:tr>
+        <w:tc>
+          <w:tcPr>
+            <w:tcW w:w="2337" w:type="dxa"/>
+          </w:tcPr>
+          <w:p>
+            <w:r>
+              <w:t>1</w:t>
+            </w:r>
+          </w:p>
+        </w:tc>
+        <w:tc>
+          <w:tcPr>
+            <w:tcW w:w="2337" w:type="dxa"/>
+          </w:tcPr>
+          <w:p>
+            <w:r>
+              <w:t>The admin can access to main page.</w:t>
+            </w:r>
+          </w:p>
+        </w:tc>
+        <w:tc>
+          <w:tcPr>
+            <w:tcW w:w="2338" w:type="dxa"/>
+          </w:tcPr>
+          <w:p>
+            <w:r>
+              <w:t>Open “Wat Muen Ngoen K</w:t>
+            </w:r>
+            <w:r>
+              <w:t xml:space="preserve">ong </w:t>
+            </w:r>
+            <w:r>
+              <w:t>website”.</w:t>
+            </w:r>
+          </w:p>
+        </w:tc>
+        <w:tc>
+          <w:tcPr>
+            <w:tcW w:w="2338" w:type="dxa"/>
+          </w:tcPr>
+          <w:p>
+            <w:r>
+              <w:t>The website shall display main page of website.</w:t>
+            </w:r>
+          </w:p>
+        </w:tc>
+      </w:tr>
+      <w:tr>
+        <w:tc>
+          <w:tcPr>
+            <w:tcW w:w="2337" w:type="dxa"/>
+          </w:tcPr>
+          <w:p>
+            <w:r>
+              <w:t>2</w:t>
+            </w:r>
+          </w:p>
+        </w:tc>
+        <w:tc>
+          <w:tcPr>
+            <w:tcW w:w="2337" w:type="dxa"/>
+          </w:tcPr>
+          <w:p>
+            <w:r>
+              <w:t>The admin can access to activity page.</w:t>
+            </w:r>
+          </w:p>
+        </w:tc>
+        <w:tc>
+          <w:tcPr>
+            <w:tcW w:w="2338" w:type="dxa"/>
+          </w:tcPr>
+          <w:p>
+            <w:r>
+              <w:t>Click on “Activity” button on main page.</w:t>
+            </w:r>
+          </w:p>
+        </w:tc>
+        <w:tc>
+          <w:tcPr>
+            <w:tcW w:w="2338" w:type="dxa"/>
+          </w:tcPr>
+          <w:p>
+            <w:r>
+              <w:t>The website shall display the currently activity that provide the annual activity and other activity of the temple.</w:t>
+            </w:r>
+          </w:p>
+        </w:tc>
+      </w:tr>
+      <w:tr>
+        <w:tc>
+          <w:tcPr>
+            <w:tcW w:w="2337" w:type="dxa"/>
+          </w:tcPr>
+          <w:p>
+            <w:r>
+              <w:t>3</w:t>
+            </w:r>
+          </w:p>
+        </w:tc>
+        <w:tc>
+          <w:tcPr>
+            <w:tcW w:w="2337" w:type="dxa"/>
+          </w:tcPr>
+          <w:p>
+            <w:r>
+              <w:t xml:space="preserve">The admin can access </w:t>
+            </w:r>
+            <w:r>
+              <w:t>edit</w:t>
+            </w:r>
+            <w:r>
+              <w:t xml:space="preserve"> page.</w:t>
+            </w:r>
+          </w:p>
+        </w:tc>
+        <w:tc>
+          <w:tcPr>
+            <w:tcW w:w="2338" w:type="dxa"/>
+          </w:tcPr>
+          <w:p>
+            <w:r>
+              <w:t>Click on “</w:t>
+            </w:r>
+            <w:r>
+              <w:t>Edit</w:t>
+            </w:r>
+            <w:r>
+              <w:t>” button on activity page.</w:t>
+            </w:r>
+          </w:p>
+        </w:tc>
+        <w:tc>
+          <w:tcPr>
+            <w:tcW w:w="2338" w:type="dxa"/>
+          </w:tcPr>
+          <w:p>
+            <w:r>
+              <w:t xml:space="preserve">The website shall display the new </w:t>
+            </w:r>
+            <w:r>
+              <w:lastRenderedPageBreak/>
+              <w:t xml:space="preserve">window to </w:t>
+            </w:r>
+            <w:r>
+              <w:t>edit</w:t>
+            </w:r>
+            <w:r>
+              <w:t xml:space="preserve"> </w:t>
+            </w:r>
+            <w:r>
+              <w:t>selected</w:t>
+            </w:r>
+            <w:r>
+              <w:t xml:space="preserve"> activity.</w:t>
+            </w:r>
+          </w:p>
+        </w:tc>
+      </w:tr>
+      <w:tr>
+        <w:tc>
+          <w:tcPr>
+            <w:tcW w:w="2337" w:type="dxa"/>
+          </w:tcPr>
+          <w:p>
+            <w:r>
+              <w:lastRenderedPageBreak/>
+              <w:t>4</w:t>
+            </w:r>
+          </w:p>
+        </w:tc>
+        <w:tc>
+          <w:tcPr>
+            <w:tcW w:w="2337" w:type="dxa"/>
+          </w:tcPr>
+          <w:p>
+            <w:r>
+              <w:t xml:space="preserve">The admin can </w:t>
+            </w:r>
+            <w:r>
+              <w:t>edit</w:t>
+            </w:r>
+            <w:r>
+              <w:t xml:space="preserve"> activities of the temple.</w:t>
+            </w:r>
+          </w:p>
+        </w:tc>
+        <w:tc>
+          <w:tcPr>
+            <w:tcW w:w="2338" w:type="dxa"/>
+          </w:tcPr>
+          <w:p>
+            <w:r>
+              <w:t>Click on “Submit” button on adding page.</w:t>
+            </w:r>
+          </w:p>
+        </w:tc>
+        <w:tc>
+          <w:tcPr>
+            <w:tcW w:w="2338" w:type="dxa"/>
+          </w:tcPr>
+          <w:p>
+            <w:r>
+              <w:t xml:space="preserve">The website shall provide activity page with </w:t>
+            </w:r>
+            <w:r>
+              <w:t>update</w:t>
+            </w:r>
+            <w:r>
+              <w:t>d</w:t>
+            </w:r>
+            <w:r>
+              <w:t xml:space="preserve"> activity.</w:t>
+            </w:r>
+          </w:p>
+        </w:tc>
+      </w:tr>
+    </w:tbl>
     <w:p/>
     <w:p>
       <w:r>
@@ -4461,13 +5441,25 @@
     <w:p/>
     <w:p>
       <w:r>
+        <w:rPr>
+          <w:color w:val="FF0000"/>
+        </w:rPr>
         <w:t>Test Case</w:t>
       </w:r>
       <w:r>
+        <w:rPr>
+          <w:color w:val="FF0000"/>
+        </w:rPr>
         <w:t>-17</w:t>
       </w:r>
       <w:r>
-        <w:t xml:space="preserve"> :</w:t>
+        <w:rPr>
+          <w:color w:val="FF0000"/>
+        </w:rPr>
+        <w:t xml:space="preserve"> </w:t>
+      </w:r>
+      <w:r>
+        <w:t>:</w:t>
       </w:r>
       <w:r>
         <w:t xml:space="preserve"> The admin can add the current the temple’s activity.</w:t>
@@ -4481,12 +5473,26 @@
       </w:r>
       <w:r>
         <w:tab/>
-        <w:t>The users can log in to the system. The log in method is require to use some function on the website, registered users have to input their account in text box that system provided.</w:t>
+        <w:t xml:space="preserve">The </w:t>
+      </w:r>
+      <w:r>
+        <w:t>admin</w:t>
+      </w:r>
+      <w:r>
+        <w:t xml:space="preserve"> can </w:t>
+      </w:r>
+      <w:r>
+        <w:t>add the activity include annual and other activity to database and display it on activity page</w:t>
+      </w:r>
+      <w:r>
+        <w:t xml:space="preserve"> with new activity</w:t>
+      </w:r>
+      <w:r>
+        <w:t>.</w:t>
       </w:r>
     </w:p>
     <w:p>
       <w:r>
-        <w:lastRenderedPageBreak/>
         <w:t>Prerequisites or Test input</w:t>
       </w:r>
       <w:r>
@@ -4494,7 +5500,15 @@
       </w:r>
       <w:r>
         <w:tab/>
-        <w:t>The test data is available at Appendix A</w:t>
+      </w:r>
+      <w:r>
+        <w:t>The admin must log</w:t>
+      </w:r>
+      <w:r>
+        <w:t>ed</w:t>
+      </w:r>
+      <w:r>
+        <w:t>-in.</w:t>
       </w:r>
       <w:r>
         <w:br/>
@@ -4522,33 +5536,302 @@
       </w:r>
       <w:r>
         <w:tab/>
-        <w:t>2. Click on “Login” button</w:t>
-      </w:r>
-      <w:r>
-        <w:br/>
-        <w:t xml:space="preserve"> </w:t>
-      </w:r>
-      <w:r>
-        <w:tab/>
-        <w:t>3. Input Username</w:t>
-      </w:r>
-      <w:r>
-        <w:br/>
-        <w:t xml:space="preserve"> </w:t>
-      </w:r>
-      <w:r>
-        <w:tab/>
-        <w:t>4. Input Password</w:t>
-      </w:r>
-      <w:r>
-        <w:br/>
-        <w:t xml:space="preserve"> </w:t>
-      </w:r>
-      <w:r>
-        <w:tab/>
-        <w:t>5. Click “Summit” button</w:t>
+      </w:r>
+      <w:r>
+        <w:t>2. Click on “Activity” button</w:t>
+      </w:r>
+      <w:r>
+        <w:br/>
+      </w:r>
+      <w:r>
+        <w:tab/>
+        <w:t>3. Click on “Add” button</w:t>
+      </w:r>
+      <w:r>
+        <w:br/>
+      </w:r>
+      <w:r>
+        <w:t>Test Cases :</w:t>
       </w:r>
     </w:p>
+    <w:tbl>
+      <w:tblPr>
+        <w:tblStyle w:val="TableGrid"/>
+        <w:tblW w:w="0" w:type="auto"/>
+        <w:tblLook w:val="04A0" w:firstRow="1" w:lastRow="0" w:firstColumn="1" w:lastColumn="0" w:noHBand="0" w:noVBand="1"/>
+      </w:tblPr>
+      <w:tblGrid>
+        <w:gridCol w:w="2337"/>
+        <w:gridCol w:w="2337"/>
+        <w:gridCol w:w="2338"/>
+        <w:gridCol w:w="2338"/>
+      </w:tblGrid>
+      <w:tr>
+        <w:tc>
+          <w:tcPr>
+            <w:tcW w:w="2337" w:type="dxa"/>
+          </w:tcPr>
+          <w:p>
+            <w:r>
+              <w:t>Test case No.</w:t>
+            </w:r>
+          </w:p>
+        </w:tc>
+        <w:tc>
+          <w:tcPr>
+            <w:tcW w:w="2337" w:type="dxa"/>
+          </w:tcPr>
+          <w:p>
+            <w:r>
+              <w:t>Description</w:t>
+            </w:r>
+          </w:p>
+        </w:tc>
+        <w:tc>
+          <w:tcPr>
+            <w:tcW w:w="2338" w:type="dxa"/>
+          </w:tcPr>
+          <w:p>
+            <w:r>
+              <w:t>Input</w:t>
+            </w:r>
+          </w:p>
+        </w:tc>
+        <w:tc>
+          <w:tcPr>
+            <w:tcW w:w="2338" w:type="dxa"/>
+          </w:tcPr>
+          <w:p>
+            <w:r>
+              <w:t>Expected Output</w:t>
+            </w:r>
+          </w:p>
+        </w:tc>
+      </w:tr>
+      <w:tr>
+        <w:tc>
+          <w:tcPr>
+            <w:tcW w:w="2337" w:type="dxa"/>
+          </w:tcPr>
+          <w:p>
+            <w:r>
+              <w:t>1</w:t>
+            </w:r>
+          </w:p>
+        </w:tc>
+        <w:tc>
+          <w:tcPr>
+            <w:tcW w:w="2337" w:type="dxa"/>
+          </w:tcPr>
+          <w:p>
+            <w:r>
+              <w:t xml:space="preserve">The </w:t>
+            </w:r>
+            <w:r>
+              <w:t>admin</w:t>
+            </w:r>
+            <w:r>
+              <w:t xml:space="preserve"> can access to main page.</w:t>
+            </w:r>
+          </w:p>
+        </w:tc>
+        <w:tc>
+          <w:tcPr>
+            <w:tcW w:w="2338" w:type="dxa"/>
+          </w:tcPr>
+          <w:p>
+            <w:r>
+              <w:t>Open “Wat Muen Ngoen K</w:t>
+            </w:r>
+            <w:r>
+              <w:t xml:space="preserve">ong </w:t>
+            </w:r>
+            <w:r>
+              <w:t>website”.</w:t>
+            </w:r>
+          </w:p>
+        </w:tc>
+        <w:tc>
+          <w:tcPr>
+            <w:tcW w:w="2338" w:type="dxa"/>
+          </w:tcPr>
+          <w:p>
+            <w:r>
+              <w:t>The website shall display main page of website.</w:t>
+            </w:r>
+          </w:p>
+        </w:tc>
+      </w:tr>
+      <w:tr>
+        <w:tc>
+          <w:tcPr>
+            <w:tcW w:w="2337" w:type="dxa"/>
+          </w:tcPr>
+          <w:p>
+            <w:r>
+              <w:t>2</w:t>
+            </w:r>
+          </w:p>
+        </w:tc>
+        <w:tc>
+          <w:tcPr>
+            <w:tcW w:w="2337" w:type="dxa"/>
+          </w:tcPr>
+          <w:p>
+            <w:r>
+              <w:t xml:space="preserve">The </w:t>
+            </w:r>
+            <w:r>
+              <w:t>admin</w:t>
+            </w:r>
+            <w:r>
+              <w:t xml:space="preserve"> can access to </w:t>
+            </w:r>
+            <w:r>
+              <w:t>activity page.</w:t>
+            </w:r>
+          </w:p>
+        </w:tc>
+        <w:tc>
+          <w:tcPr>
+            <w:tcW w:w="2338" w:type="dxa"/>
+          </w:tcPr>
+          <w:p>
+            <w:r>
+              <w:t>Click on “Activity” button on main page.</w:t>
+            </w:r>
+          </w:p>
+        </w:tc>
+        <w:tc>
+          <w:tcPr>
+            <w:tcW w:w="2338" w:type="dxa"/>
+          </w:tcPr>
+          <w:p>
+            <w:r>
+              <w:t xml:space="preserve">The website shall display the currently activity that provide the </w:t>
+            </w:r>
+            <w:r>
+              <w:t>annual activity and other activity</w:t>
+            </w:r>
+            <w:r>
+              <w:t xml:space="preserve"> of the temple.</w:t>
+            </w:r>
+          </w:p>
+        </w:tc>
+      </w:tr>
+      <w:tr>
+        <w:tc>
+          <w:tcPr>
+            <w:tcW w:w="2337" w:type="dxa"/>
+          </w:tcPr>
+          <w:p>
+            <w:r>
+              <w:t>3</w:t>
+            </w:r>
+          </w:p>
+        </w:tc>
+        <w:tc>
+          <w:tcPr>
+            <w:tcW w:w="2337" w:type="dxa"/>
+          </w:tcPr>
+          <w:p>
+            <w:r>
+              <w:t>The admin can access adding page.</w:t>
+            </w:r>
+          </w:p>
+        </w:tc>
+        <w:tc>
+          <w:tcPr>
+            <w:tcW w:w="2338" w:type="dxa"/>
+          </w:tcPr>
+          <w:p>
+            <w:r>
+              <w:t>Click on “</w:t>
+            </w:r>
+            <w:r>
+              <w:t>Add</w:t>
+            </w:r>
+            <w:r>
+              <w:t>” button on activity page.</w:t>
+            </w:r>
+          </w:p>
+        </w:tc>
+        <w:tc>
+          <w:tcPr>
+            <w:tcW w:w="2338" w:type="dxa"/>
+          </w:tcPr>
+          <w:p>
+            <w:r>
+              <w:t xml:space="preserve">The website shall display the </w:t>
+            </w:r>
+            <w:r>
+              <w:t>new window to add</w:t>
+            </w:r>
+            <w:r>
+              <w:t xml:space="preserve"> </w:t>
+            </w:r>
+            <w:r>
+              <w:t>new activity.</w:t>
+            </w:r>
+          </w:p>
+        </w:tc>
+      </w:tr>
+      <w:tr>
+        <w:tc>
+          <w:tcPr>
+            <w:tcW w:w="2337" w:type="dxa"/>
+          </w:tcPr>
+          <w:p>
+            <w:r>
+              <w:t>4</w:t>
+            </w:r>
+          </w:p>
+        </w:tc>
+        <w:tc>
+          <w:tcPr>
+            <w:tcW w:w="2337" w:type="dxa"/>
+          </w:tcPr>
+          <w:p>
+            <w:r>
+              <w:t xml:space="preserve">The </w:t>
+            </w:r>
+            <w:r>
+              <w:t>admin</w:t>
+            </w:r>
+            <w:r>
+              <w:t xml:space="preserve"> can </w:t>
+            </w:r>
+            <w:r>
+              <w:t>add</w:t>
+            </w:r>
+            <w:r>
+              <w:t xml:space="preserve"> activities of the temple.</w:t>
+            </w:r>
+          </w:p>
+        </w:tc>
+        <w:tc>
+          <w:tcPr>
+            <w:tcW w:w="2338" w:type="dxa"/>
+          </w:tcPr>
+          <w:p>
+            <w:r>
+              <w:t>Click on “Submit” button on adding page.</w:t>
+            </w:r>
+          </w:p>
+        </w:tc>
+        <w:tc>
+          <w:tcPr>
+            <w:tcW w:w="2338" w:type="dxa"/>
+          </w:tcPr>
+          <w:p>
+            <w:r>
+              <w:t>The website shall provide activity page with new activity.</w:t>
+            </w:r>
+          </w:p>
+        </w:tc>
+      </w:tr>
+    </w:tbl>
+    <w:p/>
     <w:p/>
     <w:p>
       <w:r>
@@ -4575,9 +5858,16 @@
     <w:p/>
     <w:p>
       <w:r>
+        <w:rPr>
+          <w:color w:val="FF0000"/>
+        </w:rPr>
+        <w:lastRenderedPageBreak/>
         <w:t>Test Case</w:t>
       </w:r>
       <w:r>
+        <w:rPr>
+          <w:color w:val="FF0000"/>
+        </w:rPr>
         <w:t>-18</w:t>
       </w:r>
       <w:r>
@@ -4595,7 +5885,21 @@
       </w:r>
       <w:r>
         <w:tab/>
-        <w:t>The users can log in to the system. The log in method is require to use some function on the website, registered users have to input their account in text box that system provided.</w:t>
+      </w:r>
+      <w:r>
+        <w:t xml:space="preserve">The admin can </w:t>
+      </w:r>
+      <w:r>
+        <w:t>delete</w:t>
+      </w:r>
+      <w:r>
+        <w:t xml:space="preserve"> the activity include annual and other activity to database and display it on activity page with </w:t>
+      </w:r>
+      <w:r>
+        <w:t>updated</w:t>
+      </w:r>
+      <w:r>
+        <w:t xml:space="preserve"> activity.</w:t>
       </w:r>
     </w:p>
     <w:p>
@@ -4607,7 +5911,13 @@
       </w:r>
       <w:r>
         <w:tab/>
-        <w:t>The test data is available at Appendix A</w:t>
+        <w:t>The admin must log</w:t>
+      </w:r>
+      <w:r>
+        <w:t>ed</w:t>
+      </w:r>
+      <w:r>
+        <w:t>-in.</w:t>
       </w:r>
       <w:r>
         <w:br/>
@@ -4619,8 +5929,6 @@
       </w:r>
       <w:r>
         <w:tab/>
-      </w:r>
-      <w:r>
         <w:t>1. Open “Wat Muen Ngoen K</w:t>
       </w:r>
       <w:r>
@@ -4635,33 +5943,234 @@
       </w:r>
       <w:r>
         <w:tab/>
-        <w:t>2. Click on “Login” button</w:t>
-      </w:r>
-      <w:r>
-        <w:br/>
-        <w:t xml:space="preserve"> </w:t>
-      </w:r>
-      <w:r>
-        <w:tab/>
-        <w:t>3. Input Username</w:t>
-      </w:r>
-      <w:r>
-        <w:br/>
-        <w:t xml:space="preserve"> </w:t>
-      </w:r>
-      <w:r>
-        <w:tab/>
-        <w:t>4. Input Password</w:t>
-      </w:r>
-      <w:r>
-        <w:br/>
-        <w:t xml:space="preserve"> </w:t>
-      </w:r>
-      <w:r>
-        <w:tab/>
-        <w:t>5. Click “Summit” button</w:t>
+        <w:t>2. Click on “Activity” button</w:t>
+      </w:r>
+      <w:r>
+        <w:br/>
+      </w:r>
+      <w:r>
+        <w:tab/>
+        <w:t>3. Click on “</w:t>
+      </w:r>
+      <w:r>
+        <w:t>Delete</w:t>
+      </w:r>
+      <w:r>
+        <w:t>” button</w:t>
+      </w:r>
+      <w:r>
+        <w:br/>
+        <w:t>Test Cases :</w:t>
       </w:r>
     </w:p>
+    <w:tbl>
+      <w:tblPr>
+        <w:tblStyle w:val="TableGrid"/>
+        <w:tblW w:w="0" w:type="auto"/>
+        <w:tblLook w:val="04A0" w:firstRow="1" w:lastRow="0" w:firstColumn="1" w:lastColumn="0" w:noHBand="0" w:noVBand="1"/>
+      </w:tblPr>
+      <w:tblGrid>
+        <w:gridCol w:w="2337"/>
+        <w:gridCol w:w="2337"/>
+        <w:gridCol w:w="2338"/>
+        <w:gridCol w:w="2338"/>
+      </w:tblGrid>
+      <w:tr>
+        <w:tc>
+          <w:tcPr>
+            <w:tcW w:w="2337" w:type="dxa"/>
+          </w:tcPr>
+          <w:p>
+            <w:r>
+              <w:t>Test case No.</w:t>
+            </w:r>
+          </w:p>
+        </w:tc>
+        <w:tc>
+          <w:tcPr>
+            <w:tcW w:w="2337" w:type="dxa"/>
+          </w:tcPr>
+          <w:p>
+            <w:r>
+              <w:t>Description</w:t>
+            </w:r>
+          </w:p>
+        </w:tc>
+        <w:tc>
+          <w:tcPr>
+            <w:tcW w:w="2338" w:type="dxa"/>
+          </w:tcPr>
+          <w:p>
+            <w:r>
+              <w:t>Input</w:t>
+            </w:r>
+          </w:p>
+        </w:tc>
+        <w:tc>
+          <w:tcPr>
+            <w:tcW w:w="2338" w:type="dxa"/>
+          </w:tcPr>
+          <w:p>
+            <w:r>
+              <w:t>Expected Output</w:t>
+            </w:r>
+          </w:p>
+        </w:tc>
+      </w:tr>
+      <w:tr>
+        <w:tc>
+          <w:tcPr>
+            <w:tcW w:w="2337" w:type="dxa"/>
+          </w:tcPr>
+          <w:p>
+            <w:r>
+              <w:t>1</w:t>
+            </w:r>
+          </w:p>
+        </w:tc>
+        <w:tc>
+          <w:tcPr>
+            <w:tcW w:w="2337" w:type="dxa"/>
+          </w:tcPr>
+          <w:p>
+            <w:r>
+              <w:t>The admin can access to main page.</w:t>
+            </w:r>
+          </w:p>
+        </w:tc>
+        <w:tc>
+          <w:tcPr>
+            <w:tcW w:w="2338" w:type="dxa"/>
+          </w:tcPr>
+          <w:p>
+            <w:r>
+              <w:t>Open “Wat Muen Ngoen K</w:t>
+            </w:r>
+            <w:r>
+              <w:t xml:space="preserve">ong </w:t>
+            </w:r>
+            <w:r>
+              <w:t>website”.</w:t>
+            </w:r>
+          </w:p>
+        </w:tc>
+        <w:tc>
+          <w:tcPr>
+            <w:tcW w:w="2338" w:type="dxa"/>
+          </w:tcPr>
+          <w:p>
+            <w:r>
+              <w:t>The website shall display main page of website.</w:t>
+            </w:r>
+          </w:p>
+        </w:tc>
+      </w:tr>
+      <w:tr>
+        <w:tc>
+          <w:tcPr>
+            <w:tcW w:w="2337" w:type="dxa"/>
+          </w:tcPr>
+          <w:p>
+            <w:r>
+              <w:t>2</w:t>
+            </w:r>
+          </w:p>
+        </w:tc>
+        <w:tc>
+          <w:tcPr>
+            <w:tcW w:w="2337" w:type="dxa"/>
+          </w:tcPr>
+          <w:p>
+            <w:r>
+              <w:t>The admin can access to activity page.</w:t>
+            </w:r>
+          </w:p>
+        </w:tc>
+        <w:tc>
+          <w:tcPr>
+            <w:tcW w:w="2338" w:type="dxa"/>
+          </w:tcPr>
+          <w:p>
+            <w:r>
+              <w:t>Click on “Activity” button on main page.</w:t>
+            </w:r>
+          </w:p>
+        </w:tc>
+        <w:tc>
+          <w:tcPr>
+            <w:tcW w:w="2338" w:type="dxa"/>
+          </w:tcPr>
+          <w:p>
+            <w:r>
+              <w:t>The website shall display the currently activity that provide the annual activity and other activity of the temple.</w:t>
+            </w:r>
+          </w:p>
+        </w:tc>
+      </w:tr>
+      <w:tr>
+        <w:tc>
+          <w:tcPr>
+            <w:tcW w:w="2337" w:type="dxa"/>
+          </w:tcPr>
+          <w:p>
+            <w:r>
+              <w:t>e</w:t>
+            </w:r>
+          </w:p>
+        </w:tc>
+        <w:tc>
+          <w:tcPr>
+            <w:tcW w:w="2337" w:type="dxa"/>
+          </w:tcPr>
+          <w:p>
+            <w:r>
+              <w:t xml:space="preserve">The admin can </w:t>
+            </w:r>
+            <w:r>
+              <w:t>delete</w:t>
+            </w:r>
+            <w:r>
+              <w:t xml:space="preserve"> activities of the temple.</w:t>
+            </w:r>
+          </w:p>
+        </w:tc>
+        <w:tc>
+          <w:tcPr>
+            <w:tcW w:w="2338" w:type="dxa"/>
+          </w:tcPr>
+          <w:p>
+            <w:r>
+              <w:t>Click on “</w:t>
+            </w:r>
+            <w:r>
+              <w:t>Delete</w:t>
+            </w:r>
+            <w:r>
+              <w:t xml:space="preserve">” button on </w:t>
+            </w:r>
+            <w:r>
+              <w:t>activity</w:t>
+            </w:r>
+            <w:r>
+              <w:t xml:space="preserve"> page.</w:t>
+            </w:r>
+          </w:p>
+        </w:tc>
+        <w:tc>
+          <w:tcPr>
+            <w:tcW w:w="2338" w:type="dxa"/>
+          </w:tcPr>
+          <w:p>
+            <w:r>
+              <w:t xml:space="preserve">The website shall </w:t>
+            </w:r>
+            <w:r>
+              <w:t>delete selected activity and provide activity page with updated.</w:t>
+            </w:r>
+          </w:p>
+        </w:tc>
+      </w:tr>
+    </w:tbl>
     <w:p/>
     <w:p>
       <w:r>
@@ -4688,13 +6197,25 @@
     <w:p/>
     <w:p>
       <w:r>
+        <w:rPr>
+          <w:color w:val="FF0000"/>
+        </w:rPr>
         <w:t>Test Case</w:t>
       </w:r>
       <w:r>
+        <w:rPr>
+          <w:color w:val="FF0000"/>
+        </w:rPr>
         <w:t>-19</w:t>
       </w:r>
       <w:r>
-        <w:t xml:space="preserve"> :</w:t>
+        <w:rPr>
+          <w:color w:val="FF0000"/>
+        </w:rPr>
+        <w:t xml:space="preserve"> </w:t>
+      </w:r>
+      <w:r>
+        <w:t>:</w:t>
       </w:r>
       <w:r>
         <w:t xml:space="preserve"> The admin can post Dharma Q&amp;A on the web-board.</w:t>
@@ -4708,7 +6229,27 @@
       </w:r>
       <w:r>
         <w:tab/>
-        <w:t>The users can log in to the system. The log in method is require to use some function on the website, registered users have to input their account in text box that system provided.</w:t>
+      </w:r>
+      <w:r>
+        <w:t xml:space="preserve">The </w:t>
+      </w:r>
+      <w:r>
+        <w:t>admin</w:t>
+      </w:r>
+      <w:r>
+        <w:t xml:space="preserve"> can </w:t>
+      </w:r>
+      <w:r>
+        <w:t>post dharma question and answer on</w:t>
+      </w:r>
+      <w:r>
+        <w:t xml:space="preserve"> the web board that prov</w:t>
+      </w:r>
+      <w:r>
+        <w:t>ide the lastest question-answer.</w:t>
+      </w:r>
+      <w:r>
+        <w:t xml:space="preserve"> </w:t>
       </w:r>
     </w:p>
     <w:p>
@@ -4720,7 +6261,9 @@
       </w:r>
       <w:r>
         <w:tab/>
-        <w:t>The test data is available at Appendix A</w:t>
+      </w:r>
+      <w:r>
+        <w:t>The admin must loged-in.</w:t>
       </w:r>
       <w:r>
         <w:br/>
@@ -4732,8 +6275,6 @@
       </w:r>
       <w:r>
         <w:tab/>
-      </w:r>
-      <w:r>
         <w:t>1. Open “Wat Muen Ngoen K</w:t>
       </w:r>
       <w:r>
@@ -4748,33 +6289,327 @@
       </w:r>
       <w:r>
         <w:tab/>
-        <w:t>2. Click on “Login” button</w:t>
-      </w:r>
-      <w:r>
-        <w:br/>
-        <w:t xml:space="preserve"> </w:t>
-      </w:r>
-      <w:r>
-        <w:tab/>
-        <w:t>3. Input Username</w:t>
-      </w:r>
-      <w:r>
-        <w:br/>
-        <w:t xml:space="preserve"> </w:t>
-      </w:r>
-      <w:r>
-        <w:tab/>
-        <w:t>4. Input Password</w:t>
-      </w:r>
-      <w:r>
-        <w:br/>
-        <w:t xml:space="preserve"> </w:t>
-      </w:r>
-      <w:r>
-        <w:tab/>
-        <w:t>5. Click “Summit” button</w:t>
+        <w:t>2. Click on “Dharma Q&amp;A” button</w:t>
+      </w:r>
+      <w:r>
+        <w:br/>
+        <w:t xml:space="preserve"> </w:t>
+      </w:r>
+      <w:r>
+        <w:tab/>
+        <w:t>3. Click on “Answer” button</w:t>
+      </w:r>
+      <w:r>
+        <w:br/>
+        <w:t xml:space="preserve"> </w:t>
+      </w:r>
+      <w:r>
+        <w:tab/>
+        <w:t>4. Click on question list</w:t>
+      </w:r>
+      <w:r>
+        <w:br/>
+        <w:t xml:space="preserve"> </w:t>
+      </w:r>
+      <w:r>
+        <w:tab/>
+        <w:t>5. Click on “Post” button</w:t>
+      </w:r>
+      <w:r>
+        <w:br/>
+        <w:t>Test Cases :</w:t>
       </w:r>
     </w:p>
+    <w:tbl>
+      <w:tblPr>
+        <w:tblStyle w:val="TableGrid"/>
+        <w:tblW w:w="0" w:type="auto"/>
+        <w:tblLook w:val="04A0" w:firstRow="1" w:lastRow="0" w:firstColumn="1" w:lastColumn="0" w:noHBand="0" w:noVBand="1"/>
+      </w:tblPr>
+      <w:tblGrid>
+        <w:gridCol w:w="2337"/>
+        <w:gridCol w:w="2337"/>
+        <w:gridCol w:w="2338"/>
+        <w:gridCol w:w="2338"/>
+      </w:tblGrid>
+      <w:tr>
+        <w:tc>
+          <w:tcPr>
+            <w:tcW w:w="2337" w:type="dxa"/>
+          </w:tcPr>
+          <w:p>
+            <w:r>
+              <w:lastRenderedPageBreak/>
+              <w:t>Test case No.</w:t>
+            </w:r>
+          </w:p>
+        </w:tc>
+        <w:tc>
+          <w:tcPr>
+            <w:tcW w:w="2337" w:type="dxa"/>
+          </w:tcPr>
+          <w:p>
+            <w:r>
+              <w:t>Description</w:t>
+            </w:r>
+          </w:p>
+        </w:tc>
+        <w:tc>
+          <w:tcPr>
+            <w:tcW w:w="2338" w:type="dxa"/>
+          </w:tcPr>
+          <w:p>
+            <w:r>
+              <w:t>Input</w:t>
+            </w:r>
+          </w:p>
+        </w:tc>
+        <w:tc>
+          <w:tcPr>
+            <w:tcW w:w="2338" w:type="dxa"/>
+          </w:tcPr>
+          <w:p>
+            <w:r>
+              <w:t>Expected Output</w:t>
+            </w:r>
+          </w:p>
+        </w:tc>
+      </w:tr>
+      <w:tr>
+        <w:tc>
+          <w:tcPr>
+            <w:tcW w:w="2337" w:type="dxa"/>
+          </w:tcPr>
+          <w:p>
+            <w:r>
+              <w:t>1</w:t>
+            </w:r>
+          </w:p>
+        </w:tc>
+        <w:tc>
+          <w:tcPr>
+            <w:tcW w:w="2337" w:type="dxa"/>
+          </w:tcPr>
+          <w:p>
+            <w:r>
+              <w:t xml:space="preserve">The </w:t>
+            </w:r>
+            <w:r>
+              <w:t>admin</w:t>
+            </w:r>
+            <w:r>
+              <w:t xml:space="preserve"> can access to main page.</w:t>
+            </w:r>
+          </w:p>
+        </w:tc>
+        <w:tc>
+          <w:tcPr>
+            <w:tcW w:w="2338" w:type="dxa"/>
+          </w:tcPr>
+          <w:p>
+            <w:r>
+              <w:t>Open “Wat Muen Ngoen K</w:t>
+            </w:r>
+            <w:r>
+              <w:t xml:space="preserve">ong </w:t>
+            </w:r>
+            <w:r>
+              <w:t>website”.</w:t>
+            </w:r>
+          </w:p>
+        </w:tc>
+        <w:tc>
+          <w:tcPr>
+            <w:tcW w:w="2338" w:type="dxa"/>
+          </w:tcPr>
+          <w:p>
+            <w:r>
+              <w:t>The website shall display main page of website.</w:t>
+            </w:r>
+          </w:p>
+        </w:tc>
+      </w:tr>
+      <w:tr>
+        <w:tc>
+          <w:tcPr>
+            <w:tcW w:w="2337" w:type="dxa"/>
+          </w:tcPr>
+          <w:p>
+            <w:r>
+              <w:t>2</w:t>
+            </w:r>
+          </w:p>
+        </w:tc>
+        <w:tc>
+          <w:tcPr>
+            <w:tcW w:w="2337" w:type="dxa"/>
+          </w:tcPr>
+          <w:p>
+            <w:r>
+              <w:t xml:space="preserve">The </w:t>
+            </w:r>
+            <w:r>
+              <w:t>admin</w:t>
+            </w:r>
+            <w:r>
+              <w:t xml:space="preserve"> can view the webboard.</w:t>
+            </w:r>
+          </w:p>
+        </w:tc>
+        <w:tc>
+          <w:tcPr>
+            <w:tcW w:w="2338" w:type="dxa"/>
+          </w:tcPr>
+          <w:p>
+            <w:r>
+              <w:t>Click on “Dharma Q&amp;A” button.</w:t>
+            </w:r>
+          </w:p>
+        </w:tc>
+        <w:tc>
+          <w:tcPr>
+            <w:tcW w:w="2338" w:type="dxa"/>
+          </w:tcPr>
+          <w:p>
+            <w:r>
+              <w:t xml:space="preserve">The website shall provide the webboard of Dharma Q&amp;A to </w:t>
+            </w:r>
+            <w:r>
+              <w:t>admin</w:t>
+            </w:r>
+            <w:r>
+              <w:t>.</w:t>
+            </w:r>
+          </w:p>
+        </w:tc>
+      </w:tr>
+      <w:tr>
+        <w:tc>
+          <w:tcPr>
+            <w:tcW w:w="2337" w:type="dxa"/>
+          </w:tcPr>
+          <w:p>
+            <w:r>
+              <w:t>3</w:t>
+            </w:r>
+          </w:p>
+        </w:tc>
+        <w:tc>
+          <w:tcPr>
+            <w:tcW w:w="2337" w:type="dxa"/>
+          </w:tcPr>
+          <w:p>
+            <w:r>
+              <w:t>The admin can view question list.</w:t>
+            </w:r>
+          </w:p>
+        </w:tc>
+        <w:tc>
+          <w:tcPr>
+            <w:tcW w:w="2338" w:type="dxa"/>
+          </w:tcPr>
+          <w:p>
+            <w:r>
+              <w:t>Click on “Answer” button on webboard.</w:t>
+            </w:r>
+          </w:p>
+        </w:tc>
+        <w:tc>
+          <w:tcPr>
+            <w:tcW w:w="2338" w:type="dxa"/>
+          </w:tcPr>
+          <w:p>
+            <w:r>
+              <w:t>The website shall provide list of question that stored in database.</w:t>
+            </w:r>
+          </w:p>
+        </w:tc>
+      </w:tr>
+      <w:tr>
+        <w:tc>
+          <w:tcPr>
+            <w:tcW w:w="2337" w:type="dxa"/>
+          </w:tcPr>
+          <w:p>
+            <w:r>
+              <w:t>4</w:t>
+            </w:r>
+          </w:p>
+        </w:tc>
+        <w:tc>
+          <w:tcPr>
+            <w:tcW w:w="2337" w:type="dxa"/>
+          </w:tcPr>
+          <w:p>
+            <w:r>
+              <w:t>The admin can access to answer the question.</w:t>
+            </w:r>
+          </w:p>
+        </w:tc>
+        <w:tc>
+          <w:tcPr>
+            <w:tcW w:w="2338" w:type="dxa"/>
+          </w:tcPr>
+          <w:p>
+            <w:r>
+              <w:t>Selected one question to answer.</w:t>
+            </w:r>
+          </w:p>
+        </w:tc>
+        <w:tc>
+          <w:tcPr>
+            <w:tcW w:w="2338" w:type="dxa"/>
+          </w:tcPr>
+          <w:p>
+            <w:r>
+              <w:t>The website shall provide an answer box to admin.</w:t>
+            </w:r>
+          </w:p>
+        </w:tc>
+      </w:tr>
+      <w:tr>
+        <w:tc>
+          <w:tcPr>
+            <w:tcW w:w="2337" w:type="dxa"/>
+          </w:tcPr>
+          <w:p>
+            <w:r>
+              <w:t>5</w:t>
+            </w:r>
+          </w:p>
+        </w:tc>
+        <w:tc>
+          <w:tcPr>
+            <w:tcW w:w="2337" w:type="dxa"/>
+          </w:tcPr>
+          <w:p>
+            <w:r>
+              <w:t>The admin can answer the question and post it to webboard.</w:t>
+            </w:r>
+          </w:p>
+        </w:tc>
+        <w:tc>
+          <w:tcPr>
+            <w:tcW w:w="2338" w:type="dxa"/>
+          </w:tcPr>
+          <w:p>
+            <w:r>
+              <w:t>Click on “Answer” button on answer page.</w:t>
+            </w:r>
+          </w:p>
+        </w:tc>
+        <w:tc>
+          <w:tcPr>
+            <w:tcW w:w="2338" w:type="dxa"/>
+          </w:tcPr>
+          <w:p>
+            <w:r>
+              <w:t>The website shall post the question and answer to webboard and back to display the  remaining of question.</w:t>
+            </w:r>
+          </w:p>
+        </w:tc>
+      </w:tr>
+    </w:tbl>
     <w:p/>
     <w:p>
       <w:r>
@@ -4801,13 +6636,25 @@
     <w:p/>
     <w:p>
       <w:r>
+        <w:rPr>
+          <w:color w:val="FF0000"/>
+        </w:rPr>
         <w:t>Test Case</w:t>
       </w:r>
       <w:r>
+        <w:rPr>
+          <w:color w:val="FF0000"/>
+        </w:rPr>
         <w:t>-20</w:t>
       </w:r>
       <w:r>
-        <w:t xml:space="preserve"> :</w:t>
+        <w:rPr>
+          <w:color w:val="FF0000"/>
+        </w:rPr>
+        <w:t xml:space="preserve"> </w:t>
+      </w:r>
+      <w:r>
+        <w:t>:</w:t>
       </w:r>
       <w:r>
         <w:t xml:space="preserve"> The admin can answer Dharma Q&amp;A.</w:t>
@@ -4821,7 +6668,27 @@
       </w:r>
       <w:r>
         <w:tab/>
-        <w:t>The users can log in to the system. The log in method is require to use some function on the website, registered users have to input their account in text box that system provided.</w:t>
+      </w:r>
+      <w:r>
+        <w:t xml:space="preserve">The admin can </w:t>
+      </w:r>
+      <w:r>
+        <w:t>view the list of</w:t>
+      </w:r>
+      <w:r>
+        <w:t xml:space="preserve"> d</w:t>
+      </w:r>
+      <w:r>
+        <w:t>harma question, asked by</w:t>
+      </w:r>
+      <w:r>
+        <w:t xml:space="preserve"> </w:t>
+      </w:r>
+      <w:r>
+        <w:t>member</w:t>
+      </w:r>
+      <w:r>
+        <w:t xml:space="preserve">. </w:t>
       </w:r>
     </w:p>
     <w:p>
@@ -4833,7 +6700,7 @@
       </w:r>
       <w:r>
         <w:tab/>
-        <w:t>The test data is available at Appendix A</w:t>
+        <w:t>The admin must loged-in.</w:t>
       </w:r>
       <w:r>
         <w:br/>
@@ -4845,8 +6712,6 @@
       </w:r>
       <w:r>
         <w:tab/>
-      </w:r>
-      <w:r>
         <w:t>1. Open “Wat Muen Ngoen K</w:t>
       </w:r>
       <w:r>
@@ -4861,33 +6726,262 @@
       </w:r>
       <w:r>
         <w:tab/>
-        <w:t>2. Click on “Login” button</w:t>
-      </w:r>
-      <w:r>
-        <w:br/>
-        <w:t xml:space="preserve"> </w:t>
-      </w:r>
-      <w:r>
-        <w:tab/>
-        <w:t>3. Input Username</w:t>
-      </w:r>
-      <w:r>
-        <w:br/>
-        <w:t xml:space="preserve"> </w:t>
-      </w:r>
-      <w:r>
-        <w:tab/>
-        <w:t>4. Input Password</w:t>
-      </w:r>
-      <w:r>
-        <w:br/>
-        <w:t xml:space="preserve"> </w:t>
-      </w:r>
-      <w:r>
-        <w:tab/>
-        <w:t>5. Click “Summit” button</w:t>
+        <w:t>2. Click on “Dharma Q&amp;A” button</w:t>
+      </w:r>
+      <w:r>
+        <w:br/>
+        <w:t xml:space="preserve"> </w:t>
+      </w:r>
+      <w:r>
+        <w:tab/>
+        <w:t>3. Click on “Answer” button</w:t>
+      </w:r>
+      <w:r>
+        <w:br/>
+        <w:t xml:space="preserve"> </w:t>
+      </w:r>
+      <w:r>
+        <w:tab/>
+        <w:t>4. Click on question list</w:t>
+      </w:r>
+      <w:r>
+        <w:t xml:space="preserve"> </w:t>
+      </w:r>
+      <w:r>
+        <w:br/>
+        <w:t>Test Cases :</w:t>
       </w:r>
     </w:p>
+    <w:tbl>
+      <w:tblPr>
+        <w:tblStyle w:val="TableGrid"/>
+        <w:tblW w:w="0" w:type="auto"/>
+        <w:tblLook w:val="04A0" w:firstRow="1" w:lastRow="0" w:firstColumn="1" w:lastColumn="0" w:noHBand="0" w:noVBand="1"/>
+      </w:tblPr>
+      <w:tblGrid>
+        <w:gridCol w:w="2337"/>
+        <w:gridCol w:w="2337"/>
+        <w:gridCol w:w="2338"/>
+        <w:gridCol w:w="2338"/>
+      </w:tblGrid>
+      <w:tr>
+        <w:tc>
+          <w:tcPr>
+            <w:tcW w:w="2337" w:type="dxa"/>
+          </w:tcPr>
+          <w:p>
+            <w:r>
+              <w:t>Test case No.</w:t>
+            </w:r>
+          </w:p>
+        </w:tc>
+        <w:tc>
+          <w:tcPr>
+            <w:tcW w:w="2337" w:type="dxa"/>
+          </w:tcPr>
+          <w:p>
+            <w:r>
+              <w:t>Description</w:t>
+            </w:r>
+          </w:p>
+        </w:tc>
+        <w:tc>
+          <w:tcPr>
+            <w:tcW w:w="2338" w:type="dxa"/>
+          </w:tcPr>
+          <w:p>
+            <w:r>
+              <w:t>Input</w:t>
+            </w:r>
+          </w:p>
+        </w:tc>
+        <w:tc>
+          <w:tcPr>
+            <w:tcW w:w="2338" w:type="dxa"/>
+          </w:tcPr>
+          <w:p>
+            <w:r>
+              <w:t>Expected Output</w:t>
+            </w:r>
+          </w:p>
+        </w:tc>
+      </w:tr>
+      <w:tr>
+        <w:tc>
+          <w:tcPr>
+            <w:tcW w:w="2337" w:type="dxa"/>
+          </w:tcPr>
+          <w:p>
+            <w:r>
+              <w:t>1</w:t>
+            </w:r>
+          </w:p>
+        </w:tc>
+        <w:tc>
+          <w:tcPr>
+            <w:tcW w:w="2337" w:type="dxa"/>
+          </w:tcPr>
+          <w:p>
+            <w:r>
+              <w:t>The admin can access to main page.</w:t>
+            </w:r>
+          </w:p>
+        </w:tc>
+        <w:tc>
+          <w:tcPr>
+            <w:tcW w:w="2338" w:type="dxa"/>
+          </w:tcPr>
+          <w:p>
+            <w:r>
+              <w:t>Open “Wat Muen Ngoen K</w:t>
+            </w:r>
+            <w:r>
+              <w:t xml:space="preserve">ong </w:t>
+            </w:r>
+            <w:r>
+              <w:t>website”.</w:t>
+            </w:r>
+          </w:p>
+        </w:tc>
+        <w:tc>
+          <w:tcPr>
+            <w:tcW w:w="2338" w:type="dxa"/>
+          </w:tcPr>
+          <w:p>
+            <w:r>
+              <w:t>The website shall display main page of website.</w:t>
+            </w:r>
+          </w:p>
+        </w:tc>
+      </w:tr>
+      <w:tr>
+        <w:tc>
+          <w:tcPr>
+            <w:tcW w:w="2337" w:type="dxa"/>
+          </w:tcPr>
+          <w:p>
+            <w:r>
+              <w:t>2</w:t>
+            </w:r>
+          </w:p>
+        </w:tc>
+        <w:tc>
+          <w:tcPr>
+            <w:tcW w:w="2337" w:type="dxa"/>
+          </w:tcPr>
+          <w:p>
+            <w:r>
+              <w:t>The admin can view the webboard.</w:t>
+            </w:r>
+          </w:p>
+        </w:tc>
+        <w:tc>
+          <w:tcPr>
+            <w:tcW w:w="2338" w:type="dxa"/>
+          </w:tcPr>
+          <w:p>
+            <w:r>
+              <w:t>Click on “Dharma Q&amp;A” button.</w:t>
+            </w:r>
+          </w:p>
+        </w:tc>
+        <w:tc>
+          <w:tcPr>
+            <w:tcW w:w="2338" w:type="dxa"/>
+          </w:tcPr>
+          <w:p>
+            <w:r>
+              <w:t>The website shall provide the webboard of Dharma Q&amp;A to admin.</w:t>
+            </w:r>
+          </w:p>
+        </w:tc>
+      </w:tr>
+      <w:tr>
+        <w:tc>
+          <w:tcPr>
+            <w:tcW w:w="2337" w:type="dxa"/>
+          </w:tcPr>
+          <w:p>
+            <w:r>
+              <w:lastRenderedPageBreak/>
+              <w:t>3</w:t>
+            </w:r>
+          </w:p>
+        </w:tc>
+        <w:tc>
+          <w:tcPr>
+            <w:tcW w:w="2337" w:type="dxa"/>
+          </w:tcPr>
+          <w:p>
+            <w:r>
+              <w:t>The admin can view question list.</w:t>
+            </w:r>
+          </w:p>
+        </w:tc>
+        <w:tc>
+          <w:tcPr>
+            <w:tcW w:w="2338" w:type="dxa"/>
+          </w:tcPr>
+          <w:p>
+            <w:r>
+              <w:t>Click on “Answer” button on webboard.</w:t>
+            </w:r>
+          </w:p>
+        </w:tc>
+        <w:tc>
+          <w:tcPr>
+            <w:tcW w:w="2338" w:type="dxa"/>
+          </w:tcPr>
+          <w:p>
+            <w:r>
+              <w:t>The website shall provide list of question that stored in database.</w:t>
+            </w:r>
+          </w:p>
+        </w:tc>
+      </w:tr>
+      <w:tr>
+        <w:tc>
+          <w:tcPr>
+            <w:tcW w:w="2337" w:type="dxa"/>
+          </w:tcPr>
+          <w:p>
+            <w:r>
+              <w:t>4</w:t>
+            </w:r>
+          </w:p>
+        </w:tc>
+        <w:tc>
+          <w:tcPr>
+            <w:tcW w:w="2337" w:type="dxa"/>
+          </w:tcPr>
+          <w:p>
+            <w:r>
+              <w:t>The admin can access to answer the question.</w:t>
+            </w:r>
+          </w:p>
+        </w:tc>
+        <w:tc>
+          <w:tcPr>
+            <w:tcW w:w="2338" w:type="dxa"/>
+          </w:tcPr>
+          <w:p>
+            <w:r>
+              <w:t>Selected one question to answer.</w:t>
+            </w:r>
+          </w:p>
+        </w:tc>
+        <w:tc>
+          <w:tcPr>
+            <w:tcW w:w="2338" w:type="dxa"/>
+          </w:tcPr>
+          <w:p>
+            <w:r>
+              <w:t>The website shall provide an answer box to admin.</w:t>
+            </w:r>
+          </w:p>
+        </w:tc>
+      </w:tr>
+    </w:tbl>
     <w:p/>
     <w:p>
       <w:r>
@@ -4914,13 +7008,25 @@
     <w:p/>
     <w:p>
       <w:r>
+        <w:rPr>
+          <w:color w:val="FF0000"/>
+        </w:rPr>
         <w:t>Test Case</w:t>
       </w:r>
       <w:r>
+        <w:rPr>
+          <w:color w:val="FF0000"/>
+        </w:rPr>
         <w:t>-21</w:t>
       </w:r>
       <w:r>
-        <w:t xml:space="preserve"> :</w:t>
+        <w:rPr>
+          <w:color w:val="FF0000"/>
+        </w:rPr>
+        <w:t xml:space="preserve"> </w:t>
+      </w:r>
+      <w:r>
+        <w:t>:</w:t>
       </w:r>
       <w:r>
         <w:t xml:space="preserve"> The admin can view the web-board.</w:t>
@@ -4934,7 +7040,21 @@
       </w:r>
       <w:r>
         <w:tab/>
-        <w:t>The users can log in to the system. The log in method is require to use some function on the website, registered users have to input their account in text box that system provided.</w:t>
+      </w:r>
+      <w:r>
+        <w:t xml:space="preserve">The admin can view </w:t>
+      </w:r>
+      <w:r>
+        <w:t xml:space="preserve">the web board, </w:t>
+      </w:r>
+      <w:r>
+        <w:t>dharma question</w:t>
+      </w:r>
+      <w:r>
+        <w:t xml:space="preserve"> and answer, </w:t>
+      </w:r>
+      <w:r>
+        <w:t>that provide the lastest question-answer.</w:t>
       </w:r>
     </w:p>
     <w:p>
@@ -4946,7 +7066,7 @@
       </w:r>
       <w:r>
         <w:tab/>
-        <w:t>The test data is available at Appendix A</w:t>
+        <w:t>The admin must loged-in.</w:t>
       </w:r>
       <w:r>
         <w:br/>
@@ -4958,8 +7078,6 @@
       </w:r>
       <w:r>
         <w:tab/>
-      </w:r>
-      <w:r>
         <w:t>1. Open “Wat Muen Ngoen K</w:t>
       </w:r>
       <w:r>
@@ -4974,33 +7092,158 @@
       </w:r>
       <w:r>
         <w:tab/>
-        <w:t>2. Click on “Login” button</w:t>
-      </w:r>
-      <w:r>
-        <w:br/>
-        <w:t xml:space="preserve"> </w:t>
-      </w:r>
-      <w:r>
-        <w:tab/>
-        <w:t>3. Input Username</w:t>
-      </w:r>
-      <w:r>
-        <w:br/>
-        <w:t xml:space="preserve"> </w:t>
-      </w:r>
-      <w:r>
-        <w:tab/>
-        <w:t>4. Input Password</w:t>
-      </w:r>
-      <w:r>
-        <w:br/>
-        <w:t xml:space="preserve"> </w:t>
-      </w:r>
-      <w:r>
-        <w:tab/>
-        <w:t>5. Click “Summit” button</w:t>
+        <w:t xml:space="preserve">2. Click on “Dharma Q&amp;A” button </w:t>
+      </w:r>
+      <w:r>
+        <w:br/>
+        <w:t>Test Cases :</w:t>
       </w:r>
     </w:p>
+    <w:tbl>
+      <w:tblPr>
+        <w:tblStyle w:val="TableGrid"/>
+        <w:tblW w:w="0" w:type="auto"/>
+        <w:tblLook w:val="04A0" w:firstRow="1" w:lastRow="0" w:firstColumn="1" w:lastColumn="0" w:noHBand="0" w:noVBand="1"/>
+      </w:tblPr>
+      <w:tblGrid>
+        <w:gridCol w:w="2337"/>
+        <w:gridCol w:w="2337"/>
+        <w:gridCol w:w="2338"/>
+        <w:gridCol w:w="2338"/>
+      </w:tblGrid>
+      <w:tr>
+        <w:tc>
+          <w:tcPr>
+            <w:tcW w:w="2337" w:type="dxa"/>
+          </w:tcPr>
+          <w:p>
+            <w:r>
+              <w:t>Test case No.</w:t>
+            </w:r>
+          </w:p>
+        </w:tc>
+        <w:tc>
+          <w:tcPr>
+            <w:tcW w:w="2337" w:type="dxa"/>
+          </w:tcPr>
+          <w:p>
+            <w:r>
+              <w:t>Description</w:t>
+            </w:r>
+          </w:p>
+        </w:tc>
+        <w:tc>
+          <w:tcPr>
+            <w:tcW w:w="2338" w:type="dxa"/>
+          </w:tcPr>
+          <w:p>
+            <w:r>
+              <w:t>Input</w:t>
+            </w:r>
+          </w:p>
+        </w:tc>
+        <w:tc>
+          <w:tcPr>
+            <w:tcW w:w="2338" w:type="dxa"/>
+          </w:tcPr>
+          <w:p>
+            <w:r>
+              <w:t>Expected Output</w:t>
+            </w:r>
+          </w:p>
+        </w:tc>
+      </w:tr>
+      <w:tr>
+        <w:tc>
+          <w:tcPr>
+            <w:tcW w:w="2337" w:type="dxa"/>
+          </w:tcPr>
+          <w:p>
+            <w:r>
+              <w:t>1</w:t>
+            </w:r>
+          </w:p>
+        </w:tc>
+        <w:tc>
+          <w:tcPr>
+            <w:tcW w:w="2337" w:type="dxa"/>
+          </w:tcPr>
+          <w:p>
+            <w:r>
+              <w:t>The admin can access to main page.</w:t>
+            </w:r>
+          </w:p>
+        </w:tc>
+        <w:tc>
+          <w:tcPr>
+            <w:tcW w:w="2338" w:type="dxa"/>
+          </w:tcPr>
+          <w:p>
+            <w:r>
+              <w:t>Open “Wat Muen Ngoen K</w:t>
+            </w:r>
+            <w:r>
+              <w:t xml:space="preserve">ong </w:t>
+            </w:r>
+            <w:r>
+              <w:t>website”.</w:t>
+            </w:r>
+          </w:p>
+        </w:tc>
+        <w:tc>
+          <w:tcPr>
+            <w:tcW w:w="2338" w:type="dxa"/>
+          </w:tcPr>
+          <w:p>
+            <w:r>
+              <w:t>The website shall display main page of website.</w:t>
+            </w:r>
+          </w:p>
+        </w:tc>
+      </w:tr>
+      <w:tr>
+        <w:tc>
+          <w:tcPr>
+            <w:tcW w:w="2337" w:type="dxa"/>
+          </w:tcPr>
+          <w:p>
+            <w:r>
+              <w:t>2</w:t>
+            </w:r>
+          </w:p>
+        </w:tc>
+        <w:tc>
+          <w:tcPr>
+            <w:tcW w:w="2337" w:type="dxa"/>
+          </w:tcPr>
+          <w:p>
+            <w:r>
+              <w:t>The admin can view the webboard.</w:t>
+            </w:r>
+          </w:p>
+        </w:tc>
+        <w:tc>
+          <w:tcPr>
+            <w:tcW w:w="2338" w:type="dxa"/>
+          </w:tcPr>
+          <w:p>
+            <w:r>
+              <w:t>Click on “Dharma Q&amp;A” button.</w:t>
+            </w:r>
+          </w:p>
+        </w:tc>
+        <w:tc>
+          <w:tcPr>
+            <w:tcW w:w="2338" w:type="dxa"/>
+          </w:tcPr>
+          <w:p>
+            <w:r>
+              <w:t>The website shall provide the webboard of Dharma Q&amp;A to admin.</w:t>
+            </w:r>
+          </w:p>
+        </w:tc>
+      </w:tr>
+    </w:tbl>
     <w:p/>
     <w:p>
       <w:r>
@@ -5027,13 +7270,25 @@
     <w:p/>
     <w:p>
       <w:r>
+        <w:rPr>
+          <w:color w:val="FF0000"/>
+        </w:rPr>
         <w:t>Test Case</w:t>
       </w:r>
       <w:r>
+        <w:rPr>
+          <w:color w:val="FF0000"/>
+        </w:rPr>
         <w:t>-22</w:t>
       </w:r>
       <w:r>
-        <w:t xml:space="preserve"> :</w:t>
+        <w:rPr>
+          <w:color w:val="FF0000"/>
+        </w:rPr>
+        <w:t xml:space="preserve"> </w:t>
+      </w:r>
+      <w:r>
+        <w:t>:</w:t>
       </w:r>
       <w:r>
         <w:t xml:space="preserve"> The admin defines the news.</w:t>
@@ -5046,9 +7301,20 @@
         <w:br/>
       </w:r>
       <w:r>
-        <w:lastRenderedPageBreak/>
-        <w:tab/>
-        <w:t>The users can log in to the system. The log in method is require to use some function on the website, registered users have to input their account in text box that system provided.</w:t>
+        <w:tab/>
+        <w:t xml:space="preserve">The </w:t>
+      </w:r>
+      <w:r>
+        <w:t>admin</w:t>
+      </w:r>
+      <w:r>
+        <w:t xml:space="preserve"> can </w:t>
+      </w:r>
+      <w:r>
+        <w:t>create the news and defined</w:t>
+      </w:r>
+      <w:r>
+        <w:t>.</w:t>
       </w:r>
     </w:p>
     <w:p>
@@ -5060,7 +7326,9 @@
       </w:r>
       <w:r>
         <w:tab/>
-        <w:t>The test data is available at Appendix A</w:t>
+      </w:r>
+      <w:r>
+        <w:t>The admin must loged-in.</w:t>
       </w:r>
       <w:r>
         <w:br/>
@@ -5084,35 +7352,189 @@
       </w:r>
       <w:r>
         <w:br/>
-        <w:t xml:space="preserve"> </w:t>
-      </w:r>
-      <w:r>
-        <w:tab/>
-        <w:t>2. Click on “Login” button</w:t>
-      </w:r>
-      <w:r>
-        <w:br/>
-        <w:t xml:space="preserve"> </w:t>
-      </w:r>
-      <w:r>
-        <w:tab/>
-        <w:t>3. Input Username</w:t>
-      </w:r>
-      <w:r>
-        <w:br/>
-        <w:t xml:space="preserve"> </w:t>
-      </w:r>
-      <w:r>
-        <w:tab/>
-        <w:t>4. Input Password</w:t>
-      </w:r>
-      <w:r>
-        <w:br/>
-        <w:t xml:space="preserve"> </w:t>
-      </w:r>
-      <w:r>
-        <w:tab/>
-        <w:t>5. Click “Summit” button</w:t>
+      </w:r>
+      <w:r>
+        <w:lastRenderedPageBreak/>
+        <w:t xml:space="preserve"> </w:t>
+      </w:r>
+      <w:r>
+        <w:tab/>
+        <w:t>2. Click on “</w:t>
+      </w:r>
+      <w:r>
+        <w:t>Send E-Mail</w:t>
+      </w:r>
+      <w:r>
+        <w:t>” button</w:t>
+      </w:r>
+      <w:r>
+        <w:br/>
+      </w:r>
+      <w:r>
+        <w:t>Test Cases :</w:t>
+      </w:r>
+    </w:p>
+    <w:tbl>
+      <w:tblPr>
+        <w:tblStyle w:val="TableGrid"/>
+        <w:tblW w:w="0" w:type="auto"/>
+        <w:tblLook w:val="04A0" w:firstRow="1" w:lastRow="0" w:firstColumn="1" w:lastColumn="0" w:noHBand="0" w:noVBand="1"/>
+      </w:tblPr>
+      <w:tblGrid>
+        <w:gridCol w:w="2337"/>
+        <w:gridCol w:w="2337"/>
+        <w:gridCol w:w="2338"/>
+        <w:gridCol w:w="2338"/>
+      </w:tblGrid>
+      <w:tr>
+        <w:tc>
+          <w:tcPr>
+            <w:tcW w:w="2337" w:type="dxa"/>
+          </w:tcPr>
+          <w:p>
+            <w:r>
+              <w:t>Test case No.</w:t>
+            </w:r>
+          </w:p>
+        </w:tc>
+        <w:tc>
+          <w:tcPr>
+            <w:tcW w:w="2337" w:type="dxa"/>
+          </w:tcPr>
+          <w:p>
+            <w:r>
+              <w:t>Description</w:t>
+            </w:r>
+          </w:p>
+        </w:tc>
+        <w:tc>
+          <w:tcPr>
+            <w:tcW w:w="2338" w:type="dxa"/>
+          </w:tcPr>
+          <w:p>
+            <w:r>
+              <w:t>Input</w:t>
+            </w:r>
+          </w:p>
+        </w:tc>
+        <w:tc>
+          <w:tcPr>
+            <w:tcW w:w="2338" w:type="dxa"/>
+          </w:tcPr>
+          <w:p>
+            <w:r>
+              <w:t>Expected Output</w:t>
+            </w:r>
+          </w:p>
+        </w:tc>
+      </w:tr>
+      <w:tr>
+        <w:tc>
+          <w:tcPr>
+            <w:tcW w:w="2337" w:type="dxa"/>
+          </w:tcPr>
+          <w:p>
+            <w:r>
+              <w:t>1</w:t>
+            </w:r>
+          </w:p>
+        </w:tc>
+        <w:tc>
+          <w:tcPr>
+            <w:tcW w:w="2337" w:type="dxa"/>
+          </w:tcPr>
+          <w:p>
+            <w:r>
+              <w:t>The admin can access to main page.</w:t>
+            </w:r>
+          </w:p>
+        </w:tc>
+        <w:tc>
+          <w:tcPr>
+            <w:tcW w:w="2338" w:type="dxa"/>
+          </w:tcPr>
+          <w:p>
+            <w:r>
+              <w:t>Open “Wat Muen Ngoen K</w:t>
+            </w:r>
+            <w:r>
+              <w:t xml:space="preserve">ong </w:t>
+            </w:r>
+            <w:r>
+              <w:t>website”.</w:t>
+            </w:r>
+          </w:p>
+        </w:tc>
+        <w:tc>
+          <w:tcPr>
+            <w:tcW w:w="2338" w:type="dxa"/>
+          </w:tcPr>
+          <w:p>
+            <w:r>
+              <w:t>The website shall display main page of website.</w:t>
+            </w:r>
+          </w:p>
+        </w:tc>
+      </w:tr>
+      <w:tr>
+        <w:tc>
+          <w:tcPr>
+            <w:tcW w:w="2337" w:type="dxa"/>
+          </w:tcPr>
+          <w:p>
+            <w:r>
+              <w:t>2</w:t>
+            </w:r>
+          </w:p>
+        </w:tc>
+        <w:tc>
+          <w:tcPr>
+            <w:tcW w:w="2337" w:type="dxa"/>
+          </w:tcPr>
+          <w:p>
+            <w:r>
+              <w:t xml:space="preserve">The admin </w:t>
+            </w:r>
+            <w:r>
+              <w:t>can define the news</w:t>
+            </w:r>
+            <w:r>
+              <w:t>.</w:t>
+            </w:r>
+          </w:p>
+        </w:tc>
+        <w:tc>
+          <w:tcPr>
+            <w:tcW w:w="2338" w:type="dxa"/>
+          </w:tcPr>
+          <w:p>
+            <w:r>
+              <w:t>Click on “Send E-Mail” button.</w:t>
+            </w:r>
+          </w:p>
+        </w:tc>
+        <w:tc>
+          <w:tcPr>
+            <w:tcW w:w="2338" w:type="dxa"/>
+          </w:tcPr>
+          <w:p>
+            <w:r>
+              <w:t xml:space="preserve">The website shall provide the </w:t>
+            </w:r>
+            <w:r>
+              <w:t>new page to define the information of news.</w:t>
+            </w:r>
+          </w:p>
+        </w:tc>
+      </w:tr>
+    </w:tbl>
+    <w:p>
+      <w:r>
+        <w:br/>
+        <w:t xml:space="preserve"> </w:t>
+      </w:r>
+      <w:r>
+        <w:tab/>
       </w:r>
     </w:p>
     <w:p/>
@@ -5140,14 +7562,28 @@
     </w:p>
     <w:p/>
     <w:p>
-      <w:r>
+      <w:bookmarkStart w:id="0" w:name="_GoBack"/>
+      <w:r>
+        <w:rPr>
+          <w:color w:val="FF0000"/>
+        </w:rPr>
         <w:t>Test Case</w:t>
       </w:r>
       <w:r>
+        <w:rPr>
+          <w:color w:val="FF0000"/>
+        </w:rPr>
         <w:t>-23</w:t>
       </w:r>
       <w:r>
-        <w:t xml:space="preserve"> :</w:t>
+        <w:rPr>
+          <w:color w:val="FF0000"/>
+        </w:rPr>
+        <w:t xml:space="preserve"> </w:t>
+      </w:r>
+      <w:bookmarkEnd w:id="0"/>
+      <w:r>
+        <w:t>:</w:t>
       </w:r>
       <w:r>
         <w:t xml:space="preserve"> The admin can edit the Facebook page.</w:t>
@@ -5161,7 +7597,16 @@
       </w:r>
       <w:r>
         <w:tab/>
-        <w:t>The users can log in to the system. The log in method is require to use some function on the website, registered users have to input their account in text box that system provided.</w:t>
+        <w:t xml:space="preserve">The </w:t>
+      </w:r>
+      <w:r>
+        <w:t>admin</w:t>
+      </w:r>
+      <w:r>
+        <w:t xml:space="preserve"> can </w:t>
+      </w:r>
+      <w:r>
+        <w:t>edit about temple’s facebook page.</w:t>
       </w:r>
     </w:p>
     <w:p>
@@ -5193,41 +7638,212 @@
         <w:t xml:space="preserve">ong </w:t>
       </w:r>
       <w:r>
-        <w:t>website”</w:t>
-      </w:r>
-      <w:r>
-        <w:br/>
-        <w:t xml:space="preserve"> </w:t>
-      </w:r>
-      <w:r>
-        <w:tab/>
-        <w:t>2. Click on “Login” button</w:t>
-      </w:r>
-      <w:r>
-        <w:br/>
-        <w:t xml:space="preserve"> </w:t>
-      </w:r>
-      <w:r>
-        <w:tab/>
-        <w:t>3. Input Username</w:t>
-      </w:r>
-      <w:r>
-        <w:br/>
-        <w:t xml:space="preserve"> </w:t>
-      </w:r>
-      <w:r>
-        <w:tab/>
-        <w:t>4. Input Password</w:t>
-      </w:r>
-      <w:r>
-        <w:br/>
-        <w:t xml:space="preserve"> </w:t>
-      </w:r>
-      <w:r>
-        <w:tab/>
-        <w:t>5. Click “Summit” button</w:t>
+        <w:t>Facebook</w:t>
+      </w:r>
+      <w:r>
+        <w:t>”</w:t>
+      </w:r>
+      <w:r>
+        <w:br/>
+        <w:t xml:space="preserve"> </w:t>
+      </w:r>
+      <w:r>
+        <w:tab/>
+        <w:t>2. Click on “</w:t>
+      </w:r>
+      <w:r>
+        <w:t>Setting” button</w:t>
+      </w:r>
+      <w:r>
+        <w:br/>
+        <w:t xml:space="preserve"> </w:t>
+      </w:r>
+      <w:r>
+        <w:t>Test Cases :</w:t>
       </w:r>
     </w:p>
+    <w:tbl>
+      <w:tblPr>
+        <w:tblStyle w:val="TableGrid"/>
+        <w:tblW w:w="0" w:type="auto"/>
+        <w:tblLook w:val="04A0" w:firstRow="1" w:lastRow="0" w:firstColumn="1" w:lastColumn="0" w:noHBand="0" w:noVBand="1"/>
+      </w:tblPr>
+      <w:tblGrid>
+        <w:gridCol w:w="2337"/>
+        <w:gridCol w:w="2337"/>
+        <w:gridCol w:w="2338"/>
+        <w:gridCol w:w="2338"/>
+      </w:tblGrid>
+      <w:tr>
+        <w:tc>
+          <w:tcPr>
+            <w:tcW w:w="2337" w:type="dxa"/>
+          </w:tcPr>
+          <w:p>
+            <w:r>
+              <w:t>Test case No.</w:t>
+            </w:r>
+          </w:p>
+        </w:tc>
+        <w:tc>
+          <w:tcPr>
+            <w:tcW w:w="2337" w:type="dxa"/>
+          </w:tcPr>
+          <w:p>
+            <w:r>
+              <w:t>Description</w:t>
+            </w:r>
+          </w:p>
+        </w:tc>
+        <w:tc>
+          <w:tcPr>
+            <w:tcW w:w="2338" w:type="dxa"/>
+          </w:tcPr>
+          <w:p>
+            <w:r>
+              <w:t>Input</w:t>
+            </w:r>
+          </w:p>
+        </w:tc>
+        <w:tc>
+          <w:tcPr>
+            <w:tcW w:w="2338" w:type="dxa"/>
+          </w:tcPr>
+          <w:p>
+            <w:r>
+              <w:t>Expected Output</w:t>
+            </w:r>
+          </w:p>
+        </w:tc>
+      </w:tr>
+      <w:tr>
+        <w:tc>
+          <w:tcPr>
+            <w:tcW w:w="2337" w:type="dxa"/>
+          </w:tcPr>
+          <w:p>
+            <w:r>
+              <w:t>1</w:t>
+            </w:r>
+          </w:p>
+        </w:tc>
+        <w:tc>
+          <w:tcPr>
+            <w:tcW w:w="2337" w:type="dxa"/>
+          </w:tcPr>
+          <w:p>
+            <w:r>
+              <w:t xml:space="preserve">The admin can access to </w:t>
+            </w:r>
+            <w:r>
+              <w:t>temple’s facebook page</w:t>
+            </w:r>
+            <w:r>
+              <w:t>.</w:t>
+            </w:r>
+          </w:p>
+        </w:tc>
+        <w:tc>
+          <w:tcPr>
+            <w:tcW w:w="2338" w:type="dxa"/>
+          </w:tcPr>
+          <w:p>
+            <w:r>
+              <w:t>Open “Wat Muen Ngoen K</w:t>
+            </w:r>
+            <w:r>
+              <w:t xml:space="preserve">ong </w:t>
+            </w:r>
+            <w:r>
+              <w:t>Facebook</w:t>
+            </w:r>
+            <w:r>
+              <w:t>”.</w:t>
+            </w:r>
+          </w:p>
+        </w:tc>
+        <w:tc>
+          <w:tcPr>
+            <w:tcW w:w="2338" w:type="dxa"/>
+          </w:tcPr>
+          <w:p>
+            <w:r>
+              <w:t xml:space="preserve">The </w:t>
+            </w:r>
+            <w:r>
+              <w:t>facebook</w:t>
+            </w:r>
+            <w:r>
+              <w:t xml:space="preserve"> shall display </w:t>
+            </w:r>
+            <w:r>
+              <w:t>facebook page</w:t>
+            </w:r>
+            <w:r>
+              <w:t>.</w:t>
+            </w:r>
+          </w:p>
+        </w:tc>
+      </w:tr>
+      <w:tr>
+        <w:tc>
+          <w:tcPr>
+            <w:tcW w:w="2337" w:type="dxa"/>
+          </w:tcPr>
+          <w:p>
+            <w:r>
+              <w:t>2</w:t>
+            </w:r>
+          </w:p>
+        </w:tc>
+        <w:tc>
+          <w:tcPr>
+            <w:tcW w:w="2337" w:type="dxa"/>
+          </w:tcPr>
+          <w:p>
+            <w:r>
+              <w:t xml:space="preserve">The admin can </w:t>
+            </w:r>
+            <w:r>
+              <w:t>set the facebook page</w:t>
+            </w:r>
+            <w:r>
+              <w:t>.</w:t>
+            </w:r>
+          </w:p>
+        </w:tc>
+        <w:tc>
+          <w:tcPr>
+            <w:tcW w:w="2338" w:type="dxa"/>
+          </w:tcPr>
+          <w:p>
+            <w:r>
+              <w:t>Click on “</w:t>
+            </w:r>
+            <w:r>
+              <w:t>Setting” button and “Save” button to edited.</w:t>
+            </w:r>
+          </w:p>
+        </w:tc>
+        <w:tc>
+          <w:tcPr>
+            <w:tcW w:w="2338" w:type="dxa"/>
+          </w:tcPr>
+          <w:p>
+            <w:r>
+              <w:t xml:space="preserve">The website shall </w:t>
+            </w:r>
+            <w:r>
+              <w:t>provide new information to the facebook page</w:t>
+            </w:r>
+            <w:r>
+              <w:t>.</w:t>
+            </w:r>
+          </w:p>
+        </w:tc>
+      </w:tr>
+    </w:tbl>
+    <w:p/>
     <w:p/>
     <w:p>
       <w:r>
@@ -5251,34 +7867,61 @@
         <w:t xml:space="preserve">)Figure 1: Page that present a log in interface </w:t>
       </w:r>
     </w:p>
-    <w:p/>
     <w:p>
-      <w:r>
-        <w:t>Test Case</w:t>
-      </w:r>
-      <w:r>
-        <w:t>-24</w:t>
-      </w:r>
-      <w:r>
-        <w:t xml:space="preserve"> :</w:t>
-      </w:r>
-      <w:r>
-        <w:t xml:space="preserve"> The admin can send the email to members.</w:t>
-      </w:r>
-      <w:r>
-        <w:br/>
-        <w:t>Description</w:t>
-      </w:r>
-      <w:r>
-        <w:br/>
-      </w:r>
-      <w:r>
-        <w:tab/>
-        <w:t>The users can log in to the system. The log in method is require to use some function on the website, registered users have to input their account in text box that system provided.</w:t>
-      </w:r>
+      <w:pPr>
+        <w:rPr>
+          <w:color w:val="FF0000"/>
+        </w:rPr>
+      </w:pPr>
     </w:p>
     <w:p>
       <w:r>
+        <w:rPr>
+          <w:color w:val="FF0000"/>
+        </w:rPr>
+        <w:lastRenderedPageBreak/>
+        <w:t>Test Case</w:t>
+      </w:r>
+      <w:r>
+        <w:rPr>
+          <w:color w:val="FF0000"/>
+        </w:rPr>
+        <w:t>-24</w:t>
+      </w:r>
+      <w:r>
+        <w:rPr>
+          <w:color w:val="FF0000"/>
+        </w:rPr>
+        <w:t xml:space="preserve"> </w:t>
+      </w:r>
+      <w:r>
+        <w:t>:</w:t>
+      </w:r>
+      <w:r>
+        <w:t xml:space="preserve"> The admin can send the email to members.</w:t>
+      </w:r>
+      <w:r>
+        <w:br/>
+      </w:r>
+      <w:r>
+        <w:t>Description</w:t>
+      </w:r>
+      <w:r>
+        <w:br/>
+      </w:r>
+      <w:r>
+        <w:tab/>
+        <w:t xml:space="preserve">The admin can send </w:t>
+      </w:r>
+      <w:r>
+        <w:t>the defined news</w:t>
+      </w:r>
+      <w:r>
+        <w:t xml:space="preserve"> to all member.</w:t>
+      </w:r>
+    </w:p>
+    <w:p>
+      <w:r>
         <w:t>Prerequisites or Test input</w:t>
       </w:r>
       <w:r>
@@ -5286,7 +7929,7 @@
       </w:r>
       <w:r>
         <w:tab/>
-        <w:t>The test data is available at Appendix A</w:t>
+        <w:t>The admin must loged-in.</w:t>
       </w:r>
       <w:r>
         <w:br/>
@@ -5298,8 +7941,6 @@
       </w:r>
       <w:r>
         <w:tab/>
-      </w:r>
-      <w:r>
         <w:t>1. Open “Wat Muen Ngoen K</w:t>
       </w:r>
       <w:r>
@@ -5314,36 +7955,208 @@
       </w:r>
       <w:r>
         <w:tab/>
-        <w:t>2. Click on “Login” button</w:t>
-      </w:r>
-      <w:r>
-        <w:br/>
-      </w:r>
-      <w:r>
-        <w:lastRenderedPageBreak/>
-        <w:t xml:space="preserve"> </w:t>
-      </w:r>
-      <w:r>
-        <w:tab/>
-        <w:t>3. Input Username</w:t>
-      </w:r>
-      <w:r>
-        <w:br/>
-        <w:t xml:space="preserve"> </w:t>
-      </w:r>
-      <w:r>
-        <w:tab/>
-        <w:t>4. Input Password</w:t>
-      </w:r>
-      <w:r>
-        <w:br/>
-        <w:t xml:space="preserve"> </w:t>
-      </w:r>
-      <w:r>
-        <w:tab/>
-        <w:t>5. Click “Summit” button</w:t>
+        <w:t>2. Click on “Send E-Mail” button</w:t>
+      </w:r>
+      <w:r>
+        <w:br/>
+        <w:t xml:space="preserve"> </w:t>
+      </w:r>
+      <w:r>
+        <w:tab/>
+        <w:t>3. Click on “Send” button</w:t>
+      </w:r>
+      <w:r>
+        <w:br/>
+        <w:t>Test Cases :</w:t>
       </w:r>
     </w:p>
+    <w:tbl>
+      <w:tblPr>
+        <w:tblStyle w:val="TableGrid"/>
+        <w:tblW w:w="0" w:type="auto"/>
+        <w:tblLook w:val="04A0" w:firstRow="1" w:lastRow="0" w:firstColumn="1" w:lastColumn="0" w:noHBand="0" w:noVBand="1"/>
+      </w:tblPr>
+      <w:tblGrid>
+        <w:gridCol w:w="2337"/>
+        <w:gridCol w:w="2337"/>
+        <w:gridCol w:w="2338"/>
+        <w:gridCol w:w="2338"/>
+      </w:tblGrid>
+      <w:tr>
+        <w:tc>
+          <w:tcPr>
+            <w:tcW w:w="2337" w:type="dxa"/>
+          </w:tcPr>
+          <w:p>
+            <w:r>
+              <w:t>Test case No.</w:t>
+            </w:r>
+          </w:p>
+        </w:tc>
+        <w:tc>
+          <w:tcPr>
+            <w:tcW w:w="2337" w:type="dxa"/>
+          </w:tcPr>
+          <w:p>
+            <w:r>
+              <w:t>Description</w:t>
+            </w:r>
+          </w:p>
+        </w:tc>
+        <w:tc>
+          <w:tcPr>
+            <w:tcW w:w="2338" w:type="dxa"/>
+          </w:tcPr>
+          <w:p>
+            <w:r>
+              <w:t>Input</w:t>
+            </w:r>
+          </w:p>
+        </w:tc>
+        <w:tc>
+          <w:tcPr>
+            <w:tcW w:w="2338" w:type="dxa"/>
+          </w:tcPr>
+          <w:p>
+            <w:r>
+              <w:t>Expected Output</w:t>
+            </w:r>
+          </w:p>
+        </w:tc>
+      </w:tr>
+      <w:tr>
+        <w:tc>
+          <w:tcPr>
+            <w:tcW w:w="2337" w:type="dxa"/>
+          </w:tcPr>
+          <w:p>
+            <w:r>
+              <w:t>1</w:t>
+            </w:r>
+          </w:p>
+        </w:tc>
+        <w:tc>
+          <w:tcPr>
+            <w:tcW w:w="2337" w:type="dxa"/>
+          </w:tcPr>
+          <w:p>
+            <w:r>
+              <w:t>The admin can access to main page.</w:t>
+            </w:r>
+          </w:p>
+        </w:tc>
+        <w:tc>
+          <w:tcPr>
+            <w:tcW w:w="2338" w:type="dxa"/>
+          </w:tcPr>
+          <w:p>
+            <w:r>
+              <w:t>Open “Wat Muen Ngoen K</w:t>
+            </w:r>
+            <w:r>
+              <w:t xml:space="preserve">ong </w:t>
+            </w:r>
+            <w:r>
+              <w:t>website”.</w:t>
+            </w:r>
+          </w:p>
+        </w:tc>
+        <w:tc>
+          <w:tcPr>
+            <w:tcW w:w="2338" w:type="dxa"/>
+          </w:tcPr>
+          <w:p>
+            <w:r>
+              <w:t>The website shall display main page of website.</w:t>
+            </w:r>
+          </w:p>
+        </w:tc>
+      </w:tr>
+      <w:tr>
+        <w:tc>
+          <w:tcPr>
+            <w:tcW w:w="2337" w:type="dxa"/>
+          </w:tcPr>
+          <w:p>
+            <w:r>
+              <w:t>2</w:t>
+            </w:r>
+          </w:p>
+        </w:tc>
+        <w:tc>
+          <w:tcPr>
+            <w:tcW w:w="2337" w:type="dxa"/>
+          </w:tcPr>
+          <w:p>
+            <w:r>
+              <w:t>The admin can access to define the news.</w:t>
+            </w:r>
+          </w:p>
+        </w:tc>
+        <w:tc>
+          <w:tcPr>
+            <w:tcW w:w="2338" w:type="dxa"/>
+          </w:tcPr>
+          <w:p>
+            <w:r>
+              <w:t>Click on “Send E-Mail” button.</w:t>
+            </w:r>
+          </w:p>
+        </w:tc>
+        <w:tc>
+          <w:tcPr>
+            <w:tcW w:w="2338" w:type="dxa"/>
+          </w:tcPr>
+          <w:p>
+            <w:r>
+              <w:t>The website shall provide the new page to define the information of news.</w:t>
+            </w:r>
+          </w:p>
+        </w:tc>
+      </w:tr>
+      <w:tr>
+        <w:tc>
+          <w:tcPr>
+            <w:tcW w:w="2337" w:type="dxa"/>
+          </w:tcPr>
+          <w:p>
+            <w:r>
+              <w:t>3</w:t>
+            </w:r>
+          </w:p>
+        </w:tc>
+        <w:tc>
+          <w:tcPr>
+            <w:tcW w:w="2337" w:type="dxa"/>
+          </w:tcPr>
+          <w:p>
+            <w:r>
+              <w:t>The admin can send email to member.</w:t>
+            </w:r>
+          </w:p>
+        </w:tc>
+        <w:tc>
+          <w:tcPr>
+            <w:tcW w:w="2338" w:type="dxa"/>
+          </w:tcPr>
+          <w:p>
+            <w:r>
+              <w:t>Click on “Send” button.</w:t>
+            </w:r>
+          </w:p>
+        </w:tc>
+        <w:tc>
+          <w:tcPr>
+            <w:tcW w:w="2338" w:type="dxa"/>
+          </w:tcPr>
+          <w:p>
+            <w:r>
+              <w:t>The website display pop up(Send Successfully) and back to define news page.</w:t>
+            </w:r>
+          </w:p>
+        </w:tc>
+      </w:tr>
+    </w:tbl>
     <w:p/>
     <w:p>
       <w:r>

</xml_diff>

<commit_message>
Insert image to acceptance test done.
</commit_message>
<xml_diff>
--- a/acceptance_Test.docx
+++ b/acceptance_Test.docx
@@ -260,32 +260,64 @@
       </w:tr>
     </w:tbl>
     <w:p/>
-    <w:p/>
     <w:p>
       <w:r>
-        <w:tab/>
-      </w:r>
-      <w:r>
-        <w:tab/>
-      </w:r>
-      <w:r>
-        <w:tab/>
-        <w:t>(</w:t>
-      </w:r>
-      <w:r>
         <w:rPr>
-          <w:rFonts w:hint="cs"/>
-          <w:cs/>
+          <w:noProof/>
         </w:rPr>
-        <w:t>เอารูปหน้าเวปนี้มาใส่</w:t>
-      </w:r>
-      <w:r>
-        <w:t xml:space="preserve">)Figure 1: Page that present a log in interface </w:t>
+        <w:drawing>
+          <wp:inline distT="0" distB="0" distL="0" distR="0">
+            <wp:extent cx="4457700" cy="3789727"/>
+            <wp:effectExtent l="0" t="0" r="0" b="1270"/>
+            <wp:docPr id="4" name="Picture 4" descr="C:\Users\DDEW\Desktop\history.jpg"/>
+            <wp:cNvGraphicFramePr>
+              <a:graphicFrameLocks xmlns:a="http://schemas.openxmlformats.org/drawingml/2006/main" noChangeAspect="1"/>
+            </wp:cNvGraphicFramePr>
+            <a:graphic xmlns:a="http://schemas.openxmlformats.org/drawingml/2006/main">
+              <a:graphicData uri="http://schemas.openxmlformats.org/drawingml/2006/picture">
+                <pic:pic xmlns:pic="http://schemas.openxmlformats.org/drawingml/2006/picture">
+                  <pic:nvPicPr>
+                    <pic:cNvPr id="0" name="Picture 4" descr="C:\Users\DDEW\Desktop\history.jpg"/>
+                    <pic:cNvPicPr>
+                      <a:picLocks noChangeAspect="1" noChangeArrowheads="1"/>
+                    </pic:cNvPicPr>
+                  </pic:nvPicPr>
+                  <pic:blipFill>
+                    <a:blip r:embed="rId6">
+                      <a:extLst>
+                        <a:ext uri="{28A0092B-C50C-407E-A947-70E740481C1C}">
+                          <a14:useLocalDpi xmlns:a14="http://schemas.microsoft.com/office/drawing/2010/main" val="0"/>
+                        </a:ext>
+                      </a:extLst>
+                    </a:blip>
+                    <a:srcRect/>
+                    <a:stretch>
+                      <a:fillRect/>
+                    </a:stretch>
+                  </pic:blipFill>
+                  <pic:spPr bwMode="auto">
+                    <a:xfrm>
+                      <a:off x="0" y="0"/>
+                      <a:ext cx="4462248" cy="3793593"/>
+                    </a:xfrm>
+                    <a:prstGeom prst="rect">
+                      <a:avLst/>
+                    </a:prstGeom>
+                    <a:noFill/>
+                    <a:ln>
+                      <a:noFill/>
+                    </a:ln>
+                  </pic:spPr>
+                </pic:pic>
+              </a:graphicData>
+            </a:graphic>
+          </wp:inline>
+        </w:drawing>
       </w:r>
     </w:p>
-    <w:p/>
     <w:p>
       <w:r>
+        <w:lastRenderedPageBreak/>
         <w:t>Test Case</w:t>
       </w:r>
       <w:r>
@@ -489,7 +521,6 @@
           </w:tcPr>
           <w:p>
             <w:r>
-              <w:lastRenderedPageBreak/>
               <w:t>2</w:t>
             </w:r>
           </w:p>
@@ -537,32 +568,76 @@
       </w:tr>
     </w:tbl>
     <w:p/>
-    <w:p/>
     <w:p>
       <w:r>
-        <w:tab/>
-      </w:r>
-      <w:r>
-        <w:tab/>
-      </w:r>
-      <w:r>
-        <w:tab/>
-        <w:t>(</w:t>
-      </w:r>
-      <w:r>
         <w:rPr>
-          <w:rFonts w:hint="cs"/>
-          <w:cs/>
+          <w:noProof/>
         </w:rPr>
-        <w:t>เอารูปหน้าเวปนี้มาใส่</w:t>
-      </w:r>
-      <w:r>
-        <w:t xml:space="preserve">)Figure 1: Page that present a log in interface </w:t>
+        <w:drawing>
+          <wp:anchor distT="0" distB="0" distL="114300" distR="114300" simplePos="0" relativeHeight="251658240" behindDoc="0" locked="0" layoutInCell="1" allowOverlap="1">
+            <wp:simplePos x="914400" y="4686300"/>
+            <wp:positionH relativeFrom="column">
+              <wp:align>left</wp:align>
+            </wp:positionH>
+            <wp:positionV relativeFrom="paragraph">
+              <wp:align>top</wp:align>
+            </wp:positionV>
+            <wp:extent cx="5151727" cy="3476625"/>
+            <wp:effectExtent l="0" t="0" r="0" b="0"/>
+            <wp:wrapSquare wrapText="bothSides"/>
+            <wp:docPr id="5" name="Picture 5" descr="C:\Users\DDEW\Desktop\currentAc.jpg"/>
+            <wp:cNvGraphicFramePr>
+              <a:graphicFrameLocks xmlns:a="http://schemas.openxmlformats.org/drawingml/2006/main" noChangeAspect="1"/>
+            </wp:cNvGraphicFramePr>
+            <a:graphic xmlns:a="http://schemas.openxmlformats.org/drawingml/2006/main">
+              <a:graphicData uri="http://schemas.openxmlformats.org/drawingml/2006/picture">
+                <pic:pic xmlns:pic="http://schemas.openxmlformats.org/drawingml/2006/picture">
+                  <pic:nvPicPr>
+                    <pic:cNvPr id="0" name="Picture 5" descr="C:\Users\DDEW\Desktop\currentAc.jpg"/>
+                    <pic:cNvPicPr>
+                      <a:picLocks noChangeAspect="1" noChangeArrowheads="1"/>
+                    </pic:cNvPicPr>
+                  </pic:nvPicPr>
+                  <pic:blipFill>
+                    <a:blip r:embed="rId7">
+                      <a:extLst>
+                        <a:ext uri="{28A0092B-C50C-407E-A947-70E740481C1C}">
+                          <a14:useLocalDpi xmlns:a14="http://schemas.microsoft.com/office/drawing/2010/main" val="0"/>
+                        </a:ext>
+                      </a:extLst>
+                    </a:blip>
+                    <a:srcRect/>
+                    <a:stretch>
+                      <a:fillRect/>
+                    </a:stretch>
+                  </pic:blipFill>
+                  <pic:spPr bwMode="auto">
+                    <a:xfrm>
+                      <a:off x="0" y="0"/>
+                      <a:ext cx="5151727" cy="3476625"/>
+                    </a:xfrm>
+                    <a:prstGeom prst="rect">
+                      <a:avLst/>
+                    </a:prstGeom>
+                    <a:noFill/>
+                    <a:ln>
+                      <a:noFill/>
+                    </a:ln>
+                  </pic:spPr>
+                </pic:pic>
+              </a:graphicData>
+            </a:graphic>
+          </wp:anchor>
+        </w:drawing>
+      </w:r>
+      <w:r>
+        <w:br w:type="textWrapping" w:clear="all"/>
       </w:r>
     </w:p>
     <w:p/>
     <w:p>
       <w:r>
+        <w:lastRenderedPageBreak/>
         <w:t>Test Case</w:t>
       </w:r>
       <w:r>
@@ -628,18 +703,10 @@
         <w:t>“Wat Muen Ngoen Kong website”</w:t>
       </w:r>
       <w:r>
-        <w:br/>
         <w:t xml:space="preserve"> </w:t>
       </w:r>
       <w:r>
         <w:tab/>
-        <w:t xml:space="preserve">2. Click on </w:t>
-      </w:r>
-      <w:r>
-        <w:t>“Dharma Q&amp;A”</w:t>
-      </w:r>
-      <w:r>
-        <w:t xml:space="preserve"> button</w:t>
       </w:r>
       <w:r>
         <w:br/>
@@ -649,18 +716,21 @@
         <w:tab/>
       </w:r>
       <w:r>
+        <w:t>2</w:t>
+      </w:r>
+      <w:r>
+        <w:t>. Click on “Sign-up” button</w:t>
+      </w:r>
+      <w:r>
+        <w:br/>
+        <w:t xml:space="preserve"> </w:t>
+      </w:r>
+      <w:r>
+        <w:tab/>
         <w:t>3</w:t>
       </w:r>
       <w:r>
-        <w:t>. Click on “Sign-up” button</w:t>
-      </w:r>
-      <w:r>
-        <w:br/>
-        <w:t xml:space="preserve"> </w:t>
-      </w:r>
-      <w:r>
-        <w:tab/>
-        <w:t>4. Click on “Submit” button to ensure registered</w:t>
+        <w:t>. Click on “Submit” button to ensure registered</w:t>
       </w:r>
       <w:r>
         <w:br/>
@@ -801,7 +871,7 @@
           </w:tcPr>
           <w:p>
             <w:r>
-              <w:t>The system shall display log-in page.</w:t>
+              <w:t>The system shall display sign-up page.</w:t>
             </w:r>
           </w:p>
         </w:tc>
@@ -811,7 +881,7 @@
           </w:tcPr>
           <w:p>
             <w:r>
-              <w:t>Click on “Dharma Q&amp;A” button on main page.</w:t>
+              <w:t>Click on “Sign-up” button on log-in page.</w:t>
             </w:r>
           </w:p>
         </w:tc>
@@ -821,7 +891,7 @@
           </w:tcPr>
           <w:p>
             <w:r>
-              <w:t>The website shall provide the log-in page to user for use these features.</w:t>
+              <w:t>The website shall provide the sign-up page that require email and password to sign-up</w:t>
             </w:r>
           </w:p>
         </w:tc>
@@ -844,58 +914,6 @@
           <w:p>
             <w:r>
               <w:t>3</w:t>
-            </w:r>
-          </w:p>
-        </w:tc>
-        <w:tc>
-          <w:tcPr>
-            <w:tcW w:w="1971" w:type="dxa"/>
-          </w:tcPr>
-          <w:p>
-            <w:r>
-              <w:t>The system shall display sign-up page.</w:t>
-            </w:r>
-          </w:p>
-        </w:tc>
-        <w:tc>
-          <w:tcPr>
-            <w:tcW w:w="1914" w:type="dxa"/>
-          </w:tcPr>
-          <w:p>
-            <w:r>
-              <w:t>Click on “Sign-up” button on log-in page.</w:t>
-            </w:r>
-          </w:p>
-        </w:tc>
-        <w:tc>
-          <w:tcPr>
-            <w:tcW w:w="2072" w:type="dxa"/>
-          </w:tcPr>
-          <w:p>
-            <w:r>
-              <w:t>The website shall provide the sign-up page that require email and password to sign-up</w:t>
-            </w:r>
-          </w:p>
-        </w:tc>
-        <w:tc>
-          <w:tcPr>
-            <w:tcW w:w="1632" w:type="dxa"/>
-          </w:tcPr>
-          <w:p>
-            <w:r>
-              <w:t>Pass</w:t>
-            </w:r>
-          </w:p>
-        </w:tc>
-      </w:tr>
-      <w:tr>
-        <w:tc>
-          <w:tcPr>
-            <w:tcW w:w="1761" w:type="dxa"/>
-          </w:tcPr>
-          <w:p>
-            <w:r>
-              <w:t>4</w:t>
             </w:r>
           </w:p>
         </w:tc>
@@ -953,7 +971,6 @@
       </w:tr>
     </w:tbl>
     <w:p/>
-    <w:p/>
     <w:p>
       <w:r>
         <w:tab/>
@@ -962,23 +979,65 @@
         <w:tab/>
       </w:r>
       <w:r>
-        <w:tab/>
-        <w:t>(</w:t>
-      </w:r>
-      <w:r>
         <w:rPr>
-          <w:rFonts w:hint="cs"/>
-          <w:cs/>
+          <w:noProof/>
         </w:rPr>
-        <w:t>เอารูปหน้าเวปนี้มาใส่</w:t>
-      </w:r>
-      <w:r>
-        <w:t xml:space="preserve">)Figure 1: Page that present a log in interface </w:t>
+        <w:drawing>
+          <wp:inline distT="0" distB="0" distL="0" distR="0">
+            <wp:extent cx="4912468" cy="3075940"/>
+            <wp:effectExtent l="0" t="0" r="2540" b="0"/>
+            <wp:docPr id="6" name="Picture 6" descr="C:\Users\DDEW\Desktop\Main.jpg"/>
+            <wp:cNvGraphicFramePr>
+              <a:graphicFrameLocks xmlns:a="http://schemas.openxmlformats.org/drawingml/2006/main" noChangeAspect="1"/>
+            </wp:cNvGraphicFramePr>
+            <a:graphic xmlns:a="http://schemas.openxmlformats.org/drawingml/2006/main">
+              <a:graphicData uri="http://schemas.openxmlformats.org/drawingml/2006/picture">
+                <pic:pic xmlns:pic="http://schemas.openxmlformats.org/drawingml/2006/picture">
+                  <pic:nvPicPr>
+                    <pic:cNvPr id="0" name="Picture 6" descr="C:\Users\DDEW\Desktop\Main.jpg"/>
+                    <pic:cNvPicPr>
+                      <a:picLocks noChangeAspect="1" noChangeArrowheads="1"/>
+                    </pic:cNvPicPr>
+                  </pic:nvPicPr>
+                  <pic:blipFill>
+                    <a:blip r:embed="rId8">
+                      <a:extLst>
+                        <a:ext uri="{28A0092B-C50C-407E-A947-70E740481C1C}">
+                          <a14:useLocalDpi xmlns:a14="http://schemas.microsoft.com/office/drawing/2010/main" val="0"/>
+                        </a:ext>
+                      </a:extLst>
+                    </a:blip>
+                    <a:srcRect/>
+                    <a:stretch>
+                      <a:fillRect/>
+                    </a:stretch>
+                  </pic:blipFill>
+                  <pic:spPr bwMode="auto">
+                    <a:xfrm>
+                      <a:off x="0" y="0"/>
+                      <a:ext cx="4949914" cy="3099387"/>
+                    </a:xfrm>
+                    <a:prstGeom prst="rect">
+                      <a:avLst/>
+                    </a:prstGeom>
+                    <a:noFill/>
+                    <a:ln>
+                      <a:noFill/>
+                    </a:ln>
+                  </pic:spPr>
+                </pic:pic>
+              </a:graphicData>
+            </a:graphic>
+          </wp:inline>
+        </w:drawing>
+      </w:r>
+      <w:r>
+        <w:t xml:space="preserve"> </w:t>
       </w:r>
     </w:p>
-    <w:p/>
     <w:p>
       <w:r>
+        <w:lastRenderedPageBreak/>
         <w:t>Test Case</w:t>
       </w:r>
       <w:r>
@@ -1225,32 +1284,65 @@
       </w:tr>
     </w:tbl>
     <w:p/>
-    <w:p/>
     <w:p>
       <w:r>
-        <w:tab/>
-      </w:r>
-      <w:r>
-        <w:tab/>
-      </w:r>
-      <w:r>
-        <w:tab/>
-        <w:t>(</w:t>
-      </w:r>
-      <w:r>
         <w:rPr>
-          <w:rFonts w:hint="cs"/>
-          <w:cs/>
+          <w:noProof/>
         </w:rPr>
-        <w:t>เอารูปหน้าเวปนี้มาใส่</w:t>
-      </w:r>
-      <w:r>
-        <w:t xml:space="preserve">)Figure 1: Page that present a log in interface </w:t>
+        <w:drawing>
+          <wp:inline distT="0" distB="0" distL="0" distR="0">
+            <wp:extent cx="5943600" cy="4001902"/>
+            <wp:effectExtent l="0" t="0" r="0" b="0"/>
+            <wp:docPr id="7" name="Picture 7" descr="C:\Users\DDEW\Desktop\Map.jpg"/>
+            <wp:cNvGraphicFramePr>
+              <a:graphicFrameLocks xmlns:a="http://schemas.openxmlformats.org/drawingml/2006/main" noChangeAspect="1"/>
+            </wp:cNvGraphicFramePr>
+            <a:graphic xmlns:a="http://schemas.openxmlformats.org/drawingml/2006/main">
+              <a:graphicData uri="http://schemas.openxmlformats.org/drawingml/2006/picture">
+                <pic:pic xmlns:pic="http://schemas.openxmlformats.org/drawingml/2006/picture">
+                  <pic:nvPicPr>
+                    <pic:cNvPr id="0" name="Picture 7" descr="C:\Users\DDEW\Desktop\Map.jpg"/>
+                    <pic:cNvPicPr>
+                      <a:picLocks noChangeAspect="1" noChangeArrowheads="1"/>
+                    </pic:cNvPicPr>
+                  </pic:nvPicPr>
+                  <pic:blipFill>
+                    <a:blip r:embed="rId9">
+                      <a:extLst>
+                        <a:ext uri="{28A0092B-C50C-407E-A947-70E740481C1C}">
+                          <a14:useLocalDpi xmlns:a14="http://schemas.microsoft.com/office/drawing/2010/main" val="0"/>
+                        </a:ext>
+                      </a:extLst>
+                    </a:blip>
+                    <a:srcRect/>
+                    <a:stretch>
+                      <a:fillRect/>
+                    </a:stretch>
+                  </pic:blipFill>
+                  <pic:spPr bwMode="auto">
+                    <a:xfrm>
+                      <a:off x="0" y="0"/>
+                      <a:ext cx="5943600" cy="4001902"/>
+                    </a:xfrm>
+                    <a:prstGeom prst="rect">
+                      <a:avLst/>
+                    </a:prstGeom>
+                    <a:noFill/>
+                    <a:ln>
+                      <a:noFill/>
+                    </a:ln>
+                  </pic:spPr>
+                </pic:pic>
+              </a:graphicData>
+            </a:graphic>
+          </wp:inline>
+        </w:drawing>
       </w:r>
     </w:p>
     <w:p/>
     <w:p>
       <w:r>
+        <w:lastRenderedPageBreak/>
         <w:t>Test Case</w:t>
       </w:r>
       <w:r>
@@ -1388,7 +1480,6 @@
           </w:tcPr>
           <w:p>
             <w:r>
-              <w:lastRenderedPageBreak/>
               <w:t>1</w:t>
             </w:r>
           </w:p>
@@ -1488,32 +1579,83 @@
       </w:tr>
     </w:tbl>
     <w:p/>
-    <w:p/>
     <w:p>
       <w:r>
-        <w:tab/>
-      </w:r>
-      <w:r>
-        <w:tab/>
-      </w:r>
-      <w:r>
-        <w:tab/>
-        <w:t>(</w:t>
-      </w:r>
-      <w:r>
         <w:rPr>
-          <w:rFonts w:hint="cs"/>
-          <w:cs/>
+          <w:noProof/>
         </w:rPr>
-        <w:t>เอารูปหน้าเวปนี้มาใส่</w:t>
-      </w:r>
-      <w:r>
-        <w:t xml:space="preserve">)Figure 1: Page that present a log in interface </w:t>
+        <w:drawing>
+          <wp:inline distT="0" distB="0" distL="0" distR="0">
+            <wp:extent cx="5943600" cy="576960"/>
+            <wp:effectExtent l="0" t="0" r="0" b="0"/>
+            <wp:docPr id="8" name="Picture 8" descr="C:\Users\DDEW\Desktop\footer.jpg"/>
+            <wp:cNvGraphicFramePr>
+              <a:graphicFrameLocks xmlns:a="http://schemas.openxmlformats.org/drawingml/2006/main" noChangeAspect="1"/>
+            </wp:cNvGraphicFramePr>
+            <a:graphic xmlns:a="http://schemas.openxmlformats.org/drawingml/2006/main">
+              <a:graphicData uri="http://schemas.openxmlformats.org/drawingml/2006/picture">
+                <pic:pic xmlns:pic="http://schemas.openxmlformats.org/drawingml/2006/picture">
+                  <pic:nvPicPr>
+                    <pic:cNvPr id="0" name="Picture 8" descr="C:\Users\DDEW\Desktop\footer.jpg"/>
+                    <pic:cNvPicPr>
+                      <a:picLocks noChangeAspect="1" noChangeArrowheads="1"/>
+                    </pic:cNvPicPr>
+                  </pic:nvPicPr>
+                  <pic:blipFill>
+                    <a:blip r:embed="rId10">
+                      <a:extLst>
+                        <a:ext uri="{28A0092B-C50C-407E-A947-70E740481C1C}">
+                          <a14:useLocalDpi xmlns:a14="http://schemas.microsoft.com/office/drawing/2010/main" val="0"/>
+                        </a:ext>
+                      </a:extLst>
+                    </a:blip>
+                    <a:srcRect/>
+                    <a:stretch>
+                      <a:fillRect/>
+                    </a:stretch>
+                  </pic:blipFill>
+                  <pic:spPr bwMode="auto">
+                    <a:xfrm>
+                      <a:off x="0" y="0"/>
+                      <a:ext cx="5943600" cy="576960"/>
+                    </a:xfrm>
+                    <a:prstGeom prst="rect">
+                      <a:avLst/>
+                    </a:prstGeom>
+                    <a:noFill/>
+                    <a:ln>
+                      <a:noFill/>
+                    </a:ln>
+                  </pic:spPr>
+                </pic:pic>
+              </a:graphicData>
+            </a:graphic>
+          </wp:inline>
+        </w:drawing>
       </w:r>
     </w:p>
-    <w:p/>
     <w:p>
       <w:r>
+        <w:tab/>
+      </w:r>
+      <w:r>
+        <w:tab/>
+      </w:r>
+    </w:p>
+    <w:p/>
+    <w:p/>
+    <w:p/>
+    <w:p/>
+    <w:p/>
+    <w:p/>
+    <w:p/>
+    <w:p/>
+    <w:p/>
+    <w:p/>
+    <w:p/>
+    <w:p>
+      <w:r>
+        <w:lastRenderedPageBreak/>
         <w:t>Test Case</w:t>
       </w:r>
       <w:r>
@@ -1815,6 +1957,16 @@
     </w:tbl>
     <w:p/>
     <w:p/>
+    <w:p/>
+    <w:p/>
+    <w:p/>
+    <w:p/>
+    <w:p/>
+    <w:p/>
+    <w:p/>
+    <w:p/>
+    <w:p/>
+    <w:p/>
     <w:p>
       <w:r>
         <w:tab/>
@@ -1824,22 +1976,15 @@
       </w:r>
       <w:r>
         <w:tab/>
-        <w:t>(</w:t>
-      </w:r>
-      <w:r>
-        <w:rPr>
-          <w:rFonts w:hint="cs"/>
-          <w:cs/>
-        </w:rPr>
-        <w:t>เอารูปหน้าเวปนี้มาใส่</w:t>
-      </w:r>
-      <w:r>
-        <w:t xml:space="preserve">)Figure 1: Page that present a log in interface </w:t>
+      </w:r>
+      <w:r>
+        <w:t xml:space="preserve"> </w:t>
       </w:r>
     </w:p>
     <w:p/>
     <w:p>
       <w:r>
+        <w:lastRenderedPageBreak/>
         <w:t>Test Case</w:t>
       </w:r>
       <w:r>
@@ -1859,7 +2004,6 @@
         <w:br/>
       </w:r>
       <w:r>
-        <w:lastRenderedPageBreak/>
         <w:tab/>
       </w:r>
       <w:r>
@@ -2133,32 +2277,67 @@
       </w:tr>
     </w:tbl>
     <w:p/>
-    <w:p/>
     <w:p>
       <w:r>
-        <w:tab/>
-      </w:r>
-      <w:r>
-        <w:tab/>
-      </w:r>
-      <w:r>
-        <w:tab/>
-        <w:t>(</w:t>
-      </w:r>
-      <w:r>
         <w:rPr>
-          <w:rFonts w:hint="cs"/>
-          <w:cs/>
+          <w:noProof/>
         </w:rPr>
-        <w:t>เอารูปหน้าเวปนี้มาใส่</w:t>
-      </w:r>
-      <w:r>
-        <w:t xml:space="preserve">)Figure 1: Page that present a log in interface </w:t>
+        <w:drawing>
+          <wp:inline distT="0" distB="0" distL="0" distR="0">
+            <wp:extent cx="4381500" cy="2952311"/>
+            <wp:effectExtent l="0" t="0" r="0" b="635"/>
+            <wp:docPr id="9" name="Picture 9" descr="C:\Users\DDEW\Desktop\AnnNual.jpg"/>
+            <wp:cNvGraphicFramePr>
+              <a:graphicFrameLocks xmlns:a="http://schemas.openxmlformats.org/drawingml/2006/main" noChangeAspect="1"/>
+            </wp:cNvGraphicFramePr>
+            <a:graphic xmlns:a="http://schemas.openxmlformats.org/drawingml/2006/main">
+              <a:graphicData uri="http://schemas.openxmlformats.org/drawingml/2006/picture">
+                <pic:pic xmlns:pic="http://schemas.openxmlformats.org/drawingml/2006/picture">
+                  <pic:nvPicPr>
+                    <pic:cNvPr id="0" name="Picture 9" descr="C:\Users\DDEW\Desktop\AnnNual.jpg"/>
+                    <pic:cNvPicPr>
+                      <a:picLocks noChangeAspect="1" noChangeArrowheads="1"/>
+                    </pic:cNvPicPr>
+                  </pic:nvPicPr>
+                  <pic:blipFill>
+                    <a:blip r:embed="rId11">
+                      <a:extLst>
+                        <a:ext uri="{28A0092B-C50C-407E-A947-70E740481C1C}">
+                          <a14:useLocalDpi xmlns:a14="http://schemas.microsoft.com/office/drawing/2010/main" val="0"/>
+                        </a:ext>
+                      </a:extLst>
+                    </a:blip>
+                    <a:srcRect/>
+                    <a:stretch>
+                      <a:fillRect/>
+                    </a:stretch>
+                  </pic:blipFill>
+                  <pic:spPr bwMode="auto">
+                    <a:xfrm>
+                      <a:off x="0" y="0"/>
+                      <a:ext cx="4393681" cy="2960519"/>
+                    </a:xfrm>
+                    <a:prstGeom prst="rect">
+                      <a:avLst/>
+                    </a:prstGeom>
+                    <a:noFill/>
+                    <a:ln>
+                      <a:noFill/>
+                    </a:ln>
+                  </pic:spPr>
+                </pic:pic>
+              </a:graphicData>
+            </a:graphic>
+          </wp:inline>
+        </w:drawing>
+      </w:r>
+      <w:r>
+        <w:t xml:space="preserve"> </w:t>
       </w:r>
     </w:p>
-    <w:p/>
     <w:p>
       <w:r>
+        <w:lastRenderedPageBreak/>
         <w:t>Test Case</w:t>
       </w:r>
       <w:r>
@@ -2248,7 +2427,6 @@
           </w:tcPr>
           <w:p>
             <w:r>
-              <w:lastRenderedPageBreak/>
               <w:t>Test case No.</w:t>
             </w:r>
           </w:p>
@@ -2452,32 +2630,67 @@
       </w:tr>
     </w:tbl>
     <w:p/>
-    <w:p/>
     <w:p>
       <w:r>
-        <w:tab/>
-      </w:r>
-      <w:r>
-        <w:tab/>
-      </w:r>
-      <w:r>
-        <w:tab/>
-        <w:t>(</w:t>
-      </w:r>
-      <w:r>
         <w:rPr>
-          <w:rFonts w:hint="cs"/>
-          <w:cs/>
+          <w:noProof/>
         </w:rPr>
-        <w:t>เอารูปหน้าเวปนี้มาใส่</w:t>
-      </w:r>
-      <w:r>
-        <w:t xml:space="preserve">)Figure 1: Page that present a log in interface </w:t>
+        <w:drawing>
+          <wp:inline distT="0" distB="0" distL="0" distR="0">
+            <wp:extent cx="4336306" cy="2924175"/>
+            <wp:effectExtent l="0" t="0" r="7620" b="0"/>
+            <wp:docPr id="10" name="Picture 10" descr="C:\Users\DDEW\Desktop\OtherAc.jpg"/>
+            <wp:cNvGraphicFramePr>
+              <a:graphicFrameLocks xmlns:a="http://schemas.openxmlformats.org/drawingml/2006/main" noChangeAspect="1"/>
+            </wp:cNvGraphicFramePr>
+            <a:graphic xmlns:a="http://schemas.openxmlformats.org/drawingml/2006/main">
+              <a:graphicData uri="http://schemas.openxmlformats.org/drawingml/2006/picture">
+                <pic:pic xmlns:pic="http://schemas.openxmlformats.org/drawingml/2006/picture">
+                  <pic:nvPicPr>
+                    <pic:cNvPr id="0" name="Picture 10" descr="C:\Users\DDEW\Desktop\OtherAc.jpg"/>
+                    <pic:cNvPicPr>
+                      <a:picLocks noChangeAspect="1" noChangeArrowheads="1"/>
+                    </pic:cNvPicPr>
+                  </pic:nvPicPr>
+                  <pic:blipFill>
+                    <a:blip r:embed="rId12">
+                      <a:extLst>
+                        <a:ext uri="{28A0092B-C50C-407E-A947-70E740481C1C}">
+                          <a14:useLocalDpi xmlns:a14="http://schemas.microsoft.com/office/drawing/2010/main" val="0"/>
+                        </a:ext>
+                      </a:extLst>
+                    </a:blip>
+                    <a:srcRect/>
+                    <a:stretch>
+                      <a:fillRect/>
+                    </a:stretch>
+                  </pic:blipFill>
+                  <pic:spPr bwMode="auto">
+                    <a:xfrm>
+                      <a:off x="0" y="0"/>
+                      <a:ext cx="4342350" cy="2928251"/>
+                    </a:xfrm>
+                    <a:prstGeom prst="rect">
+                      <a:avLst/>
+                    </a:prstGeom>
+                    <a:noFill/>
+                    <a:ln>
+                      <a:noFill/>
+                    </a:ln>
+                  </pic:spPr>
+                </pic:pic>
+              </a:graphicData>
+            </a:graphic>
+          </wp:inline>
+        </w:drawing>
+      </w:r>
+      <w:r>
+        <w:t xml:space="preserve"> </w:t>
       </w:r>
     </w:p>
-    <w:p/>
     <w:p>
       <w:r>
+        <w:lastRenderedPageBreak/>
         <w:t>Test Case</w:t>
       </w:r>
       <w:r>
@@ -2767,11 +2980,7 @@
           </w:tcPr>
           <w:p>
             <w:r>
-              <w:t xml:space="preserve">“Email”, “Password”, and </w:t>
-            </w:r>
-            <w:r>
-              <w:lastRenderedPageBreak/>
-              <w:t>click on “log-in” button.</w:t>
+              <w:t>“Email”, “Password”, and click on “log-in” button.</w:t>
             </w:r>
           </w:p>
         </w:tc>
@@ -2781,12 +2990,7 @@
           </w:tcPr>
           <w:p>
             <w:r>
-              <w:lastRenderedPageBreak/>
-              <w:t xml:space="preserve">The website shall provide pop up </w:t>
-            </w:r>
-            <w:r>
-              <w:lastRenderedPageBreak/>
-              <w:t>(“Log in Successfully”) and display the main page to member.</w:t>
+              <w:t>The website shall provide pop up (“Log in Successfully”) and display the main page to member.</w:t>
             </w:r>
           </w:p>
         </w:tc>
@@ -2796,7 +3000,6 @@
           </w:tcPr>
           <w:p>
             <w:r>
-              <w:lastRenderedPageBreak/>
               <w:t>Pass</w:t>
             </w:r>
           </w:p>
@@ -2813,22 +3016,74 @@
       </w:r>
       <w:r>
         <w:tab/>
-        <w:t>(</w:t>
       </w:r>
       <w:r>
         <w:rPr>
-          <w:rFonts w:hint="cs"/>
-          <w:cs/>
+          <w:noProof/>
         </w:rPr>
-        <w:t>เอารูปหน้าเวปนี้มาใส่</w:t>
-      </w:r>
-      <w:r>
-        <w:t xml:space="preserve">)Figure 1: Page that present a log in interface </w:t>
+        <w:drawing>
+          <wp:inline distT="0" distB="0" distL="0" distR="0">
+            <wp:extent cx="5943600" cy="447857"/>
+            <wp:effectExtent l="0" t="0" r="0" b="9525"/>
+            <wp:docPr id="11" name="Picture 11" descr="C:\Users\DDEW\Desktop\Untitled.jpg"/>
+            <wp:cNvGraphicFramePr>
+              <a:graphicFrameLocks xmlns:a="http://schemas.openxmlformats.org/drawingml/2006/main" noChangeAspect="1"/>
+            </wp:cNvGraphicFramePr>
+            <a:graphic xmlns:a="http://schemas.openxmlformats.org/drawingml/2006/main">
+              <a:graphicData uri="http://schemas.openxmlformats.org/drawingml/2006/picture">
+                <pic:pic xmlns:pic="http://schemas.openxmlformats.org/drawingml/2006/picture">
+                  <pic:nvPicPr>
+                    <pic:cNvPr id="0" name="Picture 11" descr="C:\Users\DDEW\Desktop\Untitled.jpg"/>
+                    <pic:cNvPicPr>
+                      <a:picLocks noChangeAspect="1" noChangeArrowheads="1"/>
+                    </pic:cNvPicPr>
+                  </pic:nvPicPr>
+                  <pic:blipFill>
+                    <a:blip r:embed="rId13">
+                      <a:extLst>
+                        <a:ext uri="{28A0092B-C50C-407E-A947-70E740481C1C}">
+                          <a14:useLocalDpi xmlns:a14="http://schemas.microsoft.com/office/drawing/2010/main" val="0"/>
+                        </a:ext>
+                      </a:extLst>
+                    </a:blip>
+                    <a:srcRect/>
+                    <a:stretch>
+                      <a:fillRect/>
+                    </a:stretch>
+                  </pic:blipFill>
+                  <pic:spPr bwMode="auto">
+                    <a:xfrm>
+                      <a:off x="0" y="0"/>
+                      <a:ext cx="5943600" cy="447857"/>
+                    </a:xfrm>
+                    <a:prstGeom prst="rect">
+                      <a:avLst/>
+                    </a:prstGeom>
+                    <a:noFill/>
+                    <a:ln>
+                      <a:noFill/>
+                    </a:ln>
+                  </pic:spPr>
+                </pic:pic>
+              </a:graphicData>
+            </a:graphic>
+          </wp:inline>
+        </w:drawing>
+      </w:r>
+      <w:r>
+        <w:t xml:space="preserve"> </w:t>
       </w:r>
     </w:p>
     <w:p/>
+    <w:p/>
+    <w:p/>
+    <w:p/>
+    <w:p/>
+    <w:p/>
+    <w:p/>
     <w:p>
       <w:r>
+        <w:lastRenderedPageBreak/>
         <w:t>Test Case</w:t>
       </w:r>
       <w:r>
@@ -3224,17 +3479,15 @@
       </w:r>
       <w:r>
         <w:tab/>
-        <w:t>(</w:t>
-      </w:r>
-      <w:r>
-        <w:rPr>
-          <w:rFonts w:hint="cs"/>
-          <w:cs/>
-        </w:rPr>
-        <w:t>เอารูปหน้าเวปนี้มาใส่</w:t>
-      </w:r>
-      <w:r>
-        <w:t xml:space="preserve">)Figure 1: Page that present a log in interface </w:t>
+      </w:r>
+    </w:p>
+    <w:p/>
+    <w:p/>
+    <w:p/>
+    <w:p/>
+    <w:p>
+      <w:r>
+        <w:t xml:space="preserve"> </w:t>
       </w:r>
     </w:p>
     <w:p/>
@@ -3683,29 +3936,86 @@
     <w:p/>
     <w:p>
       <w:r>
-        <w:tab/>
-      </w:r>
-      <w:r>
-        <w:tab/>
-      </w:r>
-      <w:r>
-        <w:tab/>
-        <w:t>(</w:t>
+        <w:lastRenderedPageBreak/>
+        <w:tab/>
+      </w:r>
+      <w:r>
+        <w:tab/>
+      </w:r>
+      <w:r>
+        <w:tab/>
+        <w:t xml:space="preserve"> </w:t>
       </w:r>
       <w:r>
         <w:rPr>
-          <w:rFonts w:hint="cs"/>
-          <w:cs/>
+          <w:noProof/>
         </w:rPr>
-        <w:t>เอารูปหน้าเวปนี้มาใส่</w:t>
-      </w:r>
-      <w:r>
-        <w:t xml:space="preserve">)Figure 1: Page that present a log in interface </w:t>
+        <w:drawing>
+          <wp:inline distT="0" distB="0" distL="0" distR="0">
+            <wp:extent cx="5943600" cy="4104998"/>
+            <wp:effectExtent l="0" t="0" r="0" b="0"/>
+            <wp:docPr id="13" name="Picture 13" descr="C:\Users\DDEW\Desktop\Dharma.jpg"/>
+            <wp:cNvGraphicFramePr>
+              <a:graphicFrameLocks xmlns:a="http://schemas.openxmlformats.org/drawingml/2006/main" noChangeAspect="1"/>
+            </wp:cNvGraphicFramePr>
+            <a:graphic xmlns:a="http://schemas.openxmlformats.org/drawingml/2006/main">
+              <a:graphicData uri="http://schemas.openxmlformats.org/drawingml/2006/picture">
+                <pic:pic xmlns:pic="http://schemas.openxmlformats.org/drawingml/2006/picture">
+                  <pic:nvPicPr>
+                    <pic:cNvPr id="0" name="Picture 13" descr="C:\Users\DDEW\Desktop\Dharma.jpg"/>
+                    <pic:cNvPicPr>
+                      <a:picLocks noChangeAspect="1" noChangeArrowheads="1"/>
+                    </pic:cNvPicPr>
+                  </pic:nvPicPr>
+                  <pic:blipFill>
+                    <a:blip r:embed="rId14">
+                      <a:extLst>
+                        <a:ext uri="{28A0092B-C50C-407E-A947-70E740481C1C}">
+                          <a14:useLocalDpi xmlns:a14="http://schemas.microsoft.com/office/drawing/2010/main" val="0"/>
+                        </a:ext>
+                      </a:extLst>
+                    </a:blip>
+                    <a:srcRect/>
+                    <a:stretch>
+                      <a:fillRect/>
+                    </a:stretch>
+                  </pic:blipFill>
+                  <pic:spPr bwMode="auto">
+                    <a:xfrm>
+                      <a:off x="0" y="0"/>
+                      <a:ext cx="5943600" cy="4104998"/>
+                    </a:xfrm>
+                    <a:prstGeom prst="rect">
+                      <a:avLst/>
+                    </a:prstGeom>
+                    <a:noFill/>
+                    <a:ln>
+                      <a:noFill/>
+                    </a:ln>
+                  </pic:spPr>
+                </pic:pic>
+              </a:graphicData>
+            </a:graphic>
+          </wp:inline>
+        </w:drawing>
       </w:r>
     </w:p>
     <w:p/>
+    <w:p/>
+    <w:p/>
+    <w:p/>
+    <w:p/>
+    <w:p/>
+    <w:p/>
+    <w:p/>
+    <w:p/>
+    <w:p/>
+    <w:p/>
+    <w:p/>
+    <w:p/>
     <w:p>
       <w:r>
+        <w:lastRenderedPageBreak/>
         <w:t>Test Case</w:t>
       </w:r>
       <w:r>
@@ -3731,7 +4041,6 @@
     </w:p>
     <w:p>
       <w:r>
-        <w:lastRenderedPageBreak/>
         <w:t>Prerequisites or Test input</w:t>
       </w:r>
       <w:r>
@@ -4054,29 +4363,87 @@
     <w:p/>
     <w:p>
       <w:r>
-        <w:tab/>
-      </w:r>
-      <w:r>
-        <w:tab/>
-      </w:r>
-      <w:r>
-        <w:tab/>
-        <w:t>(</w:t>
+        <w:lastRenderedPageBreak/>
+        <w:tab/>
+      </w:r>
+      <w:r>
+        <w:tab/>
+      </w:r>
+      <w:r>
+        <w:tab/>
       </w:r>
       <w:r>
         <w:rPr>
-          <w:rFonts w:hint="cs"/>
-          <w:cs/>
+          <w:noProof/>
         </w:rPr>
-        <w:t>เอารูปหน้าเวปนี้มาใส่</w:t>
-      </w:r>
-      <w:r>
-        <w:t xml:space="preserve">)Figure 1: Page that present a log in interface </w:t>
+        <w:drawing>
+          <wp:inline distT="0" distB="0" distL="0" distR="0">
+            <wp:extent cx="5943600" cy="4104998"/>
+            <wp:effectExtent l="0" t="0" r="0" b="0"/>
+            <wp:docPr id="14" name="Picture 14" descr="C:\Users\DDEW\Desktop\Dharma.jpg"/>
+            <wp:cNvGraphicFramePr>
+              <a:graphicFrameLocks xmlns:a="http://schemas.openxmlformats.org/drawingml/2006/main" noChangeAspect="1"/>
+            </wp:cNvGraphicFramePr>
+            <a:graphic xmlns:a="http://schemas.openxmlformats.org/drawingml/2006/main">
+              <a:graphicData uri="http://schemas.openxmlformats.org/drawingml/2006/picture">
+                <pic:pic xmlns:pic="http://schemas.openxmlformats.org/drawingml/2006/picture">
+                  <pic:nvPicPr>
+                    <pic:cNvPr id="0" name="Picture 14" descr="C:\Users\DDEW\Desktop\Dharma.jpg"/>
+                    <pic:cNvPicPr>
+                      <a:picLocks noChangeAspect="1" noChangeArrowheads="1"/>
+                    </pic:cNvPicPr>
+                  </pic:nvPicPr>
+                  <pic:blipFill>
+                    <a:blip r:embed="rId14">
+                      <a:extLst>
+                        <a:ext uri="{28A0092B-C50C-407E-A947-70E740481C1C}">
+                          <a14:useLocalDpi xmlns:a14="http://schemas.microsoft.com/office/drawing/2010/main" val="0"/>
+                        </a:ext>
+                      </a:extLst>
+                    </a:blip>
+                    <a:srcRect/>
+                    <a:stretch>
+                      <a:fillRect/>
+                    </a:stretch>
+                  </pic:blipFill>
+                  <pic:spPr bwMode="auto">
+                    <a:xfrm>
+                      <a:off x="0" y="0"/>
+                      <a:ext cx="5943600" cy="4104998"/>
+                    </a:xfrm>
+                    <a:prstGeom prst="rect">
+                      <a:avLst/>
+                    </a:prstGeom>
+                    <a:noFill/>
+                    <a:ln>
+                      <a:noFill/>
+                    </a:ln>
+                  </pic:spPr>
+                </pic:pic>
+              </a:graphicData>
+            </a:graphic>
+          </wp:inline>
+        </w:drawing>
+      </w:r>
+      <w:r>
+        <w:t xml:space="preserve"> </w:t>
       </w:r>
     </w:p>
     <w:p/>
+    <w:p/>
+    <w:p/>
+    <w:p/>
+    <w:p/>
+    <w:p/>
+    <w:p/>
+    <w:p/>
+    <w:p/>
+    <w:p/>
+    <w:p/>
+    <w:p/>
     <w:p>
       <w:r>
+        <w:lastRenderedPageBreak/>
         <w:t>Test Case</w:t>
       </w:r>
       <w:r>
@@ -4179,7 +4546,6 @@
           </w:tcPr>
           <w:p>
             <w:r>
-              <w:lastRenderedPageBreak/>
               <w:t>Test case No.</w:t>
             </w:r>
           </w:p>
@@ -4393,22 +4759,74 @@
       </w:r>
       <w:r>
         <w:tab/>
-        <w:t>(</w:t>
       </w:r>
       <w:r>
         <w:rPr>
-          <w:rFonts w:hint="cs"/>
-          <w:cs/>
+          <w:noProof/>
         </w:rPr>
-        <w:t>เอารูปหน้าเวปนี้มาใส่</w:t>
-      </w:r>
-      <w:r>
-        <w:t xml:space="preserve">)Figure 1: Page that present a log in interface </w:t>
+        <w:drawing>
+          <wp:inline distT="0" distB="0" distL="0" distR="0">
+            <wp:extent cx="5943600" cy="447857"/>
+            <wp:effectExtent l="0" t="0" r="0" b="9525"/>
+            <wp:docPr id="15" name="Picture 15" descr="C:\Users\DDEW\Desktop\Untitled.jpg"/>
+            <wp:cNvGraphicFramePr>
+              <a:graphicFrameLocks xmlns:a="http://schemas.openxmlformats.org/drawingml/2006/main" noChangeAspect="1"/>
+            </wp:cNvGraphicFramePr>
+            <a:graphic xmlns:a="http://schemas.openxmlformats.org/drawingml/2006/main">
+              <a:graphicData uri="http://schemas.openxmlformats.org/drawingml/2006/picture">
+                <pic:pic xmlns:pic="http://schemas.openxmlformats.org/drawingml/2006/picture">
+                  <pic:nvPicPr>
+                    <pic:cNvPr id="0" name="Picture 15" descr="C:\Users\DDEW\Desktop\Untitled.jpg"/>
+                    <pic:cNvPicPr>
+                      <a:picLocks noChangeAspect="1" noChangeArrowheads="1"/>
+                    </pic:cNvPicPr>
+                  </pic:nvPicPr>
+                  <pic:blipFill>
+                    <a:blip r:embed="rId13">
+                      <a:extLst>
+                        <a:ext uri="{28A0092B-C50C-407E-A947-70E740481C1C}">
+                          <a14:useLocalDpi xmlns:a14="http://schemas.microsoft.com/office/drawing/2010/main" val="0"/>
+                        </a:ext>
+                      </a:extLst>
+                    </a:blip>
+                    <a:srcRect/>
+                    <a:stretch>
+                      <a:fillRect/>
+                    </a:stretch>
+                  </pic:blipFill>
+                  <pic:spPr bwMode="auto">
+                    <a:xfrm>
+                      <a:off x="0" y="0"/>
+                      <a:ext cx="5943600" cy="447857"/>
+                    </a:xfrm>
+                    <a:prstGeom prst="rect">
+                      <a:avLst/>
+                    </a:prstGeom>
+                    <a:noFill/>
+                    <a:ln>
+                      <a:noFill/>
+                    </a:ln>
+                  </pic:spPr>
+                </pic:pic>
+              </a:graphicData>
+            </a:graphic>
+          </wp:inline>
+        </w:drawing>
       </w:r>
     </w:p>
     <w:p/>
+    <w:p/>
+    <w:p/>
+    <w:p/>
     <w:p>
       <w:r>
+        <w:t xml:space="preserve"> </w:t>
+      </w:r>
+    </w:p>
+    <w:p/>
+    <w:p>
+      <w:r>
+        <w:lastRenderedPageBreak/>
         <w:t>Test Case</w:t>
       </w:r>
       <w:r>
@@ -4698,11 +5116,7 @@
           </w:tcPr>
           <w:p>
             <w:r>
-              <w:t xml:space="preserve">The website shall provide pop up (“Log in Successfully”) and </w:t>
-            </w:r>
-            <w:r>
-              <w:lastRenderedPageBreak/>
-              <w:t>display the main page to admin.</w:t>
+              <w:t>The website shall provide pop up (“Log in Successfully”) and display the main page to admin.</w:t>
             </w:r>
           </w:p>
         </w:tc>
@@ -4712,7 +5126,6 @@
           </w:tcPr>
           <w:p>
             <w:r>
-              <w:lastRenderedPageBreak/>
               <w:t>Pass</w:t>
             </w:r>
           </w:p>
@@ -4725,7 +5138,6 @@
           </w:tcPr>
           <w:p>
             <w:r>
-              <w:lastRenderedPageBreak/>
               <w:t>4</w:t>
             </w:r>
           </w:p>
@@ -4793,22 +5205,21 @@
       </w:r>
       <w:r>
         <w:tab/>
-        <w:t>(</w:t>
-      </w:r>
-      <w:r>
-        <w:rPr>
-          <w:rFonts w:hint="cs"/>
-          <w:cs/>
-        </w:rPr>
-        <w:t>เอารูปหน้าเวปนี้มาใส่</w:t>
-      </w:r>
-      <w:r>
-        <w:t xml:space="preserve">)Figure 1: Page that present a log in interface </w:t>
       </w:r>
     </w:p>
     <w:p/>
+    <w:p/>
+    <w:p/>
+    <w:p/>
     <w:p>
       <w:r>
+        <w:t xml:space="preserve"> </w:t>
+      </w:r>
+    </w:p>
+    <w:p/>
+    <w:p>
+      <w:r>
+        <w:lastRenderedPageBreak/>
         <w:t>Test Case</w:t>
       </w:r>
       <w:r>
@@ -5079,63 +5490,104 @@
       </w:r>
       <w:r>
         <w:tab/>
-        <w:t>(</w:t>
-      </w:r>
-      <w:r>
-        <w:rPr>
-          <w:rFonts w:hint="cs"/>
-          <w:cs/>
-        </w:rPr>
-        <w:t>เอารูปหน้าเวปนี้มาใส่</w:t>
-      </w:r>
-      <w:r>
-        <w:t xml:space="preserve">)Figure 1: Page that present a log in interface </w:t>
-      </w:r>
-    </w:p>
-    <w:p/>
-    <w:p>
-      <w:r>
-        <w:t>Test Case</w:t>
-      </w:r>
-      <w:r>
-        <w:t>-16</w:t>
-      </w:r>
-      <w:r>
-        <w:t xml:space="preserve"> : </w:t>
-      </w:r>
-      <w:r>
-        <w:t>The admin can edit the current the temple’s activity.</w:t>
-      </w:r>
-      <w:r>
-        <w:br/>
-      </w:r>
-      <w:r>
-        <w:t>Description</w:t>
-      </w:r>
-      <w:r>
-        <w:br/>
-      </w:r>
-      <w:r>
-        <w:tab/>
-      </w:r>
-      <w:r>
-        <w:t xml:space="preserve">The admin can </w:t>
-      </w:r>
-      <w:r>
-        <w:t>edit</w:t>
-      </w:r>
-      <w:r>
-        <w:t xml:space="preserve"> the activity include annual and other activity to database and display it on activity page</w:t>
-      </w:r>
-      <w:r>
-        <w:t xml:space="preserve"> with updated</w:t>
-      </w:r>
-      <w:r>
-        <w:t>.</w:t>
       </w:r>
     </w:p>
     <w:p>
       <w:r>
+        <w:rPr>
+          <w:noProof/>
+        </w:rPr>
+        <w:drawing>
+          <wp:inline distT="0" distB="0" distL="0" distR="0">
+            <wp:extent cx="5000625" cy="3886200"/>
+            <wp:effectExtent l="0" t="0" r="9525" b="0"/>
+            <wp:docPr id="16" name="Picture 16" descr="C:\Users\DDEW\Desktop\his-admin.jpg"/>
+            <wp:cNvGraphicFramePr>
+              <a:graphicFrameLocks xmlns:a="http://schemas.openxmlformats.org/drawingml/2006/main" noChangeAspect="1"/>
+            </wp:cNvGraphicFramePr>
+            <a:graphic xmlns:a="http://schemas.openxmlformats.org/drawingml/2006/main">
+              <a:graphicData uri="http://schemas.openxmlformats.org/drawingml/2006/picture">
+                <pic:pic xmlns:pic="http://schemas.openxmlformats.org/drawingml/2006/picture">
+                  <pic:nvPicPr>
+                    <pic:cNvPr id="0" name="Picture 16" descr="C:\Users\DDEW\Desktop\his-admin.jpg"/>
+                    <pic:cNvPicPr>
+                      <a:picLocks noChangeAspect="1" noChangeArrowheads="1"/>
+                    </pic:cNvPicPr>
+                  </pic:nvPicPr>
+                  <pic:blipFill>
+                    <a:blip r:embed="rId15">
+                      <a:extLst>
+                        <a:ext uri="{28A0092B-C50C-407E-A947-70E740481C1C}">
+                          <a14:useLocalDpi xmlns:a14="http://schemas.microsoft.com/office/drawing/2010/main" val="0"/>
+                        </a:ext>
+                      </a:extLst>
+                    </a:blip>
+                    <a:srcRect/>
+                    <a:stretch>
+                      <a:fillRect/>
+                    </a:stretch>
+                  </pic:blipFill>
+                  <pic:spPr bwMode="auto">
+                    <a:xfrm>
+                      <a:off x="0" y="0"/>
+                      <a:ext cx="5013481" cy="3896191"/>
+                    </a:xfrm>
+                    <a:prstGeom prst="rect">
+                      <a:avLst/>
+                    </a:prstGeom>
+                    <a:noFill/>
+                    <a:ln>
+                      <a:noFill/>
+                    </a:ln>
+                  </pic:spPr>
+                </pic:pic>
+              </a:graphicData>
+            </a:graphic>
+          </wp:inline>
+        </w:drawing>
+      </w:r>
+      <w:r>
+        <w:t xml:space="preserve"> </w:t>
+      </w:r>
+    </w:p>
+    <w:p>
+      <w:r>
+        <w:lastRenderedPageBreak/>
+        <w:t>Test Case</w:t>
+      </w:r>
+      <w:r>
+        <w:t>-16</w:t>
+      </w:r>
+      <w:r>
+        <w:t xml:space="preserve"> : </w:t>
+      </w:r>
+      <w:r>
+        <w:t>The admin can edit the current the temple’s activity.</w:t>
+      </w:r>
+      <w:r>
+        <w:br/>
+      </w:r>
+      <w:r>
+        <w:t>Description</w:t>
+      </w:r>
+      <w:r>
+        <w:br/>
+      </w:r>
+      <w:r>
+        <w:tab/>
+      </w:r>
+      <w:r>
+        <w:t>The admin can edit the activity include annual and other activity to database and display it on activity page</w:t>
+      </w:r>
+      <w:r>
+        <w:t xml:space="preserve"> with updated</w:t>
+      </w:r>
+      <w:r>
+        <w:t>.</w:t>
+      </w:r>
+    </w:p>
+    <w:p>
+      <w:r>
         <w:t>Prerequisites or Test input</w:t>
       </w:r>
       <w:r>
@@ -5169,9 +5621,6 @@
       </w:r>
       <w:r>
         <w:br/>
-      </w:r>
-      <w:r>
-        <w:lastRenderedPageBreak/>
         <w:t xml:space="preserve"> </w:t>
       </w:r>
       <w:r>
@@ -5183,13 +5632,7 @@
       </w:r>
       <w:r>
         <w:tab/>
-        <w:t>3. Click on “</w:t>
-      </w:r>
-      <w:r>
-        <w:t>Edit</w:t>
-      </w:r>
-      <w:r>
-        <w:t>” button</w:t>
+        <w:t>3. Click on “Edit” button</w:t>
       </w:r>
       <w:r>
         <w:br/>
@@ -5384,13 +5827,7 @@
           </w:tcPr>
           <w:p>
             <w:r>
-              <w:t xml:space="preserve">The admin can access </w:t>
-            </w:r>
-            <w:r>
-              <w:t>edit</w:t>
-            </w:r>
-            <w:r>
-              <w:t xml:space="preserve"> page.</w:t>
+              <w:t>The admin can access edit page.</w:t>
             </w:r>
           </w:p>
         </w:tc>
@@ -5400,13 +5837,7 @@
           </w:tcPr>
           <w:p>
             <w:r>
-              <w:t>Click on “</w:t>
-            </w:r>
-            <w:r>
-              <w:t>Edit</w:t>
-            </w:r>
-            <w:r>
-              <w:t>” button on activity page.</w:t>
+              <w:t>Click on “Edit” button on activity page.</w:t>
             </w:r>
           </w:p>
         </w:tc>
@@ -5416,19 +5847,7 @@
           </w:tcPr>
           <w:p>
             <w:r>
-              <w:t xml:space="preserve">The website shall display the new window to </w:t>
-            </w:r>
-            <w:r>
-              <w:t>edit</w:t>
-            </w:r>
-            <w:r>
-              <w:t xml:space="preserve"> </w:t>
-            </w:r>
-            <w:r>
-              <w:t>selected</w:t>
-            </w:r>
-            <w:r>
-              <w:t xml:space="preserve"> activity.</w:t>
+              <w:t>The website shall display the new window to edit selected activity.</w:t>
             </w:r>
           </w:p>
         </w:tc>
@@ -5460,13 +5879,7 @@
           </w:tcPr>
           <w:p>
             <w:r>
-              <w:t xml:space="preserve">The admin can </w:t>
-            </w:r>
-            <w:r>
-              <w:t>edit</w:t>
-            </w:r>
-            <w:r>
-              <w:t xml:space="preserve"> activities of the temple.</w:t>
+              <w:t>The admin can edit activities of the temple.</w:t>
             </w:r>
           </w:p>
         </w:tc>
@@ -5486,13 +5899,7 @@
           </w:tcPr>
           <w:p>
             <w:r>
-              <w:t xml:space="preserve">The website shall provide activity page with </w:t>
-            </w:r>
-            <w:r>
-              <w:t>updated</w:t>
-            </w:r>
-            <w:r>
-              <w:t xml:space="preserve"> activity.</w:t>
+              <w:t>The website shall provide activity page with updated activity.</w:t>
             </w:r>
           </w:p>
         </w:tc>
@@ -5511,69 +5918,165 @@
     <w:p/>
     <w:p>
       <w:r>
-        <w:tab/>
-      </w:r>
-      <w:r>
-        <w:tab/>
-      </w:r>
-      <w:r>
-        <w:tab/>
-        <w:t>(</w:t>
+        <w:lastRenderedPageBreak/>
+        <w:tab/>
       </w:r>
       <w:r>
         <w:rPr>
-          <w:rFonts w:hint="cs"/>
-          <w:cs/>
+          <w:noProof/>
         </w:rPr>
-        <w:t>เอารูปหน้าเวปนี้มาใส่</w:t>
-      </w:r>
-      <w:r>
-        <w:t xml:space="preserve">)Figure 1: Page that present a log in interface </w:t>
-      </w:r>
-    </w:p>
-    <w:p/>
-    <w:p>
-      <w:r>
-        <w:t>Test Case</w:t>
-      </w:r>
-      <w:r>
-        <w:t>-17</w:t>
-      </w:r>
-      <w:r>
-        <w:t xml:space="preserve"> :</w:t>
-      </w:r>
-      <w:r>
-        <w:t xml:space="preserve"> The admin can add the current the temple’s activity.</w:t>
-      </w:r>
-      <w:r>
-        <w:br/>
-        <w:t>Description</w:t>
-      </w:r>
-      <w:r>
-        <w:br/>
-      </w:r>
-      <w:r>
-        <w:tab/>
-        <w:t xml:space="preserve">The </w:t>
-      </w:r>
-      <w:r>
-        <w:t>admin</w:t>
-      </w:r>
-      <w:r>
-        <w:t xml:space="preserve"> can </w:t>
-      </w:r>
-      <w:r>
-        <w:t>add the activity include annual and other activity to database and display it on activity page</w:t>
-      </w:r>
-      <w:r>
-        <w:t xml:space="preserve"> with new activity</w:t>
-      </w:r>
-      <w:r>
-        <w:t>.</w:t>
+        <w:drawing>
+          <wp:inline distT="0" distB="0" distL="0" distR="0">
+            <wp:extent cx="5549785" cy="3733800"/>
+            <wp:effectExtent l="0" t="0" r="0" b="0"/>
+            <wp:docPr id="18" name="Picture 18" descr="C:\Users\DDEW\Desktop\AnnNual-admin.jpg"/>
+            <wp:cNvGraphicFramePr>
+              <a:graphicFrameLocks xmlns:a="http://schemas.openxmlformats.org/drawingml/2006/main" noChangeAspect="1"/>
+            </wp:cNvGraphicFramePr>
+            <a:graphic xmlns:a="http://schemas.openxmlformats.org/drawingml/2006/main">
+              <a:graphicData uri="http://schemas.openxmlformats.org/drawingml/2006/picture">
+                <pic:pic xmlns:pic="http://schemas.openxmlformats.org/drawingml/2006/picture">
+                  <pic:nvPicPr>
+                    <pic:cNvPr id="0" name="Picture 18" descr="C:\Users\DDEW\Desktop\AnnNual-admin.jpg"/>
+                    <pic:cNvPicPr>
+                      <a:picLocks noChangeAspect="1" noChangeArrowheads="1"/>
+                    </pic:cNvPicPr>
+                  </pic:nvPicPr>
+                  <pic:blipFill>
+                    <a:blip r:embed="rId16">
+                      <a:extLst>
+                        <a:ext uri="{28A0092B-C50C-407E-A947-70E740481C1C}">
+                          <a14:useLocalDpi xmlns:a14="http://schemas.microsoft.com/office/drawing/2010/main" val="0"/>
+                        </a:ext>
+                      </a:extLst>
+                    </a:blip>
+                    <a:srcRect/>
+                    <a:stretch>
+                      <a:fillRect/>
+                    </a:stretch>
+                  </pic:blipFill>
+                  <pic:spPr bwMode="auto">
+                    <a:xfrm>
+                      <a:off x="0" y="0"/>
+                      <a:ext cx="5556817" cy="3738531"/>
+                    </a:xfrm>
+                    <a:prstGeom prst="rect">
+                      <a:avLst/>
+                    </a:prstGeom>
+                    <a:noFill/>
+                    <a:ln>
+                      <a:noFill/>
+                    </a:ln>
+                  </pic:spPr>
+                </pic:pic>
+              </a:graphicData>
+            </a:graphic>
+          </wp:inline>
+        </w:drawing>
+      </w:r>
+      <w:r>
+        <w:t xml:space="preserve"> </w:t>
       </w:r>
     </w:p>
     <w:p>
       <w:r>
+        <w:rPr>
+          <w:noProof/>
+        </w:rPr>
+        <w:drawing>
+          <wp:inline distT="0" distB="0" distL="0" distR="0">
+            <wp:extent cx="5560904" cy="3724275"/>
+            <wp:effectExtent l="0" t="0" r="1905" b="0"/>
+            <wp:docPr id="19" name="Picture 19" descr="C:\Users\DDEW\Desktop\OtherAc.-adminjpg.jpg"/>
+            <wp:cNvGraphicFramePr>
+              <a:graphicFrameLocks xmlns:a="http://schemas.openxmlformats.org/drawingml/2006/main" noChangeAspect="1"/>
+            </wp:cNvGraphicFramePr>
+            <a:graphic xmlns:a="http://schemas.openxmlformats.org/drawingml/2006/main">
+              <a:graphicData uri="http://schemas.openxmlformats.org/drawingml/2006/picture">
+                <pic:pic xmlns:pic="http://schemas.openxmlformats.org/drawingml/2006/picture">
+                  <pic:nvPicPr>
+                    <pic:cNvPr id="0" name="Picture 19" descr="C:\Users\DDEW\Desktop\OtherAc.-adminjpg.jpg"/>
+                    <pic:cNvPicPr>
+                      <a:picLocks noChangeAspect="1" noChangeArrowheads="1"/>
+                    </pic:cNvPicPr>
+                  </pic:nvPicPr>
+                  <pic:blipFill>
+                    <a:blip r:embed="rId17">
+                      <a:extLst>
+                        <a:ext uri="{28A0092B-C50C-407E-A947-70E740481C1C}">
+                          <a14:useLocalDpi xmlns:a14="http://schemas.microsoft.com/office/drawing/2010/main" val="0"/>
+                        </a:ext>
+                      </a:extLst>
+                    </a:blip>
+                    <a:srcRect/>
+                    <a:stretch>
+                      <a:fillRect/>
+                    </a:stretch>
+                  </pic:blipFill>
+                  <pic:spPr bwMode="auto">
+                    <a:xfrm>
+                      <a:off x="0" y="0"/>
+                      <a:ext cx="5565368" cy="3727265"/>
+                    </a:xfrm>
+                    <a:prstGeom prst="rect">
+                      <a:avLst/>
+                    </a:prstGeom>
+                    <a:noFill/>
+                    <a:ln>
+                      <a:noFill/>
+                    </a:ln>
+                  </pic:spPr>
+                </pic:pic>
+              </a:graphicData>
+            </a:graphic>
+          </wp:inline>
+        </w:drawing>
+      </w:r>
+    </w:p>
+    <w:p/>
+    <w:p>
+      <w:r>
+        <w:lastRenderedPageBreak/>
+        <w:t>Test Case</w:t>
+      </w:r>
+      <w:r>
+        <w:t>-17</w:t>
+      </w:r>
+      <w:r>
+        <w:t xml:space="preserve"> :</w:t>
+      </w:r>
+      <w:r>
+        <w:t xml:space="preserve"> The admin can add the current the temple’s activity.</w:t>
+      </w:r>
+      <w:r>
+        <w:br/>
+        <w:t>Description</w:t>
+      </w:r>
+      <w:r>
+        <w:br/>
+      </w:r>
+      <w:r>
+        <w:tab/>
+        <w:t xml:space="preserve">The </w:t>
+      </w:r>
+      <w:r>
+        <w:t>admin</w:t>
+      </w:r>
+      <w:r>
+        <w:t xml:space="preserve"> can </w:t>
+      </w:r>
+      <w:r>
+        <w:t>add the activity include annual and other activity to database and display it on activity page</w:t>
+      </w:r>
+      <w:r>
+        <w:t xml:space="preserve"> with new activity</w:t>
+      </w:r>
+      <w:r>
+        <w:t>.</w:t>
+      </w:r>
+    </w:p>
+    <w:p>
+      <w:r>
         <w:t>Prerequisites or Test input</w:t>
       </w:r>
       <w:r>
@@ -5624,8 +6127,6 @@
       </w:r>
       <w:r>
         <w:br/>
-      </w:r>
-      <w:r>
         <w:t>Test Cases :</w:t>
       </w:r>
     </w:p>
@@ -5711,13 +6212,7 @@
           </w:tcPr>
           <w:p>
             <w:r>
-              <w:t xml:space="preserve">The </w:t>
-            </w:r>
-            <w:r>
-              <w:t>admin</w:t>
-            </w:r>
-            <w:r>
-              <w:t xml:space="preserve"> can access to main page.</w:t>
+              <w:t>The admin can access to main page.</w:t>
             </w:r>
           </w:p>
         </w:tc>
@@ -5759,7 +6254,6 @@
           </w:tcPr>
           <w:p>
             <w:r>
-              <w:lastRenderedPageBreak/>
               <w:t>2</w:t>
             </w:r>
           </w:p>
@@ -5770,16 +6264,7 @@
           </w:tcPr>
           <w:p>
             <w:r>
-              <w:t xml:space="preserve">The </w:t>
-            </w:r>
-            <w:r>
-              <w:t>admin</w:t>
-            </w:r>
-            <w:r>
-              <w:t xml:space="preserve"> can access to </w:t>
-            </w:r>
-            <w:r>
-              <w:t>activity page.</w:t>
+              <w:t>The admin can access to activity page.</w:t>
             </w:r>
           </w:p>
         </w:tc>
@@ -5841,13 +6326,7 @@
           </w:tcPr>
           <w:p>
             <w:r>
-              <w:t>Click on “</w:t>
-            </w:r>
-            <w:r>
-              <w:t>Add</w:t>
-            </w:r>
-            <w:r>
-              <w:t>” button on activity page.</w:t>
+              <w:t>Click on “Add” button on activity page.</w:t>
             </w:r>
           </w:p>
         </w:tc>
@@ -5857,16 +6336,7 @@
           </w:tcPr>
           <w:p>
             <w:r>
-              <w:t xml:space="preserve">The website shall display the </w:t>
-            </w:r>
-            <w:r>
-              <w:t>new window to add</w:t>
-            </w:r>
-            <w:r>
-              <w:t xml:space="preserve"> </w:t>
-            </w:r>
-            <w:r>
-              <w:t>new activity.</w:t>
+              <w:t>The website shall display the new window to add new activity.</w:t>
             </w:r>
           </w:p>
         </w:tc>
@@ -5898,19 +6368,7 @@
           </w:tcPr>
           <w:p>
             <w:r>
-              <w:t xml:space="preserve">The </w:t>
-            </w:r>
-            <w:r>
-              <w:t>admin</w:t>
-            </w:r>
-            <w:r>
-              <w:t xml:space="preserve"> can </w:t>
-            </w:r>
-            <w:r>
-              <w:t>add</w:t>
-            </w:r>
-            <w:r>
-              <w:t xml:space="preserve"> activities of the temple.</w:t>
+              <w:t>The admin can add activities of the temple.</w:t>
             </w:r>
           </w:p>
         </w:tc>
@@ -5947,32 +6405,131 @@
       </w:tr>
     </w:tbl>
     <w:p/>
-    <w:p/>
     <w:p>
       <w:r>
-        <w:tab/>
-      </w:r>
-      <w:r>
-        <w:tab/>
-      </w:r>
-      <w:r>
-        <w:tab/>
-        <w:t>(</w:t>
-      </w:r>
-      <w:r>
         <w:rPr>
-          <w:rFonts w:hint="cs"/>
-          <w:cs/>
+          <w:noProof/>
         </w:rPr>
-        <w:t>เอารูปหน้าเวปนี้มาใส่</w:t>
-      </w:r>
-      <w:r>
-        <w:t xml:space="preserve">)Figure 1: Page that present a log in interface </w:t>
+        <w:lastRenderedPageBreak/>
+        <w:drawing>
+          <wp:inline distT="0" distB="0" distL="0" distR="0" wp14:anchorId="2D47BC19" wp14:editId="3407E6B8">
+            <wp:extent cx="5549785" cy="3733800"/>
+            <wp:effectExtent l="0" t="0" r="0" b="0"/>
+            <wp:docPr id="20" name="Picture 20" descr="C:\Users\DDEW\Desktop\AnnNual-admin.jpg"/>
+            <wp:cNvGraphicFramePr>
+              <a:graphicFrameLocks xmlns:a="http://schemas.openxmlformats.org/drawingml/2006/main" noChangeAspect="1"/>
+            </wp:cNvGraphicFramePr>
+            <a:graphic xmlns:a="http://schemas.openxmlformats.org/drawingml/2006/main">
+              <a:graphicData uri="http://schemas.openxmlformats.org/drawingml/2006/picture">
+                <pic:pic xmlns:pic="http://schemas.openxmlformats.org/drawingml/2006/picture">
+                  <pic:nvPicPr>
+                    <pic:cNvPr id="0" name="Picture 18" descr="C:\Users\DDEW\Desktop\AnnNual-admin.jpg"/>
+                    <pic:cNvPicPr>
+                      <a:picLocks noChangeAspect="1" noChangeArrowheads="1"/>
+                    </pic:cNvPicPr>
+                  </pic:nvPicPr>
+                  <pic:blipFill>
+                    <a:blip r:embed="rId16">
+                      <a:extLst>
+                        <a:ext uri="{28A0092B-C50C-407E-A947-70E740481C1C}">
+                          <a14:useLocalDpi xmlns:a14="http://schemas.microsoft.com/office/drawing/2010/main" val="0"/>
+                        </a:ext>
+                      </a:extLst>
+                    </a:blip>
+                    <a:srcRect/>
+                    <a:stretch>
+                      <a:fillRect/>
+                    </a:stretch>
+                  </pic:blipFill>
+                  <pic:spPr bwMode="auto">
+                    <a:xfrm>
+                      <a:off x="0" y="0"/>
+                      <a:ext cx="5556817" cy="3738531"/>
+                    </a:xfrm>
+                    <a:prstGeom prst="rect">
+                      <a:avLst/>
+                    </a:prstGeom>
+                    <a:noFill/>
+                    <a:ln>
+                      <a:noFill/>
+                    </a:ln>
+                  </pic:spPr>
+                </pic:pic>
+              </a:graphicData>
+            </a:graphic>
+          </wp:inline>
+        </w:drawing>
+      </w:r>
+      <w:r>
+        <w:rPr>
+          <w:noProof/>
+        </w:rPr>
+        <w:drawing>
+          <wp:inline distT="0" distB="0" distL="0" distR="0" wp14:anchorId="12D89914" wp14:editId="1A75583A">
+            <wp:extent cx="5560904" cy="3724275"/>
+            <wp:effectExtent l="0" t="0" r="1905" b="0"/>
+            <wp:docPr id="21" name="Picture 21" descr="C:\Users\DDEW\Desktop\OtherAc.-adminjpg.jpg"/>
+            <wp:cNvGraphicFramePr>
+              <a:graphicFrameLocks xmlns:a="http://schemas.openxmlformats.org/drawingml/2006/main" noChangeAspect="1"/>
+            </wp:cNvGraphicFramePr>
+            <a:graphic xmlns:a="http://schemas.openxmlformats.org/drawingml/2006/main">
+              <a:graphicData uri="http://schemas.openxmlformats.org/drawingml/2006/picture">
+                <pic:pic xmlns:pic="http://schemas.openxmlformats.org/drawingml/2006/picture">
+                  <pic:nvPicPr>
+                    <pic:cNvPr id="0" name="Picture 19" descr="C:\Users\DDEW\Desktop\OtherAc.-adminjpg.jpg"/>
+                    <pic:cNvPicPr>
+                      <a:picLocks noChangeAspect="1" noChangeArrowheads="1"/>
+                    </pic:cNvPicPr>
+                  </pic:nvPicPr>
+                  <pic:blipFill>
+                    <a:blip r:embed="rId17">
+                      <a:extLst>
+                        <a:ext uri="{28A0092B-C50C-407E-A947-70E740481C1C}">
+                          <a14:useLocalDpi xmlns:a14="http://schemas.microsoft.com/office/drawing/2010/main" val="0"/>
+                        </a:ext>
+                      </a:extLst>
+                    </a:blip>
+                    <a:srcRect/>
+                    <a:stretch>
+                      <a:fillRect/>
+                    </a:stretch>
+                  </pic:blipFill>
+                  <pic:spPr bwMode="auto">
+                    <a:xfrm>
+                      <a:off x="0" y="0"/>
+                      <a:ext cx="5565368" cy="3727265"/>
+                    </a:xfrm>
+                    <a:prstGeom prst="rect">
+                      <a:avLst/>
+                    </a:prstGeom>
+                    <a:noFill/>
+                    <a:ln>
+                      <a:noFill/>
+                    </a:ln>
+                  </pic:spPr>
+                </pic:pic>
+              </a:graphicData>
+            </a:graphic>
+          </wp:inline>
+        </w:drawing>
       </w:r>
     </w:p>
-    <w:p/>
     <w:p>
       <w:r>
+        <w:tab/>
+      </w:r>
+      <w:r>
+        <w:tab/>
+      </w:r>
+      <w:r>
+        <w:tab/>
+        <w:t xml:space="preserve"> </w:t>
+      </w:r>
+    </w:p>
+    <w:p/>
+    <w:p>
+      <w:r>
+        <w:lastRenderedPageBreak/>
         <w:t>Test Case</w:t>
       </w:r>
       <w:r>
@@ -5995,19 +6552,7 @@
         <w:tab/>
       </w:r>
       <w:r>
-        <w:t xml:space="preserve">The admin can </w:t>
-      </w:r>
-      <w:r>
-        <w:t>delete</w:t>
-      </w:r>
-      <w:r>
-        <w:t xml:space="preserve"> the activity include annual and other activity to database and display it on activity page with </w:t>
-      </w:r>
-      <w:r>
-        <w:t>updated</w:t>
-      </w:r>
-      <w:r>
-        <w:t xml:space="preserve"> activity.</w:t>
+        <w:t>The admin can delete the activity include annual and other activity to database and display it on activity page with updated activity.</w:t>
       </w:r>
     </w:p>
     <w:p>
@@ -6241,7 +6786,6 @@
           </w:tcPr>
           <w:p>
             <w:r>
-              <w:lastRenderedPageBreak/>
               <w:t>3</w:t>
             </w:r>
           </w:p>
@@ -6252,13 +6796,7 @@
           </w:tcPr>
           <w:p>
             <w:r>
-              <w:t xml:space="preserve">The admin can </w:t>
-            </w:r>
-            <w:r>
-              <w:t>delete</w:t>
-            </w:r>
-            <w:r>
-              <w:t xml:space="preserve"> activities of the temple.</w:t>
+              <w:t>The admin can delete activities of the temple.</w:t>
             </w:r>
           </w:p>
         </w:tc>
@@ -6268,19 +6806,7 @@
           </w:tcPr>
           <w:p>
             <w:r>
-              <w:t>Click on “</w:t>
-            </w:r>
-            <w:r>
-              <w:t>Delete</w:t>
-            </w:r>
-            <w:r>
-              <w:t xml:space="preserve">” button on </w:t>
-            </w:r>
-            <w:r>
-              <w:t>activity</w:t>
-            </w:r>
-            <w:r>
-              <w:t xml:space="preserve"> page.</w:t>
+              <w:t>Click on “Delete” button on activity page.</w:t>
             </w:r>
           </w:p>
         </w:tc>
@@ -6290,10 +6816,7 @@
           </w:tcPr>
           <w:p>
             <w:r>
-              <w:t xml:space="preserve">The website shall </w:t>
-            </w:r>
-            <w:r>
-              <w:t>delete selected activity and provide activity page with updated.</w:t>
+              <w:t>The website shall delete selected activity and provide activity page with updated.</w:t>
             </w:r>
           </w:p>
         </w:tc>
@@ -6319,22 +6842,123 @@
       </w:r>
       <w:r>
         <w:tab/>
-        <w:t>(</w:t>
       </w:r>
       <w:r>
         <w:rPr>
-          <w:rFonts w:hint="cs"/>
-          <w:cs/>
+          <w:noProof/>
         </w:rPr>
-        <w:t>เอารูปหน้าเวปนี้มาใส่</w:t>
-      </w:r>
-      <w:r>
-        <w:t xml:space="preserve">)Figure 1: Page that present a log in interface </w:t>
+        <w:lastRenderedPageBreak/>
+        <w:drawing>
+          <wp:inline distT="0" distB="0" distL="0" distR="0" wp14:anchorId="59B2FEEB" wp14:editId="42EA67FF">
+            <wp:extent cx="5549785" cy="3733800"/>
+            <wp:effectExtent l="0" t="0" r="0" b="0"/>
+            <wp:docPr id="22" name="Picture 22" descr="C:\Users\DDEW\Desktop\AnnNual-admin.jpg"/>
+            <wp:cNvGraphicFramePr>
+              <a:graphicFrameLocks xmlns:a="http://schemas.openxmlformats.org/drawingml/2006/main" noChangeAspect="1"/>
+            </wp:cNvGraphicFramePr>
+            <a:graphic xmlns:a="http://schemas.openxmlformats.org/drawingml/2006/main">
+              <a:graphicData uri="http://schemas.openxmlformats.org/drawingml/2006/picture">
+                <pic:pic xmlns:pic="http://schemas.openxmlformats.org/drawingml/2006/picture">
+                  <pic:nvPicPr>
+                    <pic:cNvPr id="0" name="Picture 18" descr="C:\Users\DDEW\Desktop\AnnNual-admin.jpg"/>
+                    <pic:cNvPicPr>
+                      <a:picLocks noChangeAspect="1" noChangeArrowheads="1"/>
+                    </pic:cNvPicPr>
+                  </pic:nvPicPr>
+                  <pic:blipFill>
+                    <a:blip r:embed="rId16">
+                      <a:extLst>
+                        <a:ext uri="{28A0092B-C50C-407E-A947-70E740481C1C}">
+                          <a14:useLocalDpi xmlns:a14="http://schemas.microsoft.com/office/drawing/2010/main" val="0"/>
+                        </a:ext>
+                      </a:extLst>
+                    </a:blip>
+                    <a:srcRect/>
+                    <a:stretch>
+                      <a:fillRect/>
+                    </a:stretch>
+                  </pic:blipFill>
+                  <pic:spPr bwMode="auto">
+                    <a:xfrm>
+                      <a:off x="0" y="0"/>
+                      <a:ext cx="5556817" cy="3738531"/>
+                    </a:xfrm>
+                    <a:prstGeom prst="rect">
+                      <a:avLst/>
+                    </a:prstGeom>
+                    <a:noFill/>
+                    <a:ln>
+                      <a:noFill/>
+                    </a:ln>
+                  </pic:spPr>
+                </pic:pic>
+              </a:graphicData>
+            </a:graphic>
+          </wp:inline>
+        </w:drawing>
+      </w:r>
+      <w:r>
+        <w:t xml:space="preserve"> </w:t>
+      </w:r>
+      <w:r>
+        <w:rPr>
+          <w:noProof/>
+        </w:rPr>
+        <w:drawing>
+          <wp:inline distT="0" distB="0" distL="0" distR="0" wp14:anchorId="052B4D14" wp14:editId="6938AE70">
+            <wp:extent cx="5560904" cy="3724275"/>
+            <wp:effectExtent l="0" t="0" r="1905" b="0"/>
+            <wp:docPr id="23" name="Picture 23" descr="C:\Users\DDEW\Desktop\OtherAc.-adminjpg.jpg"/>
+            <wp:cNvGraphicFramePr>
+              <a:graphicFrameLocks xmlns:a="http://schemas.openxmlformats.org/drawingml/2006/main" noChangeAspect="1"/>
+            </wp:cNvGraphicFramePr>
+            <a:graphic xmlns:a="http://schemas.openxmlformats.org/drawingml/2006/main">
+              <a:graphicData uri="http://schemas.openxmlformats.org/drawingml/2006/picture">
+                <pic:pic xmlns:pic="http://schemas.openxmlformats.org/drawingml/2006/picture">
+                  <pic:nvPicPr>
+                    <pic:cNvPr id="0" name="Picture 19" descr="C:\Users\DDEW\Desktop\OtherAc.-adminjpg.jpg"/>
+                    <pic:cNvPicPr>
+                      <a:picLocks noChangeAspect="1" noChangeArrowheads="1"/>
+                    </pic:cNvPicPr>
+                  </pic:nvPicPr>
+                  <pic:blipFill>
+                    <a:blip r:embed="rId17">
+                      <a:extLst>
+                        <a:ext uri="{28A0092B-C50C-407E-A947-70E740481C1C}">
+                          <a14:useLocalDpi xmlns:a14="http://schemas.microsoft.com/office/drawing/2010/main" val="0"/>
+                        </a:ext>
+                      </a:extLst>
+                    </a:blip>
+                    <a:srcRect/>
+                    <a:stretch>
+                      <a:fillRect/>
+                    </a:stretch>
+                  </pic:blipFill>
+                  <pic:spPr bwMode="auto">
+                    <a:xfrm>
+                      <a:off x="0" y="0"/>
+                      <a:ext cx="5565368" cy="3727265"/>
+                    </a:xfrm>
+                    <a:prstGeom prst="rect">
+                      <a:avLst/>
+                    </a:prstGeom>
+                    <a:noFill/>
+                    <a:ln>
+                      <a:noFill/>
+                    </a:ln>
+                  </pic:spPr>
+                </pic:pic>
+              </a:graphicData>
+            </a:graphic>
+          </wp:inline>
+        </w:drawing>
       </w:r>
     </w:p>
     <w:p/>
+    <w:p/>
     <w:p>
       <w:r>
+        <w:lastRenderedPageBreak/>
         <w:t>Test Case</w:t>
       </w:r>
       <w:r>
@@ -6522,13 +7146,7 @@
           </w:tcPr>
           <w:p>
             <w:r>
-              <w:t xml:space="preserve">The </w:t>
-            </w:r>
-            <w:r>
-              <w:t>admin</w:t>
-            </w:r>
-            <w:r>
-              <w:t xml:space="preserve"> can access to main page.</w:t>
+              <w:t>The admin can access to main page.</w:t>
             </w:r>
           </w:p>
         </w:tc>
@@ -6580,13 +7198,7 @@
           </w:tcPr>
           <w:p>
             <w:r>
-              <w:t xml:space="preserve">The </w:t>
-            </w:r>
-            <w:r>
-              <w:t>admin</w:t>
-            </w:r>
-            <w:r>
-              <w:t xml:space="preserve"> can view the webboard.</w:t>
+              <w:t>The admin can view the webboard.</w:t>
             </w:r>
           </w:p>
         </w:tc>
@@ -6606,13 +7218,7 @@
           </w:tcPr>
           <w:p>
             <w:r>
-              <w:t xml:space="preserve">The website shall provide the webboard of Dharma Q&amp;A to </w:t>
-            </w:r>
-            <w:r>
-              <w:t>admin</w:t>
-            </w:r>
-            <w:r>
-              <w:t>.</w:t>
+              <w:t>The website shall provide the webboard of Dharma Q&amp;A to admin.</w:t>
             </w:r>
           </w:p>
         </w:tc>
@@ -6768,11 +7374,7 @@
           </w:tcPr>
           <w:p>
             <w:r>
-              <w:t xml:space="preserve">The website shall post the question and answer to webboard and back to display the  </w:t>
-            </w:r>
-            <w:r>
-              <w:lastRenderedPageBreak/>
-              <w:t>remaining of question.</w:t>
+              <w:t>The website shall post the question and answer to webboard and back to display the  remaining of question.</w:t>
             </w:r>
           </w:p>
         </w:tc>
@@ -6782,7 +7384,6 @@
           </w:tcPr>
           <w:p>
             <w:r>
-              <w:lastRenderedPageBreak/>
               <w:t>Pass</w:t>
             </w:r>
           </w:p>
@@ -6792,29 +7393,87 @@
     <w:p/>
     <w:p>
       <w:r>
-        <w:tab/>
-      </w:r>
-      <w:r>
-        <w:tab/>
-      </w:r>
-      <w:r>
-        <w:tab/>
-        <w:t>(</w:t>
+        <w:lastRenderedPageBreak/>
+        <w:tab/>
+      </w:r>
+      <w:r>
+        <w:tab/>
+      </w:r>
+      <w:r>
+        <w:tab/>
       </w:r>
       <w:r>
         <w:rPr>
-          <w:rFonts w:hint="cs"/>
-          <w:cs/>
+          <w:noProof/>
         </w:rPr>
-        <w:t>เอารูปหน้าเวปนี้มาใส่</w:t>
-      </w:r>
-      <w:r>
-        <w:t xml:space="preserve">)Figure 1: Page that present a log in interface </w:t>
+        <w:drawing>
+          <wp:inline distT="0" distB="0" distL="0" distR="0">
+            <wp:extent cx="5943600" cy="3998752"/>
+            <wp:effectExtent l="0" t="0" r="0" b="1905"/>
+            <wp:docPr id="24" name="Picture 24" descr="C:\Users\DDEW\Desktop\Answer.jpg"/>
+            <wp:cNvGraphicFramePr>
+              <a:graphicFrameLocks xmlns:a="http://schemas.openxmlformats.org/drawingml/2006/main" noChangeAspect="1"/>
+            </wp:cNvGraphicFramePr>
+            <a:graphic xmlns:a="http://schemas.openxmlformats.org/drawingml/2006/main">
+              <a:graphicData uri="http://schemas.openxmlformats.org/drawingml/2006/picture">
+                <pic:pic xmlns:pic="http://schemas.openxmlformats.org/drawingml/2006/picture">
+                  <pic:nvPicPr>
+                    <pic:cNvPr id="0" name="Picture 20" descr="C:\Users\DDEW\Desktop\Answer.jpg"/>
+                    <pic:cNvPicPr>
+                      <a:picLocks noChangeAspect="1" noChangeArrowheads="1"/>
+                    </pic:cNvPicPr>
+                  </pic:nvPicPr>
+                  <pic:blipFill>
+                    <a:blip r:embed="rId18">
+                      <a:extLst>
+                        <a:ext uri="{28A0092B-C50C-407E-A947-70E740481C1C}">
+                          <a14:useLocalDpi xmlns:a14="http://schemas.microsoft.com/office/drawing/2010/main" val="0"/>
+                        </a:ext>
+                      </a:extLst>
+                    </a:blip>
+                    <a:srcRect/>
+                    <a:stretch>
+                      <a:fillRect/>
+                    </a:stretch>
+                  </pic:blipFill>
+                  <pic:spPr bwMode="auto">
+                    <a:xfrm>
+                      <a:off x="0" y="0"/>
+                      <a:ext cx="5943600" cy="3998752"/>
+                    </a:xfrm>
+                    <a:prstGeom prst="rect">
+                      <a:avLst/>
+                    </a:prstGeom>
+                    <a:noFill/>
+                    <a:ln>
+                      <a:noFill/>
+                    </a:ln>
+                  </pic:spPr>
+                </pic:pic>
+              </a:graphicData>
+            </a:graphic>
+          </wp:inline>
+        </w:drawing>
+      </w:r>
+      <w:r>
+        <w:t xml:space="preserve"> </w:t>
       </w:r>
     </w:p>
     <w:p/>
+    <w:p/>
+    <w:p/>
+    <w:p/>
+    <w:p/>
+    <w:p/>
+    <w:p/>
+    <w:p/>
+    <w:p/>
+    <w:p/>
+    <w:p/>
+    <w:p/>
     <w:p>
       <w:r>
+        <w:lastRenderedPageBreak/>
         <w:t>Test Case</w:t>
       </w:r>
       <w:r>
@@ -6903,10 +7562,7 @@
       </w:r>
       <w:r>
         <w:tab/>
-        <w:t>4. Click on question list</w:t>
-      </w:r>
-      <w:r>
-        <w:t xml:space="preserve"> </w:t>
+        <w:t xml:space="preserve">4. Click on question list </w:t>
       </w:r>
       <w:r>
         <w:br/>
@@ -7190,29 +7846,84 @@
     <w:p/>
     <w:p>
       <w:r>
-        <w:tab/>
-      </w:r>
-      <w:r>
-        <w:tab/>
-      </w:r>
-      <w:r>
-        <w:tab/>
-        <w:t>(</w:t>
+        <w:lastRenderedPageBreak/>
+        <w:tab/>
+      </w:r>
+      <w:r>
+        <w:tab/>
+      </w:r>
+      <w:r>
+        <w:tab/>
       </w:r>
       <w:r>
         <w:rPr>
-          <w:rFonts w:hint="cs"/>
-          <w:cs/>
+          <w:noProof/>
         </w:rPr>
-        <w:t>เอารูปหน้าเวปนี้มาใส่</w:t>
-      </w:r>
-      <w:r>
-        <w:t xml:space="preserve">)Figure 1: Page that present a log in interface </w:t>
+        <w:drawing>
+          <wp:inline distT="0" distB="0" distL="0" distR="0">
+            <wp:extent cx="5943600" cy="4038366"/>
+            <wp:effectExtent l="0" t="0" r="0" b="635"/>
+            <wp:docPr id="25" name="Picture 25" descr="C:\Users\DDEW\Desktop\Answer_1.jpg"/>
+            <wp:cNvGraphicFramePr>
+              <a:graphicFrameLocks xmlns:a="http://schemas.openxmlformats.org/drawingml/2006/main" noChangeAspect="1"/>
+            </wp:cNvGraphicFramePr>
+            <a:graphic xmlns:a="http://schemas.openxmlformats.org/drawingml/2006/main">
+              <a:graphicData uri="http://schemas.openxmlformats.org/drawingml/2006/picture">
+                <pic:pic xmlns:pic="http://schemas.openxmlformats.org/drawingml/2006/picture">
+                  <pic:nvPicPr>
+                    <pic:cNvPr id="0" name="Picture 21" descr="C:\Users\DDEW\Desktop\Answer_1.jpg"/>
+                    <pic:cNvPicPr>
+                      <a:picLocks noChangeAspect="1" noChangeArrowheads="1"/>
+                    </pic:cNvPicPr>
+                  </pic:nvPicPr>
+                  <pic:blipFill>
+                    <a:blip r:embed="rId19">
+                      <a:extLst>
+                        <a:ext uri="{28A0092B-C50C-407E-A947-70E740481C1C}">
+                          <a14:useLocalDpi xmlns:a14="http://schemas.microsoft.com/office/drawing/2010/main" val="0"/>
+                        </a:ext>
+                      </a:extLst>
+                    </a:blip>
+                    <a:srcRect/>
+                    <a:stretch>
+                      <a:fillRect/>
+                    </a:stretch>
+                  </pic:blipFill>
+                  <pic:spPr bwMode="auto">
+                    <a:xfrm>
+                      <a:off x="0" y="0"/>
+                      <a:ext cx="5943600" cy="4038366"/>
+                    </a:xfrm>
+                    <a:prstGeom prst="rect">
+                      <a:avLst/>
+                    </a:prstGeom>
+                    <a:noFill/>
+                    <a:ln>
+                      <a:noFill/>
+                    </a:ln>
+                  </pic:spPr>
+                </pic:pic>
+              </a:graphicData>
+            </a:graphic>
+          </wp:inline>
+        </w:drawing>
       </w:r>
     </w:p>
     <w:p/>
+    <w:p/>
+    <w:p/>
+    <w:p/>
+    <w:p/>
+    <w:p/>
+    <w:p/>
+    <w:p/>
+    <w:p/>
+    <w:p/>
+    <w:p/>
+    <w:p/>
     <w:p>
       <w:r>
+        <w:lastRenderedPageBreak/>
         <w:t>Test Case</w:t>
       </w:r>
       <w:r>
@@ -7252,7 +7963,6 @@
     </w:p>
     <w:p>
       <w:r>
-        <w:lastRenderedPageBreak/>
         <w:t>Prerequisites or Test input</w:t>
       </w:r>
       <w:r>
@@ -7467,17 +8177,7 @@
       </w:r>
       <w:r>
         <w:tab/>
-        <w:t>(</w:t>
-      </w:r>
-      <w:r>
-        <w:rPr>
-          <w:rFonts w:hint="cs"/>
-          <w:cs/>
-        </w:rPr>
-        <w:t>เอารูปหน้าเวปนี้มาใส่</w:t>
-      </w:r>
-      <w:r>
-        <w:t xml:space="preserve">)Figure 1: Page that present a log in interface </w:t>
+        <w:t xml:space="preserve"> </w:t>
       </w:r>
     </w:p>
     <w:p/>
@@ -7561,8 +8261,6 @@
       </w:r>
       <w:r>
         <w:br/>
-      </w:r>
-      <w:r>
         <w:t>Test Cases :</w:t>
       </w:r>
     </w:p>
@@ -7700,13 +8398,7 @@
           </w:tcPr>
           <w:p>
             <w:r>
-              <w:t xml:space="preserve">The admin </w:t>
-            </w:r>
-            <w:r>
-              <w:t>can define the news</w:t>
-            </w:r>
-            <w:r>
-              <w:t>.</w:t>
+              <w:t>The admin can define the news.</w:t>
             </w:r>
           </w:p>
         </w:tc>
@@ -7726,10 +8418,7 @@
           </w:tcPr>
           <w:p>
             <w:r>
-              <w:t xml:space="preserve">The website shall provide the </w:t>
-            </w:r>
-            <w:r>
-              <w:t>new page to define the information of news.</w:t>
+              <w:t>The website shall provide the new page to define the information of news.</w:t>
             </w:r>
           </w:p>
         </w:tc>
@@ -7747,6 +8436,60 @@
     </w:tbl>
     <w:p>
       <w:r>
+        <w:rPr>
+          <w:noProof/>
+        </w:rPr>
+        <w:lastRenderedPageBreak/>
+        <w:drawing>
+          <wp:inline distT="0" distB="0" distL="0" distR="0">
+            <wp:extent cx="5943600" cy="4035440"/>
+            <wp:effectExtent l="0" t="0" r="0" b="3175"/>
+            <wp:docPr id="26" name="Picture 26" descr="C:\Users\DDEW\Desktop\new.jpg"/>
+            <wp:cNvGraphicFramePr>
+              <a:graphicFrameLocks xmlns:a="http://schemas.openxmlformats.org/drawingml/2006/main" noChangeAspect="1"/>
+            </wp:cNvGraphicFramePr>
+            <a:graphic xmlns:a="http://schemas.openxmlformats.org/drawingml/2006/main">
+              <a:graphicData uri="http://schemas.openxmlformats.org/drawingml/2006/picture">
+                <pic:pic xmlns:pic="http://schemas.openxmlformats.org/drawingml/2006/picture">
+                  <pic:nvPicPr>
+                    <pic:cNvPr id="0" name="Picture 22" descr="C:\Users\DDEW\Desktop\new.jpg"/>
+                    <pic:cNvPicPr>
+                      <a:picLocks noChangeAspect="1" noChangeArrowheads="1"/>
+                    </pic:cNvPicPr>
+                  </pic:nvPicPr>
+                  <pic:blipFill>
+                    <a:blip r:embed="rId20">
+                      <a:extLst>
+                        <a:ext uri="{28A0092B-C50C-407E-A947-70E740481C1C}">
+                          <a14:useLocalDpi xmlns:a14="http://schemas.microsoft.com/office/drawing/2010/main" val="0"/>
+                        </a:ext>
+                      </a:extLst>
+                    </a:blip>
+                    <a:srcRect/>
+                    <a:stretch>
+                      <a:fillRect/>
+                    </a:stretch>
+                  </pic:blipFill>
+                  <pic:spPr bwMode="auto">
+                    <a:xfrm>
+                      <a:off x="0" y="0"/>
+                      <a:ext cx="5943600" cy="4035440"/>
+                    </a:xfrm>
+                    <a:prstGeom prst="rect">
+                      <a:avLst/>
+                    </a:prstGeom>
+                    <a:noFill/>
+                    <a:ln>
+                      <a:noFill/>
+                    </a:ln>
+                  </pic:spPr>
+                </pic:pic>
+              </a:graphicData>
+            </a:graphic>
+          </wp:inline>
+        </w:drawing>
+      </w:r>
+      <w:r>
         <w:br/>
         <w:t xml:space="preserve"> </w:t>
       </w:r>
@@ -7763,23 +8506,22 @@
         <w:tab/>
       </w:r>
       <w:r>
-        <w:tab/>
-        <w:t>(</w:t>
-      </w:r>
-      <w:r>
-        <w:rPr>
-          <w:rFonts w:hint="cs"/>
-          <w:cs/>
-        </w:rPr>
-        <w:t>เอารูปหน้าเวปนี้มาใส่</w:t>
-      </w:r>
-      <w:r>
-        <w:t xml:space="preserve">)Figure 1: Page that present a log in interface </w:t>
+        <w:t xml:space="preserve"> </w:t>
       </w:r>
     </w:p>
     <w:p/>
+    <w:p/>
+    <w:p/>
+    <w:p/>
+    <w:p/>
+    <w:p/>
+    <w:p/>
+    <w:p/>
+    <w:p/>
+    <w:p/>
     <w:p>
       <w:r>
+        <w:lastRenderedPageBreak/>
         <w:t>Test Case</w:t>
       </w:r>
       <w:r>
@@ -7856,10 +8598,7 @@
       </w:r>
       <w:r>
         <w:br/>
-        <w:t xml:space="preserve"> </w:t>
-      </w:r>
-      <w:r>
-        <w:t>Test Cases :</w:t>
+        <w:t xml:space="preserve"> Test Cases :</w:t>
       </w:r>
     </w:p>
     <w:tbl>
@@ -7944,13 +8683,7 @@
           </w:tcPr>
           <w:p>
             <w:r>
-              <w:t xml:space="preserve">The admin can access to </w:t>
-            </w:r>
-            <w:r>
-              <w:t>temple’s facebook page</w:t>
-            </w:r>
-            <w:r>
-              <w:t>.</w:t>
+              <w:t>The admin can access to temple’s facebook page.</w:t>
             </w:r>
           </w:p>
         </w:tc>
@@ -7960,13 +8693,7 @@
           </w:tcPr>
           <w:p>
             <w:r>
-              <w:t xml:space="preserve">Open “Wat Muen Ngoen Kong </w:t>
-            </w:r>
-            <w:r>
-              <w:t>Facebook</w:t>
-            </w:r>
-            <w:r>
-              <w:t>”.</w:t>
+              <w:t>Open “Wat Muen Ngoen Kong Facebook”.</w:t>
             </w:r>
           </w:p>
         </w:tc>
@@ -7976,19 +8703,7 @@
           </w:tcPr>
           <w:p>
             <w:r>
-              <w:t xml:space="preserve">The </w:t>
-            </w:r>
-            <w:r>
-              <w:t>facebook</w:t>
-            </w:r>
-            <w:r>
-              <w:t xml:space="preserve"> shall display </w:t>
-            </w:r>
-            <w:r>
-              <w:t>facebook page</w:t>
-            </w:r>
-            <w:r>
-              <w:t>.</w:t>
+              <w:t>The facebook shall display facebook page.</w:t>
             </w:r>
           </w:p>
         </w:tc>
@@ -8020,13 +8735,7 @@
           </w:tcPr>
           <w:p>
             <w:r>
-              <w:t xml:space="preserve">The admin can </w:t>
-            </w:r>
-            <w:r>
-              <w:t>set the facebook page</w:t>
-            </w:r>
-            <w:r>
-              <w:t>.</w:t>
+              <w:t>The admin can set the facebook page.</w:t>
             </w:r>
           </w:p>
         </w:tc>
@@ -8036,10 +8745,7 @@
           </w:tcPr>
           <w:p>
             <w:r>
-              <w:t>Click on “</w:t>
-            </w:r>
-            <w:r>
-              <w:t>Setting” button and “Save” button to edited.</w:t>
+              <w:t>Click on “Setting” button and “Save” button to edited.</w:t>
             </w:r>
           </w:p>
         </w:tc>
@@ -8049,13 +8755,7 @@
           </w:tcPr>
           <w:p>
             <w:r>
-              <w:t xml:space="preserve">The website shall </w:t>
-            </w:r>
-            <w:r>
-              <w:t>provide new information to the facebook page</w:t>
-            </w:r>
-            <w:r>
-              <w:t>.</w:t>
+              <w:t>The website shall provide new information to the facebook page.</w:t>
             </w:r>
           </w:p>
         </w:tc>
@@ -8082,22 +8782,74 @@
       </w:r>
       <w:r>
         <w:tab/>
-        <w:t>(</w:t>
       </w:r>
       <w:r>
         <w:rPr>
-          <w:rFonts w:hint="cs"/>
-          <w:cs/>
+          <w:noProof/>
         </w:rPr>
-        <w:t>เอารูปหน้าเวปนี้มาใส่</w:t>
-      </w:r>
-      <w:r>
-        <w:t xml:space="preserve">)Figure 1: Page that present a log in interface </w:t>
+        <w:drawing>
+          <wp:inline distT="0" distB="0" distL="0" distR="0">
+            <wp:extent cx="5943600" cy="576960"/>
+            <wp:effectExtent l="0" t="0" r="0" b="0"/>
+            <wp:docPr id="28" name="Picture 28" descr="C:\Users\DDEW\Desktop\footer.jpg"/>
+            <wp:cNvGraphicFramePr>
+              <a:graphicFrameLocks xmlns:a="http://schemas.openxmlformats.org/drawingml/2006/main" noChangeAspect="1"/>
+            </wp:cNvGraphicFramePr>
+            <a:graphic xmlns:a="http://schemas.openxmlformats.org/drawingml/2006/main">
+              <a:graphicData uri="http://schemas.openxmlformats.org/drawingml/2006/picture">
+                <pic:pic xmlns:pic="http://schemas.openxmlformats.org/drawingml/2006/picture">
+                  <pic:nvPicPr>
+                    <pic:cNvPr id="0" name="Picture 23" descr="C:\Users\DDEW\Desktop\footer.jpg"/>
+                    <pic:cNvPicPr>
+                      <a:picLocks noChangeAspect="1" noChangeArrowheads="1"/>
+                    </pic:cNvPicPr>
+                  </pic:nvPicPr>
+                  <pic:blipFill>
+                    <a:blip r:embed="rId10">
+                      <a:extLst>
+                        <a:ext uri="{28A0092B-C50C-407E-A947-70E740481C1C}">
+                          <a14:useLocalDpi xmlns:a14="http://schemas.microsoft.com/office/drawing/2010/main" val="0"/>
+                        </a:ext>
+                      </a:extLst>
+                    </a:blip>
+                    <a:srcRect/>
+                    <a:stretch>
+                      <a:fillRect/>
+                    </a:stretch>
+                  </pic:blipFill>
+                  <pic:spPr bwMode="auto">
+                    <a:xfrm>
+                      <a:off x="0" y="0"/>
+                      <a:ext cx="5943600" cy="576960"/>
+                    </a:xfrm>
+                    <a:prstGeom prst="rect">
+                      <a:avLst/>
+                    </a:prstGeom>
+                    <a:noFill/>
+                    <a:ln>
+                      <a:noFill/>
+                    </a:ln>
+                  </pic:spPr>
+                </pic:pic>
+              </a:graphicData>
+            </a:graphic>
+          </wp:inline>
+        </w:drawing>
       </w:r>
     </w:p>
     <w:p/>
+    <w:p/>
+    <w:p/>
+    <w:p/>
+    <w:p/>
+    <w:p/>
+    <w:p/>
+    <w:p/>
+    <w:p/>
+    <w:p/>
     <w:p>
       <w:r>
+        <w:lastRenderedPageBreak/>
         <w:t>Test Case</w:t>
       </w:r>
       <w:r>
@@ -8120,13 +8872,7 @@
       </w:r>
       <w:r>
         <w:tab/>
-        <w:t xml:space="preserve">The admin can send </w:t>
-      </w:r>
-      <w:r>
-        <w:t>the defined news</w:t>
-      </w:r>
-      <w:r>
-        <w:t xml:space="preserve"> to all member.</w:t>
+        <w:t>The admin can send the defined news to all member.</w:t>
       </w:r>
     </w:p>
     <w:p>
@@ -8327,11 +9073,7 @@
           </w:tcPr>
           <w:p>
             <w:r>
-              <w:t xml:space="preserve">The website shall provide the new page to define the </w:t>
-            </w:r>
-            <w:r>
-              <w:lastRenderedPageBreak/>
-              <w:t>information of news.</w:t>
+              <w:t>The website shall provide the new page to define the information of news.</w:t>
             </w:r>
           </w:p>
         </w:tc>
@@ -8341,7 +9083,6 @@
           </w:tcPr>
           <w:p>
             <w:r>
-              <w:lastRenderedPageBreak/>
               <w:t>Pass</w:t>
             </w:r>
           </w:p>
@@ -8353,9 +9094,7 @@
             <w:tcW w:w="1777" w:type="dxa"/>
           </w:tcPr>
           <w:p>
-            <w:bookmarkStart w:id="0" w:name="_GoBack" w:colFirst="4" w:colLast="4"/>
-            <w:r>
-              <w:lastRenderedPageBreak/>
+            <w:r>
               <w:t>3</w:t>
             </w:r>
           </w:p>
@@ -8401,30 +9140,73 @@
           </w:p>
         </w:tc>
       </w:tr>
+    </w:tbl>
+    <w:p/>
+    <w:p>
+      <w:r>
+        <w:tab/>
+      </w:r>
+      <w:r>
+        <w:tab/>
+      </w:r>
+      <w:r>
+        <w:tab/>
+      </w:r>
+      <w:r>
+        <w:rPr>
+          <w:noProof/>
+        </w:rPr>
+        <w:drawing>
+          <wp:inline distT="0" distB="0" distL="0" distR="0" wp14:anchorId="5A248A40" wp14:editId="46D8A12D">
+            <wp:extent cx="4791075" cy="3252914"/>
+            <wp:effectExtent l="0" t="0" r="0" b="5080"/>
+            <wp:docPr id="27" name="Picture 27" descr="C:\Users\DDEW\Desktop\new.jpg"/>
+            <wp:cNvGraphicFramePr>
+              <a:graphicFrameLocks xmlns:a="http://schemas.openxmlformats.org/drawingml/2006/main" noChangeAspect="1"/>
+            </wp:cNvGraphicFramePr>
+            <a:graphic xmlns:a="http://schemas.openxmlformats.org/drawingml/2006/main">
+              <a:graphicData uri="http://schemas.openxmlformats.org/drawingml/2006/picture">
+                <pic:pic xmlns:pic="http://schemas.openxmlformats.org/drawingml/2006/picture">
+                  <pic:nvPicPr>
+                    <pic:cNvPr id="0" name="Picture 22" descr="C:\Users\DDEW\Desktop\new.jpg"/>
+                    <pic:cNvPicPr>
+                      <a:picLocks noChangeAspect="1" noChangeArrowheads="1"/>
+                    </pic:cNvPicPr>
+                  </pic:nvPicPr>
+                  <pic:blipFill>
+                    <a:blip r:embed="rId20">
+                      <a:extLst>
+                        <a:ext uri="{28A0092B-C50C-407E-A947-70E740481C1C}">
+                          <a14:useLocalDpi xmlns:a14="http://schemas.microsoft.com/office/drawing/2010/main" val="0"/>
+                        </a:ext>
+                      </a:extLst>
+                    </a:blip>
+                    <a:srcRect/>
+                    <a:stretch>
+                      <a:fillRect/>
+                    </a:stretch>
+                  </pic:blipFill>
+                  <pic:spPr bwMode="auto">
+                    <a:xfrm>
+                      <a:off x="0" y="0"/>
+                      <a:ext cx="4796055" cy="3256295"/>
+                    </a:xfrm>
+                    <a:prstGeom prst="rect">
+                      <a:avLst/>
+                    </a:prstGeom>
+                    <a:noFill/>
+                    <a:ln>
+                      <a:noFill/>
+                    </a:ln>
+                  </pic:spPr>
+                </pic:pic>
+              </a:graphicData>
+            </a:graphic>
+          </wp:inline>
+        </w:drawing>
+      </w:r>
+      <w:bookmarkStart w:id="0" w:name="_GoBack"/>
       <w:bookmarkEnd w:id="0"/>
-    </w:tbl>
-    <w:p/>
-    <w:p>
-      <w:r>
-        <w:tab/>
-      </w:r>
-      <w:r>
-        <w:tab/>
-      </w:r>
-      <w:r>
-        <w:tab/>
-        <w:t>(</w:t>
-      </w:r>
-      <w:r>
-        <w:rPr>
-          <w:rFonts w:hint="cs"/>
-          <w:cs/>
-        </w:rPr>
-        <w:t>เอารูปหน้าเวปนี้มาใส่</w:t>
-      </w:r>
-      <w:r>
-        <w:t xml:space="preserve">)Figure 1: Page that present a log in interface </w:t>
-      </w:r>
     </w:p>
     <w:p/>
     <w:sectPr>

</xml_diff>